<commit_message>
simple changes on the smokeTest word doc
</commit_message>
<xml_diff>
--- a/SmokeTesting_ThingsToDo.docx
+++ b/SmokeTesting_ThingsToDo.docx
@@ -98,7 +98,7 @@
         <w:spacing w:before="100" w:beforeAutospacing="1" w:after="100" w:afterAutospacing="1" w:line="240" w:lineRule="auto"/>
         <w:ind w:left="0"/>
         <w:rPr>
-          <w:rFonts w:ascii="Arial" w:eastAsia="Times New Roman" w:hAnsi="Arial" w:cs="Arial" w:hint="eastAsia"/>
+          <w:rFonts w:ascii="Arial" w:eastAsia="Times New Roman" w:hAnsi="Arial" w:cs="Arial"/>
           <w:color w:val="000000" w:themeColor="text1"/>
           <w:sz w:val="21"/>
           <w:szCs w:val="21"/>
@@ -138,8 +138,6 @@
         </w:rPr>
         <w:t>Test with Verification code user</w:t>
       </w:r>
-      <w:bookmarkStart w:id="0" w:name="_GoBack"/>
-      <w:bookmarkEnd w:id="0"/>
     </w:p>
     <w:p>
       <w:pPr>
@@ -945,7 +943,18 @@
           <w:sz w:val="21"/>
           <w:szCs w:val="21"/>
         </w:rPr>
-        <w:t>Apply existing  tag</w:t>
+        <w:t xml:space="preserve">Apply existing </w:t>
+      </w:r>
+      <w:bookmarkStart w:id="0" w:name="_GoBack"/>
+      <w:bookmarkEnd w:id="0"/>
+      <w:r>
+        <w:rPr>
+          <w:rFonts w:ascii="Arial" w:hAnsi="Arial" w:cs="Arial" w:hint="eastAsia"/>
+          <w:color w:val="333333"/>
+          <w:sz w:val="21"/>
+          <w:szCs w:val="21"/>
+        </w:rPr>
+        <w:t>tag</w:t>
       </w:r>
     </w:p>
     <w:p>

</xml_diff>

<commit_message>
Login_Logout part is done. need to finish the the rest of the test cases (Recovery and unlock). When Test is done, take out the corresponding test case
</commit_message>
<xml_diff>
--- a/SmokeTesting_ThingsToDo.docx
+++ b/SmokeTesting_ThingsToDo.docx
@@ -1,6 +1,6 @@
 
 <file path=word/document.xml><?xml version="1.0" encoding="utf-8"?>
-<w:document xmlns:wpc="http://schemas.microsoft.com/office/word/2010/wordprocessingCanvas" xmlns:mo="http://schemas.microsoft.com/office/mac/office/2008/main" xmlns:mc="http://schemas.openxmlformats.org/markup-compatibility/2006" xmlns:mv="urn:schemas-microsoft-com:mac:vml" xmlns:o="urn:schemas-microsoft-com:office:office" xmlns:r="http://schemas.openxmlformats.org/officeDocument/2006/relationships" xmlns:m="http://schemas.openxmlformats.org/officeDocument/2006/math" xmlns:v="urn:schemas-microsoft-com:vml" xmlns:wp14="http://schemas.microsoft.com/office/word/2010/wordprocessingDrawing" xmlns:wp="http://schemas.openxmlformats.org/drawingml/2006/wordprocessingDrawing" xmlns:w10="urn:schemas-microsoft-com:office:word" xmlns:w="http://schemas.openxmlformats.org/wordprocessingml/2006/main" xmlns:w14="http://schemas.microsoft.com/office/word/2010/wordml" xmlns:w15="http://schemas.microsoft.com/office/word/2012/wordml" xmlns:wpg="http://schemas.microsoft.com/office/word/2010/wordprocessingGroup" xmlns:wpi="http://schemas.microsoft.com/office/word/2010/wordprocessingInk" xmlns:wne="http://schemas.microsoft.com/office/word/2006/wordml" xmlns:wps="http://schemas.microsoft.com/office/word/2010/wordprocessingShape" mc:Ignorable="w14 w15 wp14">
+<w:document xmlns:wpc="http://schemas.microsoft.com/office/word/2010/wordprocessingCanvas" xmlns:mc="http://schemas.openxmlformats.org/markup-compatibility/2006" xmlns:o="urn:schemas-microsoft-com:office:office" xmlns:r="http://schemas.openxmlformats.org/officeDocument/2006/relationships" xmlns:m="http://schemas.openxmlformats.org/officeDocument/2006/math" xmlns:v="urn:schemas-microsoft-com:vml" xmlns:wp14="http://schemas.microsoft.com/office/word/2010/wordprocessingDrawing" xmlns:wp="http://schemas.openxmlformats.org/drawingml/2006/wordprocessingDrawing" xmlns:w10="urn:schemas-microsoft-com:office:word" xmlns:w="http://schemas.openxmlformats.org/wordprocessingml/2006/main" xmlns:w14="http://schemas.microsoft.com/office/word/2010/wordml" xmlns:wpg="http://schemas.microsoft.com/office/word/2010/wordprocessingGroup" xmlns:wpi="http://schemas.microsoft.com/office/word/2010/wordprocessingInk" xmlns:wne="http://schemas.microsoft.com/office/word/2006/wordml" xmlns:wps="http://schemas.microsoft.com/office/word/2010/wordprocessingShape" mc:Ignorable="w14 wp14">
   <w:body>
     <w:p>
       <w:pPr>
@@ -93,7 +93,6 @@
           <w:color w:val="333333"/>
           <w:sz w:val="24"/>
           <w:szCs w:val="24"/>
-          <w:highlight w:val="yellow"/>
         </w:rPr>
       </w:pPr>
       <w:r>
@@ -104,7 +103,6 @@
           <w:color w:val="333333"/>
           <w:sz w:val="24"/>
           <w:szCs w:val="24"/>
-          <w:highlight w:val="yellow"/>
         </w:rPr>
         <w:t>Login/Security</w:t>
       </w:r>
@@ -122,7 +120,6 @@
           <w:color w:val="000000" w:themeColor="text1"/>
           <w:sz w:val="21"/>
           <w:szCs w:val="21"/>
-          <w:highlight w:val="yellow"/>
         </w:rPr>
       </w:pPr>
       <w:r>
@@ -131,7 +128,6 @@
           <w:color w:val="000000" w:themeColor="text1"/>
           <w:sz w:val="21"/>
           <w:szCs w:val="21"/>
-          <w:highlight w:val="yellow"/>
         </w:rPr>
         <w:t>Login/Logout</w:t>
       </w:r>
@@ -149,7 +145,6 @@
           <w:color w:val="000000" w:themeColor="text1"/>
           <w:sz w:val="21"/>
           <w:szCs w:val="21"/>
-          <w:highlight w:val="yellow"/>
         </w:rPr>
       </w:pPr>
       <w:r>
@@ -158,7 +153,6 @@
           <w:color w:val="000000" w:themeColor="text1"/>
           <w:sz w:val="21"/>
           <w:szCs w:val="21"/>
-          <w:highlight w:val="yellow"/>
         </w:rPr>
         <w:t>Test with Verification code user</w:t>
       </w:r>
@@ -176,7 +170,6 @@
           <w:color w:val="000000" w:themeColor="text1"/>
           <w:sz w:val="21"/>
           <w:szCs w:val="21"/>
-          <w:highlight w:val="yellow"/>
         </w:rPr>
       </w:pPr>
       <w:r>
@@ -185,7 +178,6 @@
           <w:color w:val="000000" w:themeColor="text1"/>
           <w:sz w:val="21"/>
           <w:szCs w:val="21"/>
-          <w:highlight w:val="yellow"/>
         </w:rPr>
         <w:t>Password Recovery (use email address that you will use for throughout the test)</w:t>
       </w:r>
@@ -203,7 +195,6 @@
           <w:color w:val="000000" w:themeColor="text1"/>
           <w:sz w:val="21"/>
           <w:szCs w:val="21"/>
-          <w:highlight w:val="yellow"/>
         </w:rPr>
       </w:pPr>
       <w:r>
@@ -212,7 +203,6 @@
           <w:color w:val="000000" w:themeColor="text1"/>
           <w:sz w:val="21"/>
           <w:szCs w:val="21"/>
-          <w:highlight w:val="yellow"/>
         </w:rPr>
         <w:t>Password Reset</w:t>
       </w:r>
@@ -230,7 +220,6 @@
           <w:color w:val="000000" w:themeColor="text1"/>
           <w:sz w:val="21"/>
           <w:szCs w:val="21"/>
-          <w:highlight w:val="yellow"/>
         </w:rPr>
       </w:pPr>
       <w:r>
@@ -239,7 +228,6 @@
           <w:color w:val="000000" w:themeColor="text1"/>
           <w:sz w:val="21"/>
           <w:szCs w:val="21"/>
-          <w:highlight w:val="yellow"/>
         </w:rPr>
         <w:t>Resend email for unlock instruction</w:t>
       </w:r>
@@ -261,7 +249,6 @@
           <w:color w:val="000000" w:themeColor="text1"/>
           <w:sz w:val="21"/>
           <w:szCs w:val="21"/>
-          <w:highlight w:val="yellow"/>
         </w:rPr>
       </w:pPr>
       <w:r>
@@ -270,7 +257,6 @@
           <w:color w:val="000000" w:themeColor="text1"/>
           <w:sz w:val="21"/>
           <w:szCs w:val="21"/>
-          <w:highlight w:val="yellow"/>
         </w:rPr>
         <w:t>After Resetting, don</w:t>
       </w:r>
@@ -280,7 +266,6 @@
           <w:color w:val="000000" w:themeColor="text1"/>
           <w:sz w:val="21"/>
           <w:szCs w:val="21"/>
-          <w:highlight w:val="yellow"/>
         </w:rPr>
         <w:t>’</w:t>
       </w:r>
@@ -290,7 +275,6 @@
           <w:color w:val="000000" w:themeColor="text1"/>
           <w:sz w:val="21"/>
           <w:szCs w:val="21"/>
-          <w:highlight w:val="yellow"/>
         </w:rPr>
         <w:t>t login, instead enter wrong password for that email and keep trying until the account gets locked</w:t>
       </w:r>
@@ -312,7 +296,6 @@
           <w:color w:val="000000" w:themeColor="text1"/>
           <w:sz w:val="21"/>
           <w:szCs w:val="21"/>
-          <w:highlight w:val="yellow"/>
         </w:rPr>
       </w:pPr>
       <w:r>
@@ -321,7 +304,6 @@
           <w:color w:val="000000" w:themeColor="text1"/>
           <w:sz w:val="21"/>
           <w:szCs w:val="21"/>
-          <w:highlight w:val="yellow"/>
         </w:rPr>
         <w:t>See if Unlock works</w:t>
       </w:r>
@@ -343,7 +325,6 @@
           <w:color w:val="000000" w:themeColor="text1"/>
           <w:sz w:val="21"/>
           <w:szCs w:val="21"/>
-          <w:highlight w:val="yellow"/>
         </w:rPr>
       </w:pPr>
       <w:r>
@@ -352,31 +333,8 @@
           <w:color w:val="000000" w:themeColor="text1"/>
           <w:sz w:val="21"/>
           <w:szCs w:val="21"/>
-          <w:highlight w:val="yellow"/>
-        </w:rPr>
-        <w:t xml:space="preserve">Then Log </w:t>
-      </w:r>
-      <w:proofErr w:type="gramStart"/>
-      <w:r>
-        <w:rPr>
-          <w:rFonts w:ascii="Arial" w:hAnsi="Arial" w:cs="Arial" w:hint="eastAsia"/>
-          <w:color w:val="000000" w:themeColor="text1"/>
-          <w:sz w:val="21"/>
-          <w:szCs w:val="21"/>
-          <w:highlight w:val="yellow"/>
-        </w:rPr>
-        <w:t>back</w:t>
-      </w:r>
-      <w:proofErr w:type="gramEnd"/>
-      <w:r>
-        <w:rPr>
-          <w:rFonts w:ascii="Arial" w:hAnsi="Arial" w:cs="Arial" w:hint="eastAsia"/>
-          <w:color w:val="000000" w:themeColor="text1"/>
-          <w:sz w:val="21"/>
-          <w:szCs w:val="21"/>
-          <w:highlight w:val="yellow"/>
-        </w:rPr>
-        <w:t xml:space="preserve"> In</w:t>
+        </w:rPr>
+        <w:t>Then Log back In</w:t>
       </w:r>
     </w:p>
     <w:p>
@@ -390,7 +348,6 @@
           <w:color w:val="333333"/>
           <w:sz w:val="24"/>
           <w:szCs w:val="24"/>
-          <w:highlight w:val="yellow"/>
         </w:rPr>
       </w:pPr>
       <w:r>
@@ -401,7 +358,6 @@
           <w:color w:val="333333"/>
           <w:sz w:val="24"/>
           <w:szCs w:val="24"/>
-          <w:highlight w:val="yellow"/>
         </w:rPr>
         <w:t>Dashboard Page</w:t>
       </w:r>
@@ -418,15 +374,13 @@
           <w:rFonts w:ascii="Arial" w:eastAsia="Times New Roman" w:hAnsi="Arial" w:cs="Arial"/>
           <w:sz w:val="21"/>
           <w:szCs w:val="21"/>
-          <w:highlight w:val="yellow"/>
-        </w:rPr>
-      </w:pPr>
-      <w:r>
-        <w:rPr>
-          <w:rFonts w:ascii="Arial" w:eastAsia="Times New Roman" w:hAnsi="Arial" w:cs="Arial"/>
-          <w:sz w:val="21"/>
-          <w:szCs w:val="21"/>
-          <w:highlight w:val="yellow"/>
+        </w:rPr>
+      </w:pPr>
+      <w:r>
+        <w:rPr>
+          <w:rFonts w:ascii="Arial" w:eastAsia="Times New Roman" w:hAnsi="Arial" w:cs="Arial"/>
+          <w:sz w:val="21"/>
+          <w:szCs w:val="21"/>
         </w:rPr>
         <w:t xml:space="preserve">Switch to a </w:t>
       </w:r>
@@ -436,7 +390,6 @@
           <w:rFonts w:ascii="Arial" w:eastAsia="Times New Roman" w:hAnsi="Arial" w:cs="Arial"/>
           <w:sz w:val="21"/>
           <w:szCs w:val="21"/>
-          <w:highlight w:val="yellow"/>
         </w:rPr>
         <w:t>diffferent</w:t>
       </w:r>
@@ -446,7 +399,6 @@
           <w:rFonts w:ascii="Arial" w:eastAsia="Times New Roman" w:hAnsi="Arial" w:cs="Arial"/>
           <w:sz w:val="21"/>
           <w:szCs w:val="21"/>
-          <w:highlight w:val="yellow"/>
         </w:rPr>
         <w:t xml:space="preserve"> language</w:t>
       </w:r>
@@ -464,16 +416,14 @@
           <w:color w:val="333333"/>
           <w:sz w:val="21"/>
           <w:szCs w:val="21"/>
-          <w:highlight w:val="yellow"/>
-        </w:rPr>
-      </w:pPr>
-      <w:r>
-        <w:rPr>
-          <w:rFonts w:ascii="Arial" w:eastAsia="Times New Roman" w:hAnsi="Arial" w:cs="Arial"/>
-          <w:color w:val="333333"/>
-          <w:sz w:val="21"/>
-          <w:szCs w:val="21"/>
-          <w:highlight w:val="yellow"/>
+        </w:rPr>
+      </w:pPr>
+      <w:r>
+        <w:rPr>
+          <w:rFonts w:ascii="Arial" w:eastAsia="Times New Roman" w:hAnsi="Arial" w:cs="Arial"/>
+          <w:color w:val="333333"/>
+          <w:sz w:val="21"/>
+          <w:szCs w:val="21"/>
         </w:rPr>
         <w:t>View a report</w:t>
       </w:r>
@@ -491,16 +441,14 @@
           <w:color w:val="333333"/>
           <w:sz w:val="21"/>
           <w:szCs w:val="21"/>
-          <w:highlight w:val="yellow"/>
-        </w:rPr>
-      </w:pPr>
-      <w:r>
-        <w:rPr>
-          <w:rFonts w:ascii="Arial" w:eastAsia="Times New Roman" w:hAnsi="Arial" w:cs="Arial"/>
-          <w:color w:val="333333"/>
-          <w:sz w:val="21"/>
-          <w:szCs w:val="21"/>
-          <w:highlight w:val="yellow"/>
+        </w:rPr>
+      </w:pPr>
+      <w:r>
+        <w:rPr>
+          <w:rFonts w:ascii="Arial" w:eastAsia="Times New Roman" w:hAnsi="Arial" w:cs="Arial"/>
+          <w:color w:val="333333"/>
+          <w:sz w:val="21"/>
+          <w:szCs w:val="21"/>
         </w:rPr>
         <w:t>Click a circle</w:t>
       </w:r>
@@ -518,16 +466,14 @@
           <w:color w:val="333333"/>
           <w:sz w:val="21"/>
           <w:szCs w:val="21"/>
-          <w:highlight w:val="yellow"/>
-        </w:rPr>
-      </w:pPr>
-      <w:r>
-        <w:rPr>
-          <w:rFonts w:ascii="Arial" w:eastAsia="Times New Roman" w:hAnsi="Arial" w:cs="Arial"/>
-          <w:color w:val="333333"/>
-          <w:sz w:val="21"/>
-          <w:szCs w:val="21"/>
-          <w:highlight w:val="yellow"/>
+        </w:rPr>
+      </w:pPr>
+      <w:r>
+        <w:rPr>
+          <w:rFonts w:ascii="Arial" w:eastAsia="Times New Roman" w:hAnsi="Arial" w:cs="Arial"/>
+          <w:color w:val="333333"/>
+          <w:sz w:val="21"/>
+          <w:szCs w:val="21"/>
         </w:rPr>
         <w:t>Does Order a Report button work</w:t>
       </w:r>
@@ -594,16 +540,14 @@
           <w:color w:val="333333"/>
           <w:sz w:val="21"/>
           <w:szCs w:val="21"/>
-          <w:highlight w:val="yellow"/>
-        </w:rPr>
-      </w:pPr>
-      <w:r>
-        <w:rPr>
-          <w:rFonts w:ascii="Arial" w:eastAsia="Times New Roman" w:hAnsi="Arial" w:cs="Arial"/>
-          <w:color w:val="333333"/>
-          <w:sz w:val="21"/>
-          <w:szCs w:val="21"/>
-          <w:highlight w:val="yellow"/>
+        </w:rPr>
+      </w:pPr>
+      <w:r>
+        <w:rPr>
+          <w:rFonts w:ascii="Arial" w:eastAsia="Times New Roman" w:hAnsi="Arial" w:cs="Arial"/>
+          <w:color w:val="333333"/>
+          <w:sz w:val="21"/>
+          <w:szCs w:val="21"/>
         </w:rPr>
         <w:t>Order report</w:t>
       </w:r>
@@ -613,7 +557,6 @@
           <w:color w:val="333333"/>
           <w:sz w:val="21"/>
           <w:szCs w:val="21"/>
-          <w:highlight w:val="yellow"/>
         </w:rPr>
         <w:t xml:space="preserve">: </w:t>
       </w:r>
@@ -623,7 +566,6 @@
           <w:color w:val="333333"/>
           <w:sz w:val="21"/>
           <w:szCs w:val="21"/>
-          <w:highlight w:val="yellow"/>
         </w:rPr>
         <w:t xml:space="preserve">existing </w:t>
       </w:r>
@@ -633,7 +575,6 @@
           <w:color w:val="333333"/>
           <w:sz w:val="21"/>
           <w:szCs w:val="21"/>
-          <w:highlight w:val="yellow"/>
         </w:rPr>
         <w:t xml:space="preserve">title &amp; new </w:t>
       </w:r>
@@ -643,7 +584,6 @@
           <w:color w:val="333333"/>
           <w:sz w:val="21"/>
           <w:szCs w:val="21"/>
-          <w:highlight w:val="yellow"/>
         </w:rPr>
         <w:t>assesse</w:t>
       </w:r>
@@ -665,7 +605,6 @@
           <w:color w:val="333333"/>
           <w:sz w:val="21"/>
           <w:szCs w:val="21"/>
-          <w:highlight w:val="yellow"/>
         </w:rPr>
       </w:pPr>
       <w:r>
@@ -674,7 +613,6 @@
           <w:color w:val="333333"/>
           <w:sz w:val="21"/>
           <w:szCs w:val="21"/>
-          <w:highlight w:val="yellow"/>
         </w:rPr>
         <w:t xml:space="preserve">Fill in all fields on </w:t>
       </w:r>
@@ -684,7 +622,6 @@
           <w:color w:val="333333"/>
           <w:sz w:val="21"/>
           <w:szCs w:val="21"/>
-          <w:highlight w:val="yellow"/>
         </w:rPr>
         <w:t>assesse</w:t>
       </w:r>
@@ -694,7 +631,6 @@
           <w:color w:val="333333"/>
           <w:sz w:val="21"/>
           <w:szCs w:val="21"/>
-          <w:highlight w:val="yellow"/>
         </w:rPr>
         <w:t xml:space="preserve"> modal </w:t>
       </w:r>
@@ -716,7 +652,6 @@
           <w:color w:val="333333"/>
           <w:sz w:val="21"/>
           <w:szCs w:val="21"/>
-          <w:highlight w:val="yellow"/>
         </w:rPr>
       </w:pPr>
       <w:r>
@@ -725,7 +660,6 @@
           <w:color w:val="333333"/>
           <w:sz w:val="21"/>
           <w:szCs w:val="21"/>
-          <w:highlight w:val="yellow"/>
         </w:rPr>
         <w:t>(need to check data in pivotal after report generated/ assessment completed)</w:t>
       </w:r>
@@ -747,7 +681,6 @@
           <w:color w:val="333333"/>
           <w:sz w:val="21"/>
           <w:szCs w:val="21"/>
-          <w:highlight w:val="yellow"/>
         </w:rPr>
       </w:pPr>
       <w:r>
@@ -756,7 +689,6 @@
           <w:color w:val="333333"/>
           <w:sz w:val="21"/>
           <w:szCs w:val="21"/>
-          <w:highlight w:val="yellow"/>
         </w:rPr>
         <w:t>A</w:t>
       </w:r>
@@ -766,7 +698,6 @@
           <w:color w:val="333333"/>
           <w:sz w:val="21"/>
           <w:szCs w:val="21"/>
-          <w:highlight w:val="yellow"/>
         </w:rPr>
         <w:t xml:space="preserve">dd Also Notify contact </w:t>
       </w:r>
@@ -788,7 +719,6 @@
           <w:color w:val="333333"/>
           <w:sz w:val="21"/>
           <w:szCs w:val="21"/>
-          <w:highlight w:val="yellow"/>
         </w:rPr>
       </w:pPr>
       <w:r>
@@ -797,7 +727,6 @@
           <w:color w:val="333333"/>
           <w:sz w:val="21"/>
           <w:szCs w:val="21"/>
-          <w:highlight w:val="yellow"/>
         </w:rPr>
         <w:t>(need to check data in pivotal after report generated/ assessment completed)</w:t>
       </w:r>
@@ -819,7 +748,6 @@
           <w:color w:val="333333"/>
           <w:sz w:val="21"/>
           <w:szCs w:val="21"/>
-          <w:highlight w:val="yellow"/>
         </w:rPr>
       </w:pPr>
       <w:r>
@@ -828,7 +756,6 @@
           <w:color w:val="333333"/>
           <w:sz w:val="21"/>
           <w:szCs w:val="21"/>
-          <w:highlight w:val="yellow"/>
         </w:rPr>
         <w:t xml:space="preserve">Apply </w:t>
       </w:r>
@@ -838,7 +765,6 @@
           <w:color w:val="333333"/>
           <w:sz w:val="21"/>
           <w:szCs w:val="21"/>
-          <w:highlight w:val="yellow"/>
         </w:rPr>
         <w:t>existing</w:t>
       </w:r>
@@ -848,7 +774,6 @@
           <w:color w:val="333333"/>
           <w:sz w:val="21"/>
           <w:szCs w:val="21"/>
-          <w:highlight w:val="yellow"/>
         </w:rPr>
         <w:t xml:space="preserve"> tag</w:t>
       </w:r>
@@ -872,7 +797,6 @@
           <w:color w:val="333333"/>
           <w:sz w:val="21"/>
           <w:szCs w:val="21"/>
-          <w:highlight w:val="yellow"/>
         </w:rPr>
       </w:pPr>
       <w:r>
@@ -881,7 +805,6 @@
           <w:color w:val="333333"/>
           <w:sz w:val="21"/>
           <w:szCs w:val="21"/>
-          <w:highlight w:val="yellow"/>
         </w:rPr>
         <w:t>(need to check if tag is updated after assessment completed)</w:t>
       </w:r>
@@ -903,7 +826,6 @@
           <w:color w:val="333333"/>
           <w:sz w:val="21"/>
           <w:szCs w:val="21"/>
-          <w:highlight w:val="yellow"/>
         </w:rPr>
       </w:pPr>
       <w:r>
@@ -912,7 +834,6 @@
           <w:color w:val="333333"/>
           <w:sz w:val="21"/>
           <w:szCs w:val="21"/>
-          <w:highlight w:val="yellow"/>
         </w:rPr>
         <w:t>Proctored</w:t>
       </w:r>
@@ -922,106 +843,12 @@
           <w:color w:val="333333"/>
           <w:sz w:val="21"/>
           <w:szCs w:val="21"/>
-          <w:highlight w:val="yellow"/>
         </w:rPr>
         <w:t xml:space="preserve"> assessments: send email to ME</w:t>
       </w:r>
     </w:p>
     <w:p>
       <w:pPr>
-        <w:pStyle w:val="ListParagraph"/>
-        <w:numPr>
-          <w:ilvl w:val="0"/>
-          <w:numId w:val="11"/>
-        </w:numPr>
-        <w:spacing w:before="100" w:beforeAutospacing="1" w:after="100" w:afterAutospacing="1" w:line="240" w:lineRule="auto"/>
-        <w:rPr>
-          <w:rFonts w:ascii="Arial" w:eastAsia="Times New Roman" w:hAnsi="Arial" w:cs="Arial"/>
-          <w:color w:val="333333"/>
-          <w:sz w:val="21"/>
-          <w:szCs w:val="21"/>
-          <w:highlight w:val="yellow"/>
-        </w:rPr>
-      </w:pPr>
-      <w:r>
-        <w:rPr>
-          <w:rFonts w:ascii="Arial" w:eastAsia="Times New Roman" w:hAnsi="Arial" w:cs="Arial"/>
-          <w:color w:val="333333"/>
-          <w:sz w:val="21"/>
-          <w:szCs w:val="21"/>
-          <w:highlight w:val="yellow"/>
-        </w:rPr>
-        <w:t xml:space="preserve">What100 Test100: </w:t>
-      </w:r>
-      <w:hyperlink r:id="rId5" w:history="1">
-        <w:r>
-          <w:rPr>
-            <w:rStyle w:val="Hyperlink"/>
-            <w:rFonts w:ascii="Arial" w:eastAsia="Times New Roman" w:hAnsi="Arial" w:cs="Arial"/>
-            <w:sz w:val="21"/>
-            <w:szCs w:val="21"/>
-            <w:highlight w:val="yellow"/>
-          </w:rPr>
-          <w:t>ekim+asse400@calipercorp.com</w:t>
-        </w:r>
-      </w:hyperlink>
-    </w:p>
-    <w:p>
-      <w:pPr>
-        <w:pStyle w:val="ListParagraph"/>
-        <w:numPr>
-          <w:ilvl w:val="0"/>
-          <w:numId w:val="11"/>
-        </w:numPr>
-        <w:spacing w:before="100" w:beforeAutospacing="1" w:after="100" w:afterAutospacing="1" w:line="240" w:lineRule="auto"/>
-        <w:rPr>
-          <w:rFonts w:ascii="Arial" w:eastAsia="Times New Roman" w:hAnsi="Arial" w:cs="Arial"/>
-          <w:color w:val="333333"/>
-          <w:sz w:val="21"/>
-          <w:szCs w:val="21"/>
-          <w:highlight w:val="yellow"/>
-        </w:rPr>
-      </w:pPr>
-      <w:r>
-        <w:rPr>
-          <w:rFonts w:ascii="Arial" w:eastAsia="Times New Roman" w:hAnsi="Arial" w:cs="Arial"/>
-          <w:color w:val="333333"/>
-          <w:sz w:val="21"/>
-          <w:szCs w:val="21"/>
-          <w:highlight w:val="yellow"/>
-        </w:rPr>
-        <w:t>06092017SmokeTest</w:t>
-      </w:r>
-    </w:p>
-    <w:p>
-      <w:pPr>
-        <w:pStyle w:val="ListParagraph"/>
-        <w:numPr>
-          <w:ilvl w:val="0"/>
-          <w:numId w:val="11"/>
-        </w:numPr>
-        <w:spacing w:before="100" w:beforeAutospacing="1" w:after="100" w:afterAutospacing="1" w:line="240" w:lineRule="auto"/>
-        <w:rPr>
-          <w:rFonts w:ascii="Arial" w:eastAsia="Times New Roman" w:hAnsi="Arial" w:cs="Arial"/>
-          <w:color w:val="333333"/>
-          <w:sz w:val="21"/>
-          <w:szCs w:val="21"/>
-          <w:highlight w:val="yellow"/>
-        </w:rPr>
-      </w:pPr>
-      <w:r>
-        <w:rPr>
-          <w:rFonts w:ascii="Arial" w:eastAsia="Times New Roman" w:hAnsi="Arial" w:cs="Arial"/>
-          <w:color w:val="333333"/>
-          <w:sz w:val="21"/>
-          <w:szCs w:val="21"/>
-          <w:highlight w:val="yellow"/>
-        </w:rPr>
-        <w:t>06092017Test</w:t>
-      </w:r>
-    </w:p>
-    <w:p>
-      <w:pPr>
         <w:numPr>
           <w:ilvl w:val="0"/>
           <w:numId w:val="3"/>
@@ -1033,16 +860,14 @@
           <w:color w:val="333333"/>
           <w:sz w:val="21"/>
           <w:szCs w:val="21"/>
-          <w:highlight w:val="yellow"/>
-        </w:rPr>
-      </w:pPr>
-      <w:r>
-        <w:rPr>
-          <w:rFonts w:ascii="Arial" w:eastAsia="Times New Roman" w:hAnsi="Arial" w:cs="Arial"/>
-          <w:color w:val="333333"/>
-          <w:sz w:val="21"/>
-          <w:szCs w:val="21"/>
-          <w:highlight w:val="yellow"/>
+        </w:rPr>
+      </w:pPr>
+      <w:r>
+        <w:rPr>
+          <w:rFonts w:ascii="Arial" w:eastAsia="Times New Roman" w:hAnsi="Arial" w:cs="Arial"/>
+          <w:color w:val="333333"/>
+          <w:sz w:val="21"/>
+          <w:szCs w:val="21"/>
         </w:rPr>
         <w:t>Order report</w:t>
       </w:r>
@@ -1052,7 +877,6 @@
           <w:color w:val="333333"/>
           <w:sz w:val="21"/>
           <w:szCs w:val="21"/>
-          <w:highlight w:val="yellow"/>
         </w:rPr>
         <w:t>: New</w:t>
       </w:r>
@@ -1062,7 +886,6 @@
           <w:color w:val="333333"/>
           <w:sz w:val="21"/>
           <w:szCs w:val="21"/>
-          <w:highlight w:val="yellow"/>
         </w:rPr>
         <w:t xml:space="preserve"> </w:t>
       </w:r>
@@ -1072,7 +895,6 @@
           <w:color w:val="333333"/>
           <w:sz w:val="21"/>
           <w:szCs w:val="21"/>
-          <w:highlight w:val="yellow"/>
         </w:rPr>
         <w:t xml:space="preserve">title &amp; new </w:t>
       </w:r>
@@ -1082,7 +904,6 @@
           <w:color w:val="333333"/>
           <w:sz w:val="21"/>
           <w:szCs w:val="21"/>
-          <w:highlight w:val="yellow"/>
         </w:rPr>
         <w:t>assesse</w:t>
       </w:r>
@@ -1104,7 +925,6 @@
           <w:color w:val="333333"/>
           <w:sz w:val="21"/>
           <w:szCs w:val="21"/>
-          <w:highlight w:val="yellow"/>
         </w:rPr>
       </w:pPr>
       <w:r>
@@ -1113,7 +933,6 @@
           <w:color w:val="333333"/>
           <w:sz w:val="21"/>
           <w:szCs w:val="21"/>
-          <w:highlight w:val="yellow"/>
         </w:rPr>
         <w:t xml:space="preserve">Fill in all fields on </w:t>
       </w:r>
@@ -1123,7 +942,6 @@
           <w:color w:val="333333"/>
           <w:sz w:val="21"/>
           <w:szCs w:val="21"/>
-          <w:highlight w:val="yellow"/>
         </w:rPr>
         <w:t>assesse</w:t>
       </w:r>
@@ -1133,7 +951,6 @@
           <w:color w:val="333333"/>
           <w:sz w:val="21"/>
           <w:szCs w:val="21"/>
-          <w:highlight w:val="yellow"/>
         </w:rPr>
         <w:t xml:space="preserve"> modal </w:t>
       </w:r>
@@ -1155,7 +972,6 @@
           <w:color w:val="333333"/>
           <w:sz w:val="21"/>
           <w:szCs w:val="21"/>
-          <w:highlight w:val="yellow"/>
         </w:rPr>
       </w:pPr>
       <w:r>
@@ -1164,7 +980,6 @@
           <w:color w:val="333333"/>
           <w:sz w:val="21"/>
           <w:szCs w:val="21"/>
-          <w:highlight w:val="yellow"/>
         </w:rPr>
         <w:t>(need to check data in pivotal after report generated/ assessment completed)</w:t>
       </w:r>
@@ -1186,7 +1001,6 @@
           <w:color w:val="333333"/>
           <w:sz w:val="21"/>
           <w:szCs w:val="21"/>
-          <w:highlight w:val="yellow"/>
         </w:rPr>
       </w:pPr>
       <w:r>
@@ -1195,7 +1009,6 @@
           <w:color w:val="333333"/>
           <w:sz w:val="21"/>
           <w:szCs w:val="21"/>
-          <w:highlight w:val="yellow"/>
         </w:rPr>
         <w:t>Apply NEW tag</w:t>
       </w:r>
@@ -1219,7 +1032,6 @@
           <w:color w:val="333333"/>
           <w:sz w:val="21"/>
           <w:szCs w:val="21"/>
-          <w:highlight w:val="yellow"/>
         </w:rPr>
       </w:pPr>
       <w:r>
@@ -1228,7 +1040,6 @@
           <w:color w:val="333333"/>
           <w:sz w:val="21"/>
           <w:szCs w:val="21"/>
-          <w:highlight w:val="yellow"/>
         </w:rPr>
         <w:t>(need to check if tag is updated after assessment completed)</w:t>
       </w:r>
@@ -1250,7 +1061,6 @@
           <w:color w:val="333333"/>
           <w:sz w:val="21"/>
           <w:szCs w:val="21"/>
-          <w:highlight w:val="yellow"/>
         </w:rPr>
       </w:pPr>
       <w:r>
@@ -1259,7 +1069,6 @@
           <w:color w:val="333333"/>
           <w:sz w:val="21"/>
           <w:szCs w:val="21"/>
-          <w:highlight w:val="yellow"/>
         </w:rPr>
         <w:t>Proctored</w:t>
       </w:r>
@@ -1269,106 +1078,12 @@
           <w:color w:val="333333"/>
           <w:sz w:val="21"/>
           <w:szCs w:val="21"/>
-          <w:highlight w:val="yellow"/>
         </w:rPr>
         <w:t xml:space="preserve"> assessments: send email to different email</w:t>
       </w:r>
     </w:p>
     <w:p>
       <w:pPr>
-        <w:pStyle w:val="ListParagraph"/>
-        <w:numPr>
-          <w:ilvl w:val="0"/>
-          <w:numId w:val="11"/>
-        </w:numPr>
-        <w:spacing w:before="100" w:beforeAutospacing="1" w:after="100" w:afterAutospacing="1" w:line="240" w:lineRule="auto"/>
-        <w:rPr>
-          <w:rFonts w:ascii="Arial" w:eastAsia="Times New Roman" w:hAnsi="Arial" w:cs="Arial"/>
-          <w:color w:val="333333"/>
-          <w:sz w:val="21"/>
-          <w:szCs w:val="21"/>
-          <w:highlight w:val="yellow"/>
-        </w:rPr>
-      </w:pPr>
-      <w:r>
-        <w:rPr>
-          <w:rFonts w:ascii="Arial" w:eastAsia="Times New Roman" w:hAnsi="Arial" w:cs="Arial"/>
-          <w:color w:val="333333"/>
-          <w:sz w:val="21"/>
-          <w:szCs w:val="21"/>
-          <w:highlight w:val="yellow"/>
-        </w:rPr>
-        <w:t xml:space="preserve">What101 Test101: </w:t>
-      </w:r>
-      <w:hyperlink r:id="rId6" w:history="1">
-        <w:r>
-          <w:rPr>
-            <w:rStyle w:val="Hyperlink"/>
-            <w:rFonts w:ascii="Arial" w:eastAsia="Times New Roman" w:hAnsi="Arial" w:cs="Arial"/>
-            <w:sz w:val="21"/>
-            <w:szCs w:val="21"/>
-            <w:highlight w:val="yellow"/>
-          </w:rPr>
-          <w:t>ekim+asse401@calipercorp.com</w:t>
-        </w:r>
-      </w:hyperlink>
-    </w:p>
-    <w:p>
-      <w:pPr>
-        <w:pStyle w:val="ListParagraph"/>
-        <w:numPr>
-          <w:ilvl w:val="0"/>
-          <w:numId w:val="11"/>
-        </w:numPr>
-        <w:spacing w:before="100" w:beforeAutospacing="1" w:after="100" w:afterAutospacing="1" w:line="240" w:lineRule="auto"/>
-        <w:rPr>
-          <w:rFonts w:ascii="Arial" w:eastAsia="Times New Roman" w:hAnsi="Arial" w:cs="Arial"/>
-          <w:color w:val="333333"/>
-          <w:sz w:val="21"/>
-          <w:szCs w:val="21"/>
-          <w:highlight w:val="yellow"/>
-        </w:rPr>
-      </w:pPr>
-      <w:r>
-        <w:rPr>
-          <w:rFonts w:ascii="Arial" w:eastAsia="Times New Roman" w:hAnsi="Arial" w:cs="Arial"/>
-          <w:color w:val="333333"/>
-          <w:sz w:val="21"/>
-          <w:szCs w:val="21"/>
-          <w:highlight w:val="yellow"/>
-        </w:rPr>
-        <w:t>06092017SmokeTest</w:t>
-      </w:r>
-    </w:p>
-    <w:p>
-      <w:pPr>
-        <w:pStyle w:val="ListParagraph"/>
-        <w:numPr>
-          <w:ilvl w:val="0"/>
-          <w:numId w:val="11"/>
-        </w:numPr>
-        <w:spacing w:before="100" w:beforeAutospacing="1" w:after="100" w:afterAutospacing="1" w:line="240" w:lineRule="auto"/>
-        <w:rPr>
-          <w:rFonts w:ascii="Arial" w:eastAsia="Times New Roman" w:hAnsi="Arial" w:cs="Arial"/>
-          <w:color w:val="333333"/>
-          <w:sz w:val="21"/>
-          <w:szCs w:val="21"/>
-          <w:highlight w:val="yellow"/>
-        </w:rPr>
-      </w:pPr>
-      <w:r>
-        <w:rPr>
-          <w:rFonts w:ascii="Arial" w:eastAsia="Times New Roman" w:hAnsi="Arial" w:cs="Arial"/>
-          <w:color w:val="333333"/>
-          <w:sz w:val="21"/>
-          <w:szCs w:val="21"/>
-          <w:highlight w:val="yellow"/>
-        </w:rPr>
-        <w:t>06092017Test</w:t>
-      </w:r>
-    </w:p>
-    <w:p>
-      <w:pPr>
         <w:numPr>
           <w:ilvl w:val="0"/>
           <w:numId w:val="3"/>
@@ -1380,16 +1095,14 @@
           <w:color w:val="333333"/>
           <w:sz w:val="21"/>
           <w:szCs w:val="21"/>
-          <w:highlight w:val="yellow"/>
-        </w:rPr>
-      </w:pPr>
-      <w:r>
-        <w:rPr>
-          <w:rFonts w:ascii="Arial" w:eastAsia="Times New Roman" w:hAnsi="Arial" w:cs="Arial"/>
-          <w:color w:val="333333"/>
-          <w:sz w:val="21"/>
-          <w:szCs w:val="21"/>
-          <w:highlight w:val="yellow"/>
+        </w:rPr>
+      </w:pPr>
+      <w:r>
+        <w:rPr>
+          <w:rFonts w:ascii="Arial" w:eastAsia="Times New Roman" w:hAnsi="Arial" w:cs="Arial"/>
+          <w:color w:val="333333"/>
+          <w:sz w:val="21"/>
+          <w:szCs w:val="21"/>
         </w:rPr>
         <w:t>Order report</w:t>
       </w:r>
@@ -1399,51 +1112,26 @@
           <w:color w:val="333333"/>
           <w:sz w:val="21"/>
           <w:szCs w:val="21"/>
-          <w:highlight w:val="yellow"/>
-        </w:rPr>
-        <w:t xml:space="preserve">: </w:t>
-      </w:r>
-      <w:proofErr w:type="gramStart"/>
+        </w:rPr>
+        <w:t xml:space="preserve">: existing </w:t>
+      </w:r>
+      <w:r>
+        <w:rPr>
+          <w:rFonts w:ascii="Arial" w:eastAsia="Times New Roman" w:hAnsi="Arial" w:cs="Arial"/>
+          <w:color w:val="333333"/>
+          <w:sz w:val="21"/>
+          <w:szCs w:val="21"/>
+        </w:rPr>
+        <w:t xml:space="preserve"> </w:t>
+      </w:r>
       <w:r>
         <w:rPr>
           <w:rFonts w:ascii="Arial" w:hAnsi="Arial" w:cs="Arial" w:hint="eastAsia"/>
           <w:color w:val="333333"/>
           <w:sz w:val="21"/>
           <w:szCs w:val="21"/>
-          <w:highlight w:val="yellow"/>
-        </w:rPr>
-        <w:t xml:space="preserve">existing </w:t>
-      </w:r>
-      <w:r>
-        <w:rPr>
-          <w:rFonts w:ascii="Arial" w:eastAsia="Times New Roman" w:hAnsi="Arial" w:cs="Arial"/>
-          <w:color w:val="333333"/>
-          <w:sz w:val="21"/>
-          <w:szCs w:val="21"/>
-          <w:highlight w:val="yellow"/>
-        </w:rPr>
-        <w:t xml:space="preserve"> </w:t>
-      </w:r>
-      <w:r>
-        <w:rPr>
-          <w:rFonts w:ascii="Arial" w:hAnsi="Arial" w:cs="Arial" w:hint="eastAsia"/>
-          <w:color w:val="333333"/>
-          <w:sz w:val="21"/>
-          <w:szCs w:val="21"/>
-          <w:highlight w:val="yellow"/>
-        </w:rPr>
-        <w:t>title</w:t>
-      </w:r>
-      <w:proofErr w:type="gramEnd"/>
-      <w:r>
-        <w:rPr>
-          <w:rFonts w:ascii="Arial" w:hAnsi="Arial" w:cs="Arial" w:hint="eastAsia"/>
-          <w:color w:val="333333"/>
-          <w:sz w:val="21"/>
-          <w:szCs w:val="21"/>
-          <w:highlight w:val="yellow"/>
-        </w:rPr>
-        <w:t xml:space="preserve"> &amp; existing </w:t>
+        </w:rPr>
+        <w:t xml:space="preserve">title &amp; existing </w:t>
       </w:r>
       <w:r>
         <w:rPr>
@@ -1451,7 +1139,6 @@
           <w:color w:val="333333"/>
           <w:sz w:val="21"/>
           <w:szCs w:val="21"/>
-          <w:highlight w:val="yellow"/>
         </w:rPr>
         <w:t>assesse</w:t>
       </w:r>
@@ -1473,7 +1160,6 @@
           <w:color w:val="333333"/>
           <w:sz w:val="21"/>
           <w:szCs w:val="21"/>
-          <w:highlight w:val="yellow"/>
         </w:rPr>
       </w:pPr>
       <w:r>
@@ -1482,9 +1168,7 @@
           <w:color w:val="333333"/>
           <w:sz w:val="21"/>
           <w:szCs w:val="21"/>
-          <w:highlight w:val="yellow"/>
-        </w:rPr>
-        <w:lastRenderedPageBreak/>
+        </w:rPr>
         <w:t xml:space="preserve">Fill in all fields on </w:t>
       </w:r>
       <w:r>
@@ -1493,7 +1177,6 @@
           <w:color w:val="333333"/>
           <w:sz w:val="21"/>
           <w:szCs w:val="21"/>
-          <w:highlight w:val="yellow"/>
         </w:rPr>
         <w:t>assesse</w:t>
       </w:r>
@@ -1503,7 +1186,6 @@
           <w:color w:val="333333"/>
           <w:sz w:val="21"/>
           <w:szCs w:val="21"/>
-          <w:highlight w:val="yellow"/>
         </w:rPr>
         <w:t xml:space="preserve"> modal </w:t>
       </w:r>
@@ -1525,7 +1207,6 @@
           <w:color w:val="333333"/>
           <w:sz w:val="21"/>
           <w:szCs w:val="21"/>
-          <w:highlight w:val="yellow"/>
         </w:rPr>
       </w:pPr>
       <w:r>
@@ -1534,7 +1215,6 @@
           <w:color w:val="333333"/>
           <w:sz w:val="21"/>
           <w:szCs w:val="21"/>
-          <w:highlight w:val="yellow"/>
         </w:rPr>
         <w:t>(need to check data in pivotal after report generated/ assessment completed)</w:t>
       </w:r>
@@ -1556,7 +1236,6 @@
           <w:color w:val="333333"/>
           <w:sz w:val="21"/>
           <w:szCs w:val="21"/>
-          <w:highlight w:val="yellow"/>
         </w:rPr>
       </w:pPr>
       <w:r>
@@ -1565,22 +1244,9 @@
           <w:color w:val="333333"/>
           <w:sz w:val="21"/>
           <w:szCs w:val="21"/>
-          <w:highlight w:val="yellow"/>
-        </w:rPr>
-        <w:t xml:space="preserve">Apply </w:t>
-      </w:r>
-      <w:proofErr w:type="gramStart"/>
-      <w:r>
-        <w:rPr>
-          <w:rFonts w:ascii="Arial" w:hAnsi="Arial" w:cs="Arial" w:hint="eastAsia"/>
-          <w:color w:val="333333"/>
-          <w:sz w:val="21"/>
-          <w:szCs w:val="21"/>
-          <w:highlight w:val="yellow"/>
-        </w:rPr>
-        <w:t>existing  tag</w:t>
-      </w:r>
-      <w:proofErr w:type="gramEnd"/>
+        </w:rPr>
+        <w:t>Apply existing  tag</w:t>
+      </w:r>
     </w:p>
     <w:p>
       <w:pPr>
@@ -1601,7 +1267,6 @@
           <w:color w:val="333333"/>
           <w:sz w:val="21"/>
           <w:szCs w:val="21"/>
-          <w:highlight w:val="yellow"/>
         </w:rPr>
       </w:pPr>
       <w:r>
@@ -1610,7 +1275,6 @@
           <w:color w:val="333333"/>
           <w:sz w:val="21"/>
           <w:szCs w:val="21"/>
-          <w:highlight w:val="yellow"/>
         </w:rPr>
         <w:t>(need to check if tag is updated after assessment completed)</w:t>
       </w:r>
@@ -1632,7 +1296,6 @@
           <w:color w:val="333333"/>
           <w:sz w:val="21"/>
           <w:szCs w:val="21"/>
-          <w:highlight w:val="yellow"/>
         </w:rPr>
       </w:pPr>
       <w:r>
@@ -1641,7 +1304,6 @@
           <w:color w:val="333333"/>
           <w:sz w:val="21"/>
           <w:szCs w:val="21"/>
-          <w:highlight w:val="yellow"/>
         </w:rPr>
         <w:t>Proctored</w:t>
       </w:r>
@@ -1651,106 +1313,12 @@
           <w:color w:val="333333"/>
           <w:sz w:val="21"/>
           <w:szCs w:val="21"/>
-          <w:highlight w:val="yellow"/>
         </w:rPr>
         <w:t xml:space="preserve"> assessments: No email</w:t>
       </w:r>
     </w:p>
     <w:p>
       <w:pPr>
-        <w:pStyle w:val="ListParagraph"/>
-        <w:numPr>
-          <w:ilvl w:val="0"/>
-          <w:numId w:val="11"/>
-        </w:numPr>
-        <w:spacing w:before="100" w:beforeAutospacing="1" w:after="100" w:afterAutospacing="1" w:line="240" w:lineRule="auto"/>
-        <w:rPr>
-          <w:rFonts w:ascii="Arial" w:eastAsia="Times New Roman" w:hAnsi="Arial" w:cs="Arial"/>
-          <w:color w:val="333333"/>
-          <w:sz w:val="21"/>
-          <w:szCs w:val="21"/>
-          <w:highlight w:val="yellow"/>
-        </w:rPr>
-      </w:pPr>
-      <w:r>
-        <w:rPr>
-          <w:rFonts w:ascii="Arial" w:eastAsia="Times New Roman" w:hAnsi="Arial" w:cs="Arial"/>
-          <w:color w:val="333333"/>
-          <w:sz w:val="21"/>
-          <w:szCs w:val="21"/>
-          <w:highlight w:val="yellow"/>
-        </w:rPr>
-        <w:t xml:space="preserve">What102 Test102: </w:t>
-      </w:r>
-      <w:hyperlink r:id="rId7" w:history="1">
-        <w:r>
-          <w:rPr>
-            <w:rStyle w:val="Hyperlink"/>
-            <w:rFonts w:ascii="Arial" w:eastAsia="Times New Roman" w:hAnsi="Arial" w:cs="Arial"/>
-            <w:sz w:val="21"/>
-            <w:szCs w:val="21"/>
-            <w:highlight w:val="yellow"/>
-          </w:rPr>
-          <w:t>ekim+asse402@calipercorp.com</w:t>
-        </w:r>
-      </w:hyperlink>
-    </w:p>
-    <w:p>
-      <w:pPr>
-        <w:pStyle w:val="ListParagraph"/>
-        <w:numPr>
-          <w:ilvl w:val="0"/>
-          <w:numId w:val="11"/>
-        </w:numPr>
-        <w:spacing w:before="100" w:beforeAutospacing="1" w:after="100" w:afterAutospacing="1" w:line="240" w:lineRule="auto"/>
-        <w:rPr>
-          <w:rFonts w:ascii="Arial" w:eastAsia="Times New Roman" w:hAnsi="Arial" w:cs="Arial"/>
-          <w:color w:val="333333"/>
-          <w:sz w:val="21"/>
-          <w:szCs w:val="21"/>
-          <w:highlight w:val="yellow"/>
-        </w:rPr>
-      </w:pPr>
-      <w:r>
-        <w:rPr>
-          <w:rFonts w:ascii="Arial" w:eastAsia="Times New Roman" w:hAnsi="Arial" w:cs="Arial"/>
-          <w:color w:val="333333"/>
-          <w:sz w:val="21"/>
-          <w:szCs w:val="21"/>
-          <w:highlight w:val="yellow"/>
-        </w:rPr>
-        <w:t>06092017SmokeTest</w:t>
-      </w:r>
-    </w:p>
-    <w:p>
-      <w:pPr>
-        <w:pStyle w:val="ListParagraph"/>
-        <w:numPr>
-          <w:ilvl w:val="0"/>
-          <w:numId w:val="11"/>
-        </w:numPr>
-        <w:spacing w:before="100" w:beforeAutospacing="1" w:after="100" w:afterAutospacing="1" w:line="240" w:lineRule="auto"/>
-        <w:rPr>
-          <w:rFonts w:ascii="Arial" w:eastAsia="Times New Roman" w:hAnsi="Arial" w:cs="Arial"/>
-          <w:color w:val="333333"/>
-          <w:sz w:val="21"/>
-          <w:szCs w:val="21"/>
-          <w:highlight w:val="yellow"/>
-        </w:rPr>
-      </w:pPr>
-      <w:r>
-        <w:rPr>
-          <w:rFonts w:ascii="Arial" w:eastAsia="Times New Roman" w:hAnsi="Arial" w:cs="Arial"/>
-          <w:color w:val="333333"/>
-          <w:sz w:val="21"/>
-          <w:szCs w:val="21"/>
-          <w:highlight w:val="yellow"/>
-        </w:rPr>
-        <w:t>06092017Test</w:t>
-      </w:r>
-    </w:p>
-    <w:p>
-      <w:pPr>
         <w:numPr>
           <w:ilvl w:val="0"/>
           <w:numId w:val="3"/>
@@ -1762,16 +1330,14 @@
           <w:color w:val="333333"/>
           <w:sz w:val="21"/>
           <w:szCs w:val="21"/>
-          <w:highlight w:val="yellow"/>
-        </w:rPr>
-      </w:pPr>
-      <w:r>
-        <w:rPr>
-          <w:rFonts w:ascii="Arial" w:eastAsia="Times New Roman" w:hAnsi="Arial" w:cs="Arial"/>
-          <w:color w:val="333333"/>
-          <w:sz w:val="21"/>
-          <w:szCs w:val="21"/>
-          <w:highlight w:val="yellow"/>
+        </w:rPr>
+      </w:pPr>
+      <w:r>
+        <w:rPr>
+          <w:rFonts w:ascii="Arial" w:eastAsia="Times New Roman" w:hAnsi="Arial" w:cs="Arial"/>
+          <w:color w:val="333333"/>
+          <w:sz w:val="21"/>
+          <w:szCs w:val="21"/>
         </w:rPr>
         <w:t>Import assesses</w:t>
       </w:r>
@@ -1794,7 +1360,6 @@
           <w:color w:val="333333"/>
           <w:sz w:val="21"/>
           <w:szCs w:val="21"/>
-          <w:highlight w:val="yellow"/>
         </w:rPr>
       </w:pPr>
       <w:r>
@@ -1803,7 +1368,6 @@
           <w:color w:val="333333"/>
           <w:sz w:val="21"/>
           <w:szCs w:val="21"/>
-          <w:highlight w:val="yellow"/>
         </w:rPr>
         <w:t xml:space="preserve">Take all 3 </w:t>
       </w:r>
@@ -1813,7 +1377,6 @@
           <w:color w:val="333333"/>
           <w:sz w:val="21"/>
           <w:szCs w:val="21"/>
-          <w:highlight w:val="yellow"/>
         </w:rPr>
         <w:t>assessments</w:t>
       </w:r>
@@ -1823,7 +1386,6 @@
           <w:color w:val="333333"/>
           <w:sz w:val="21"/>
           <w:szCs w:val="21"/>
-          <w:highlight w:val="yellow"/>
         </w:rPr>
         <w:t xml:space="preserve"> &amp; Follow through to Pivotal Order (Last one by using Start Proctored Assessment).  After taking last one, you need to re log-in to portal.</w:t>
       </w:r>
@@ -1846,7 +1408,6 @@
           <w:color w:val="333333"/>
           <w:sz w:val="21"/>
           <w:szCs w:val="21"/>
-          <w:highlight w:val="yellow"/>
         </w:rPr>
       </w:pPr>
       <w:r>
@@ -1855,7 +1416,6 @@
           <w:color w:val="333333"/>
           <w:sz w:val="21"/>
           <w:szCs w:val="21"/>
-          <w:highlight w:val="yellow"/>
         </w:rPr>
         <w:t>Check on the Pivotal.</w:t>
       </w:r>
@@ -1887,7 +1447,6 @@
           <w:color w:val="333333"/>
           <w:sz w:val="24"/>
           <w:szCs w:val="24"/>
-          <w:highlight w:val="yellow"/>
         </w:rPr>
       </w:pPr>
       <w:r>
@@ -1898,8 +1457,8 @@
           <w:color w:val="333333"/>
           <w:sz w:val="24"/>
           <w:szCs w:val="24"/>
-          <w:highlight w:val="yellow"/>
-        </w:rPr>
+        </w:rPr>
+        <w:lastRenderedPageBreak/>
         <w:t>Reports Page</w:t>
       </w:r>
       <w:r>
@@ -1910,7 +1469,6 @@
           <w:color w:val="333333"/>
           <w:sz w:val="24"/>
           <w:szCs w:val="24"/>
-          <w:highlight w:val="yellow"/>
         </w:rPr>
         <w:t xml:space="preserve"> </w:t>
       </w:r>
@@ -1928,16 +1486,14 @@
           <w:color w:val="333333"/>
           <w:sz w:val="21"/>
           <w:szCs w:val="21"/>
-          <w:highlight w:val="yellow"/>
-        </w:rPr>
-      </w:pPr>
-      <w:r>
-        <w:rPr>
-          <w:rFonts w:ascii="Arial" w:eastAsia="Times New Roman" w:hAnsi="Arial" w:cs="Arial"/>
-          <w:color w:val="333333"/>
-          <w:sz w:val="21"/>
-          <w:szCs w:val="21"/>
-          <w:highlight w:val="yellow"/>
+        </w:rPr>
+      </w:pPr>
+      <w:r>
+        <w:rPr>
+          <w:rFonts w:ascii="Arial" w:eastAsia="Times New Roman" w:hAnsi="Arial" w:cs="Arial"/>
+          <w:color w:val="333333"/>
+          <w:sz w:val="21"/>
+          <w:szCs w:val="21"/>
         </w:rPr>
         <w:t>Filter by report</w:t>
       </w:r>
@@ -1955,16 +1511,14 @@
           <w:color w:val="333333"/>
           <w:sz w:val="21"/>
           <w:szCs w:val="21"/>
-          <w:highlight w:val="yellow"/>
-        </w:rPr>
-      </w:pPr>
-      <w:r>
-        <w:rPr>
-          <w:rFonts w:ascii="Arial" w:eastAsia="Times New Roman" w:hAnsi="Arial" w:cs="Arial"/>
-          <w:color w:val="333333"/>
-          <w:sz w:val="21"/>
-          <w:szCs w:val="21"/>
-          <w:highlight w:val="yellow"/>
+        </w:rPr>
+      </w:pPr>
+      <w:r>
+        <w:rPr>
+          <w:rFonts w:ascii="Arial" w:eastAsia="Times New Roman" w:hAnsi="Arial" w:cs="Arial"/>
+          <w:color w:val="333333"/>
+          <w:sz w:val="21"/>
+          <w:szCs w:val="21"/>
         </w:rPr>
         <w:t>Select Date Range</w:t>
       </w:r>
@@ -1982,16 +1536,14 @@
           <w:color w:val="333333"/>
           <w:sz w:val="21"/>
           <w:szCs w:val="21"/>
-          <w:highlight w:val="yellow"/>
-        </w:rPr>
-      </w:pPr>
-      <w:r>
-        <w:rPr>
-          <w:rFonts w:ascii="Arial" w:eastAsia="Times New Roman" w:hAnsi="Arial" w:cs="Arial"/>
-          <w:color w:val="333333"/>
-          <w:sz w:val="21"/>
-          <w:szCs w:val="21"/>
-          <w:highlight w:val="yellow"/>
+        </w:rPr>
+      </w:pPr>
+      <w:r>
+        <w:rPr>
+          <w:rFonts w:ascii="Arial" w:eastAsia="Times New Roman" w:hAnsi="Arial" w:cs="Arial"/>
+          <w:color w:val="333333"/>
+          <w:sz w:val="21"/>
+          <w:szCs w:val="21"/>
         </w:rPr>
         <w:t>Filter by Job Title</w:t>
       </w:r>
@@ -2009,16 +1561,14 @@
           <w:color w:val="333333"/>
           <w:sz w:val="21"/>
           <w:szCs w:val="21"/>
-          <w:highlight w:val="yellow"/>
-        </w:rPr>
-      </w:pPr>
-      <w:r>
-        <w:rPr>
-          <w:rFonts w:ascii="Arial" w:eastAsia="Times New Roman" w:hAnsi="Arial" w:cs="Arial"/>
-          <w:color w:val="333333"/>
-          <w:sz w:val="21"/>
-          <w:szCs w:val="21"/>
-          <w:highlight w:val="yellow"/>
+        </w:rPr>
+      </w:pPr>
+      <w:r>
+        <w:rPr>
+          <w:rFonts w:ascii="Arial" w:eastAsia="Times New Roman" w:hAnsi="Arial" w:cs="Arial"/>
+          <w:color w:val="333333"/>
+          <w:sz w:val="21"/>
+          <w:szCs w:val="21"/>
         </w:rPr>
         <w:t>Filter by Tag</w:t>
       </w:r>
@@ -2036,16 +1586,14 @@
           <w:color w:val="333333"/>
           <w:sz w:val="21"/>
           <w:szCs w:val="21"/>
-          <w:highlight w:val="yellow"/>
-        </w:rPr>
-      </w:pPr>
-      <w:r>
-        <w:rPr>
-          <w:rFonts w:ascii="Arial" w:eastAsia="Times New Roman" w:hAnsi="Arial" w:cs="Arial"/>
-          <w:color w:val="333333"/>
-          <w:sz w:val="21"/>
-          <w:szCs w:val="21"/>
-          <w:highlight w:val="yellow"/>
+        </w:rPr>
+      </w:pPr>
+      <w:r>
+        <w:rPr>
+          <w:rFonts w:ascii="Arial" w:eastAsia="Times New Roman" w:hAnsi="Arial" w:cs="Arial"/>
+          <w:color w:val="333333"/>
+          <w:sz w:val="21"/>
+          <w:szCs w:val="21"/>
         </w:rPr>
         <w:t xml:space="preserve">Search for an </w:t>
       </w:r>
@@ -2056,7 +1604,6 @@
           <w:color w:val="333333"/>
           <w:sz w:val="21"/>
           <w:szCs w:val="21"/>
-          <w:highlight w:val="yellow"/>
         </w:rPr>
         <w:t>assessee</w:t>
       </w:r>
@@ -2075,16 +1622,14 @@
           <w:color w:val="333333"/>
           <w:sz w:val="21"/>
           <w:szCs w:val="21"/>
-          <w:highlight w:val="yellow"/>
-        </w:rPr>
-      </w:pPr>
-      <w:r>
-        <w:rPr>
-          <w:rFonts w:ascii="Arial" w:eastAsia="Times New Roman" w:hAnsi="Arial" w:cs="Arial"/>
-          <w:color w:val="333333"/>
-          <w:sz w:val="21"/>
-          <w:szCs w:val="21"/>
-          <w:highlight w:val="yellow"/>
+        </w:rPr>
+      </w:pPr>
+      <w:r>
+        <w:rPr>
+          <w:rFonts w:ascii="Arial" w:eastAsia="Times New Roman" w:hAnsi="Arial" w:cs="Arial"/>
+          <w:color w:val="333333"/>
+          <w:sz w:val="21"/>
+          <w:szCs w:val="21"/>
         </w:rPr>
         <w:t xml:space="preserve">Resend email to </w:t>
       </w:r>
@@ -2095,7 +1640,6 @@
           <w:color w:val="333333"/>
           <w:sz w:val="21"/>
           <w:szCs w:val="21"/>
-          <w:highlight w:val="yellow"/>
         </w:rPr>
         <w:t>assess</w:t>
       </w:r>
@@ -2105,7 +1649,6 @@
           <w:color w:val="333333"/>
           <w:sz w:val="21"/>
           <w:szCs w:val="21"/>
-          <w:highlight w:val="yellow"/>
         </w:rPr>
         <w:t>ee</w:t>
       </w:r>
@@ -2116,7 +1659,6 @@
           <w:color w:val="333333"/>
           <w:sz w:val="21"/>
           <w:szCs w:val="21"/>
-          <w:highlight w:val="yellow"/>
         </w:rPr>
         <w:t xml:space="preserve"> and check on the email</w:t>
       </w:r>
@@ -2134,16 +1676,14 @@
           <w:color w:val="333333"/>
           <w:sz w:val="21"/>
           <w:szCs w:val="21"/>
-          <w:highlight w:val="yellow"/>
-        </w:rPr>
-      </w:pPr>
-      <w:r>
-        <w:rPr>
-          <w:rFonts w:ascii="Arial" w:eastAsia="Times New Roman" w:hAnsi="Arial" w:cs="Arial"/>
-          <w:color w:val="333333"/>
-          <w:sz w:val="21"/>
-          <w:szCs w:val="21"/>
-          <w:highlight w:val="yellow"/>
+        </w:rPr>
+      </w:pPr>
+      <w:r>
+        <w:rPr>
+          <w:rFonts w:ascii="Arial" w:eastAsia="Times New Roman" w:hAnsi="Arial" w:cs="Arial"/>
+          <w:color w:val="333333"/>
+          <w:sz w:val="21"/>
+          <w:szCs w:val="21"/>
         </w:rPr>
         <w:t>Cancel an order</w:t>
       </w:r>
@@ -2161,16 +1701,14 @@
           <w:color w:val="333333"/>
           <w:sz w:val="21"/>
           <w:szCs w:val="21"/>
-          <w:highlight w:val="yellow"/>
-        </w:rPr>
-      </w:pPr>
-      <w:r>
-        <w:rPr>
-          <w:rFonts w:ascii="Arial" w:eastAsia="Times New Roman" w:hAnsi="Arial" w:cs="Arial"/>
-          <w:color w:val="333333"/>
-          <w:sz w:val="21"/>
-          <w:szCs w:val="21"/>
-          <w:highlight w:val="yellow"/>
+        </w:rPr>
+      </w:pPr>
+      <w:r>
+        <w:rPr>
+          <w:rFonts w:ascii="Arial" w:eastAsia="Times New Roman" w:hAnsi="Arial" w:cs="Arial"/>
+          <w:color w:val="333333"/>
+          <w:sz w:val="21"/>
+          <w:szCs w:val="21"/>
         </w:rPr>
         <w:t>Copy assessment URL</w:t>
       </w:r>
@@ -2188,16 +1726,14 @@
           <w:color w:val="333333"/>
           <w:sz w:val="21"/>
           <w:szCs w:val="21"/>
-          <w:highlight w:val="yellow"/>
-        </w:rPr>
-      </w:pPr>
-      <w:r>
-        <w:rPr>
-          <w:rFonts w:ascii="Arial" w:eastAsia="Times New Roman" w:hAnsi="Arial" w:cs="Arial"/>
-          <w:color w:val="333333"/>
-          <w:sz w:val="21"/>
-          <w:szCs w:val="21"/>
-          <w:highlight w:val="yellow"/>
+        </w:rPr>
+      </w:pPr>
+      <w:r>
+        <w:rPr>
+          <w:rFonts w:ascii="Arial" w:eastAsia="Times New Roman" w:hAnsi="Arial" w:cs="Arial"/>
+          <w:color w:val="333333"/>
+          <w:sz w:val="21"/>
+          <w:szCs w:val="21"/>
         </w:rPr>
         <w:t>Toggle Show Pending off and on</w:t>
       </w:r>
@@ -2215,16 +1751,14 @@
           <w:color w:val="333333"/>
           <w:sz w:val="21"/>
           <w:szCs w:val="21"/>
-          <w:highlight w:val="yellow"/>
-        </w:rPr>
-      </w:pPr>
-      <w:r>
-        <w:rPr>
-          <w:rFonts w:ascii="Arial" w:eastAsia="Times New Roman" w:hAnsi="Arial" w:cs="Arial"/>
-          <w:color w:val="333333"/>
-          <w:sz w:val="21"/>
-          <w:szCs w:val="21"/>
-          <w:highlight w:val="yellow"/>
+        </w:rPr>
+      </w:pPr>
+      <w:r>
+        <w:rPr>
+          <w:rFonts w:ascii="Arial" w:eastAsia="Times New Roman" w:hAnsi="Arial" w:cs="Arial"/>
+          <w:color w:val="333333"/>
+          <w:sz w:val="21"/>
+          <w:szCs w:val="21"/>
         </w:rPr>
         <w:t>Sort by Status</w:t>
       </w:r>
@@ -2242,16 +1776,14 @@
           <w:color w:val="333333"/>
           <w:sz w:val="21"/>
           <w:szCs w:val="21"/>
-          <w:highlight w:val="yellow"/>
-        </w:rPr>
-      </w:pPr>
-      <w:r>
-        <w:rPr>
-          <w:rFonts w:ascii="Arial" w:eastAsia="Times New Roman" w:hAnsi="Arial" w:cs="Arial"/>
-          <w:color w:val="333333"/>
-          <w:sz w:val="21"/>
-          <w:szCs w:val="21"/>
-          <w:highlight w:val="yellow"/>
+        </w:rPr>
+      </w:pPr>
+      <w:r>
+        <w:rPr>
+          <w:rFonts w:ascii="Arial" w:eastAsia="Times New Roman" w:hAnsi="Arial" w:cs="Arial"/>
+          <w:color w:val="333333"/>
+          <w:sz w:val="21"/>
+          <w:szCs w:val="21"/>
         </w:rPr>
         <w:t>Change number per page</w:t>
       </w:r>
@@ -2269,16 +1801,14 @@
           <w:color w:val="333333"/>
           <w:sz w:val="21"/>
           <w:szCs w:val="21"/>
-          <w:highlight w:val="yellow"/>
-        </w:rPr>
-      </w:pPr>
-      <w:r>
-        <w:rPr>
-          <w:rFonts w:ascii="Arial" w:eastAsia="Times New Roman" w:hAnsi="Arial" w:cs="Arial"/>
-          <w:color w:val="333333"/>
-          <w:sz w:val="21"/>
-          <w:szCs w:val="21"/>
-          <w:highlight w:val="yellow"/>
+        </w:rPr>
+      </w:pPr>
+      <w:r>
+        <w:rPr>
+          <w:rFonts w:ascii="Arial" w:eastAsia="Times New Roman" w:hAnsi="Arial" w:cs="Arial"/>
+          <w:color w:val="333333"/>
+          <w:sz w:val="21"/>
+          <w:szCs w:val="21"/>
         </w:rPr>
         <w:t xml:space="preserve">Check "Showing x </w:t>
       </w:r>
@@ -2289,7 +1819,6 @@
           <w:color w:val="333333"/>
           <w:sz w:val="21"/>
           <w:szCs w:val="21"/>
-          <w:highlight w:val="yellow"/>
         </w:rPr>
         <w:t>to y</w:t>
       </w:r>
@@ -2300,7 +1829,6 @@
           <w:color w:val="333333"/>
           <w:sz w:val="21"/>
           <w:szCs w:val="21"/>
-          <w:highlight w:val="yellow"/>
         </w:rPr>
         <w:t xml:space="preserve"> of z entries"</w:t>
       </w:r>
@@ -2318,16 +1846,14 @@
           <w:color w:val="333333"/>
           <w:sz w:val="21"/>
           <w:szCs w:val="21"/>
-          <w:highlight w:val="yellow"/>
-        </w:rPr>
-      </w:pPr>
-      <w:r>
-        <w:rPr>
-          <w:rFonts w:ascii="Arial" w:eastAsia="Times New Roman" w:hAnsi="Arial" w:cs="Arial"/>
-          <w:color w:val="333333"/>
-          <w:sz w:val="21"/>
-          <w:szCs w:val="21"/>
-          <w:highlight w:val="yellow"/>
+        </w:rPr>
+      </w:pPr>
+      <w:r>
+        <w:rPr>
+          <w:rFonts w:ascii="Arial" w:eastAsia="Times New Roman" w:hAnsi="Arial" w:cs="Arial"/>
+          <w:color w:val="333333"/>
+          <w:sz w:val="21"/>
+          <w:szCs w:val="21"/>
         </w:rPr>
         <w:t>Switch to a different page</w:t>
       </w:r>
@@ -2345,16 +1871,14 @@
           <w:color w:val="333333"/>
           <w:sz w:val="21"/>
           <w:szCs w:val="21"/>
-          <w:highlight w:val="yellow"/>
-        </w:rPr>
-      </w:pPr>
-      <w:r>
-        <w:rPr>
-          <w:rFonts w:ascii="Arial" w:eastAsia="Times New Roman" w:hAnsi="Arial" w:cs="Arial"/>
-          <w:color w:val="333333"/>
-          <w:sz w:val="21"/>
-          <w:szCs w:val="21"/>
-          <w:highlight w:val="yellow"/>
+        </w:rPr>
+      </w:pPr>
+      <w:r>
+        <w:rPr>
+          <w:rFonts w:ascii="Arial" w:eastAsia="Times New Roman" w:hAnsi="Arial" w:cs="Arial"/>
+          <w:color w:val="333333"/>
+          <w:sz w:val="21"/>
+          <w:szCs w:val="21"/>
         </w:rPr>
         <w:t>Test Print Assessment button</w:t>
       </w:r>
@@ -2376,7 +1900,6 @@
           <w:color w:val="333333"/>
           <w:sz w:val="21"/>
           <w:szCs w:val="21"/>
-          <w:highlight w:val="yellow"/>
         </w:rPr>
       </w:pPr>
       <w:r>
@@ -2385,7 +1908,6 @@
           <w:color w:val="333333"/>
           <w:sz w:val="20"/>
           <w:szCs w:val="20"/>
-          <w:highlight w:val="yellow"/>
         </w:rPr>
         <w:t>List needs to be alphabetically sorted</w:t>
       </w:r>
@@ -2403,16 +1925,14 @@
           <w:color w:val="333333"/>
           <w:sz w:val="21"/>
           <w:szCs w:val="21"/>
-          <w:highlight w:val="yellow"/>
-        </w:rPr>
-      </w:pPr>
-      <w:r>
-        <w:rPr>
-          <w:rFonts w:ascii="Arial" w:eastAsia="Times New Roman" w:hAnsi="Arial" w:cs="Arial"/>
-          <w:color w:val="333333"/>
-          <w:sz w:val="21"/>
-          <w:szCs w:val="21"/>
-          <w:highlight w:val="yellow"/>
+        </w:rPr>
+      </w:pPr>
+      <w:r>
+        <w:rPr>
+          <w:rFonts w:ascii="Arial" w:eastAsia="Times New Roman" w:hAnsi="Arial" w:cs="Arial"/>
+          <w:color w:val="333333"/>
+          <w:sz w:val="21"/>
+          <w:szCs w:val="21"/>
         </w:rPr>
         <w:t>Verify correct Potential score/donut combination</w:t>
       </w:r>
@@ -2422,7 +1942,6 @@
           <w:color w:val="333333"/>
           <w:sz w:val="21"/>
           <w:szCs w:val="21"/>
-          <w:highlight w:val="yellow"/>
         </w:rPr>
         <w:br/>
         <w:t> • Potential score with an n/100 donut</w:t>
@@ -2433,17 +1952,15 @@
           <w:color w:val="333333"/>
           <w:sz w:val="21"/>
           <w:szCs w:val="21"/>
-          <w:highlight w:val="yellow"/>
-        </w:rPr>
-        <w:t>:::::What102 Test102 5/100 -&gt; Matched</w:t>
-      </w:r>
-      <w:r>
-        <w:rPr>
-          <w:rFonts w:ascii="Arial" w:eastAsia="Times New Roman" w:hAnsi="Arial" w:cs="Arial"/>
-          <w:color w:val="333333"/>
-          <w:sz w:val="21"/>
-          <w:szCs w:val="21"/>
-          <w:highlight w:val="yellow"/>
+        </w:rPr>
+        <w:t xml:space="preserve"> </w:t>
+      </w:r>
+      <w:r>
+        <w:rPr>
+          <w:rFonts w:ascii="Arial" w:eastAsia="Times New Roman" w:hAnsi="Arial" w:cs="Arial"/>
+          <w:color w:val="333333"/>
+          <w:sz w:val="21"/>
+          <w:szCs w:val="21"/>
         </w:rPr>
         <w:br/>
         <w:t> • Textual rec code (coded as 1-4</w:t>
@@ -2454,38 +1971,27 @@
           <w:color w:val="333333"/>
           <w:sz w:val="21"/>
           <w:szCs w:val="21"/>
-          <w:highlight w:val="yellow"/>
-        </w:rPr>
-        <w:t>) with Donut::::::::What 101 Test101 3/100 -&gt; 8/10</w:t>
-      </w:r>
-      <w:r>
-        <w:rPr>
-          <w:rFonts w:ascii="Arial" w:eastAsia="Times New Roman" w:hAnsi="Arial" w:cs="Arial"/>
-          <w:color w:val="333333"/>
-          <w:sz w:val="21"/>
-          <w:szCs w:val="21"/>
-          <w:highlight w:val="yellow"/>
+        </w:rPr>
+        <w:t>) with Donut</w:t>
+      </w:r>
+      <w:r>
+        <w:rPr>
+          <w:rFonts w:ascii="Arial" w:eastAsia="Times New Roman" w:hAnsi="Arial" w:cs="Arial"/>
+          <w:color w:val="333333"/>
+          <w:sz w:val="21"/>
+          <w:szCs w:val="21"/>
         </w:rPr>
         <w:br/>
         <w:t> • Numeric rec code (coded as 11-20) with an n/10 donut</w:t>
       </w:r>
-      <w:r>
-        <w:rPr>
-          <w:rFonts w:ascii="Arial" w:eastAsia="Times New Roman" w:hAnsi="Arial" w:cs="Arial"/>
-          <w:color w:val="333333"/>
-          <w:sz w:val="21"/>
-          <w:szCs w:val="21"/>
-          <w:highlight w:val="yellow"/>
-        </w:rPr>
-        <w:t>: What81 Test81 3/10 -&gt; 999</w:t>
-      </w:r>
-      <w:r>
-        <w:rPr>
-          <w:rFonts w:ascii="Arial" w:eastAsia="Times New Roman" w:hAnsi="Arial" w:cs="Arial"/>
-          <w:color w:val="333333"/>
-          <w:sz w:val="21"/>
-          <w:szCs w:val="21"/>
-          <w:highlight w:val="yellow"/>
+      <w:bookmarkStart w:id="0" w:name="_GoBack"/>
+      <w:bookmarkEnd w:id="0"/>
+      <w:r>
+        <w:rPr>
+          <w:rFonts w:ascii="Arial" w:eastAsia="Times New Roman" w:hAnsi="Arial" w:cs="Arial"/>
+          <w:color w:val="333333"/>
+          <w:sz w:val="21"/>
+          <w:szCs w:val="21"/>
         </w:rPr>
         <w:br/>
         <w:t> • 999 rec code has no indication of rec code/potential in colum</w:t>
@@ -2496,7 +2002,6 @@
           <w:color w:val="333333"/>
           <w:sz w:val="21"/>
           <w:szCs w:val="21"/>
-          <w:highlight w:val="yellow"/>
         </w:rPr>
         <w:t>n</w:t>
       </w:r>
@@ -2517,7 +2022,6 @@
           <w:color w:val="333333"/>
           <w:sz w:val="21"/>
           <w:szCs w:val="21"/>
-          <w:highlight w:val="yellow"/>
         </w:rPr>
       </w:pPr>
       <w:r>
@@ -2526,7 +2030,6 @@
           <w:color w:val="333333"/>
           <w:sz w:val="21"/>
           <w:szCs w:val="21"/>
-          <w:highlight w:val="yellow"/>
         </w:rPr>
         <w:t xml:space="preserve">Since These changes takes time to get effected, continue with </w:t>
       </w:r>
@@ -2537,7 +2040,6 @@
           <w:color w:val="333333"/>
           <w:sz w:val="21"/>
           <w:szCs w:val="21"/>
-          <w:highlight w:val="yellow"/>
         </w:rPr>
         <w:t>HiringStatusPage</w:t>
       </w:r>
@@ -2548,7 +2050,6 @@
           <w:color w:val="333333"/>
           <w:sz w:val="21"/>
           <w:szCs w:val="21"/>
-          <w:highlight w:val="yellow"/>
         </w:rPr>
         <w:t>.</w:t>
       </w:r>
@@ -2564,7 +2065,6 @@
           <w:color w:val="333333"/>
           <w:sz w:val="24"/>
           <w:szCs w:val="24"/>
-          <w:highlight w:val="yellow"/>
         </w:rPr>
       </w:pPr>
       <w:r>
@@ -2575,7 +2075,6 @@
           <w:color w:val="333333"/>
           <w:sz w:val="24"/>
           <w:szCs w:val="24"/>
-          <w:highlight w:val="yellow"/>
         </w:rPr>
         <w:t>Hiring Status Page</w:t>
       </w:r>
@@ -2593,16 +2092,14 @@
           <w:color w:val="333333"/>
           <w:sz w:val="21"/>
           <w:szCs w:val="21"/>
-          <w:highlight w:val="yellow"/>
-        </w:rPr>
-      </w:pPr>
-      <w:r>
-        <w:rPr>
-          <w:rFonts w:ascii="Arial" w:eastAsia="Times New Roman" w:hAnsi="Arial" w:cs="Arial"/>
-          <w:color w:val="333333"/>
-          <w:sz w:val="21"/>
-          <w:szCs w:val="21"/>
-          <w:highlight w:val="yellow"/>
+        </w:rPr>
+      </w:pPr>
+      <w:r>
+        <w:rPr>
+          <w:rFonts w:ascii="Arial" w:eastAsia="Times New Roman" w:hAnsi="Arial" w:cs="Arial"/>
+          <w:color w:val="333333"/>
+          <w:sz w:val="21"/>
+          <w:szCs w:val="21"/>
         </w:rPr>
         <w:t>Filter by Hiring Status</w:t>
       </w:r>
@@ -2620,16 +2117,14 @@
           <w:color w:val="333333"/>
           <w:sz w:val="21"/>
           <w:szCs w:val="21"/>
-          <w:highlight w:val="yellow"/>
-        </w:rPr>
-      </w:pPr>
-      <w:r>
-        <w:rPr>
-          <w:rFonts w:ascii="Arial" w:eastAsia="Times New Roman" w:hAnsi="Arial" w:cs="Arial"/>
-          <w:color w:val="333333"/>
-          <w:sz w:val="21"/>
-          <w:szCs w:val="21"/>
-          <w:highlight w:val="yellow"/>
+        </w:rPr>
+      </w:pPr>
+      <w:r>
+        <w:rPr>
+          <w:rFonts w:ascii="Arial" w:eastAsia="Times New Roman" w:hAnsi="Arial" w:cs="Arial"/>
+          <w:color w:val="333333"/>
+          <w:sz w:val="21"/>
+          <w:szCs w:val="21"/>
         </w:rPr>
         <w:t>Hire someone</w:t>
       </w:r>
@@ -2639,7 +2134,6 @@
           <w:color w:val="333333"/>
           <w:sz w:val="21"/>
           <w:szCs w:val="21"/>
-          <w:highlight w:val="yellow"/>
         </w:rPr>
         <w:t xml:space="preserve"> &amp; Retire Someone</w:t>
       </w:r>
@@ -2660,7 +2154,6 @@
           <w:color w:val="333333"/>
           <w:sz w:val="21"/>
           <w:szCs w:val="21"/>
-          <w:highlight w:val="yellow"/>
         </w:rPr>
       </w:pPr>
       <w:r>
@@ -2669,7 +2162,6 @@
           <w:color w:val="333333"/>
           <w:sz w:val="21"/>
           <w:szCs w:val="21"/>
-          <w:highlight w:val="yellow"/>
         </w:rPr>
         <w:t xml:space="preserve">Hire someone and put the end date too. </w:t>
       </w:r>
@@ -2690,7 +2182,6 @@
           <w:color w:val="333333"/>
           <w:sz w:val="21"/>
           <w:szCs w:val="21"/>
-          <w:highlight w:val="yellow"/>
         </w:rPr>
       </w:pPr>
       <w:r>
@@ -2699,7 +2190,6 @@
           <w:color w:val="333333"/>
           <w:sz w:val="21"/>
           <w:szCs w:val="21"/>
-          <w:highlight w:val="yellow"/>
         </w:rPr>
         <w:t xml:space="preserve">(Check Pivotal if it has checkbox on </w:t>
       </w:r>
@@ -2709,7 +2199,6 @@
           <w:color w:val="333333"/>
           <w:sz w:val="21"/>
           <w:szCs w:val="21"/>
-          <w:highlight w:val="yellow"/>
         </w:rPr>
         <w:t>‘</w:t>
       </w:r>
@@ -2719,7 +2208,6 @@
           <w:color w:val="333333"/>
           <w:sz w:val="21"/>
           <w:szCs w:val="21"/>
-          <w:highlight w:val="yellow"/>
         </w:rPr>
         <w:t>HIRED</w:t>
       </w:r>
@@ -2729,7 +2217,6 @@
           <w:color w:val="333333"/>
           <w:sz w:val="21"/>
           <w:szCs w:val="21"/>
-          <w:highlight w:val="yellow"/>
         </w:rPr>
         <w:t>”</w:t>
       </w:r>
@@ -2739,7 +2226,6 @@
           <w:color w:val="333333"/>
           <w:sz w:val="21"/>
           <w:szCs w:val="21"/>
-          <w:highlight w:val="yellow"/>
         </w:rPr>
         <w:t xml:space="preserve"> and no checked on </w:t>
       </w:r>
@@ -2749,7 +2235,6 @@
           <w:color w:val="333333"/>
           <w:sz w:val="21"/>
           <w:szCs w:val="21"/>
-          <w:highlight w:val="yellow"/>
         </w:rPr>
         <w:t>“</w:t>
       </w:r>
@@ -2759,7 +2244,6 @@
           <w:color w:val="333333"/>
           <w:sz w:val="21"/>
           <w:szCs w:val="21"/>
-          <w:highlight w:val="yellow"/>
         </w:rPr>
         <w:t>currently employed</w:t>
       </w:r>
@@ -2769,7 +2253,6 @@
           <w:color w:val="333333"/>
           <w:sz w:val="21"/>
           <w:szCs w:val="21"/>
-          <w:highlight w:val="yellow"/>
         </w:rPr>
         <w:t>”</w:t>
       </w:r>
@@ -2786,16 +2269,14 @@
           <w:rFonts w:ascii="Arial" w:eastAsia="Times New Roman" w:hAnsi="Arial" w:cs="Arial"/>
           <w:sz w:val="21"/>
           <w:szCs w:val="21"/>
-          <w:highlight w:val="yellow"/>
-        </w:rPr>
-      </w:pPr>
-      <w:r>
-        <w:rPr>
-          <w:rFonts w:ascii="Arial" w:eastAsia="Times New Roman" w:hAnsi="Arial" w:cs="Arial"/>
-          <w:color w:val="333333"/>
-          <w:sz w:val="21"/>
-          <w:szCs w:val="21"/>
-          <w:highlight w:val="yellow"/>
+        </w:rPr>
+      </w:pPr>
+      <w:r>
+        <w:rPr>
+          <w:rFonts w:ascii="Arial" w:eastAsia="Times New Roman" w:hAnsi="Arial" w:cs="Arial"/>
+          <w:color w:val="333333"/>
+          <w:sz w:val="21"/>
+          <w:szCs w:val="21"/>
         </w:rPr>
         <w:t>Don't Hire someone</w:t>
       </w:r>
@@ -2812,15 +2293,13 @@
           <w:rFonts w:ascii="Arial" w:eastAsia="Times New Roman" w:hAnsi="Arial" w:cs="Arial"/>
           <w:sz w:val="21"/>
           <w:szCs w:val="21"/>
-          <w:highlight w:val="yellow"/>
-        </w:rPr>
-      </w:pPr>
-      <w:r>
-        <w:rPr>
-          <w:rFonts w:ascii="Arial" w:eastAsia="Times New Roman" w:hAnsi="Arial" w:cs="Arial"/>
-          <w:sz w:val="21"/>
-          <w:szCs w:val="21"/>
-          <w:highlight w:val="yellow"/>
+        </w:rPr>
+      </w:pPr>
+      <w:r>
+        <w:rPr>
+          <w:rFonts w:ascii="Arial" w:eastAsia="Times New Roman" w:hAnsi="Arial" w:cs="Arial"/>
+          <w:sz w:val="21"/>
+          <w:szCs w:val="21"/>
         </w:rPr>
         <w:t>Filter by Supervisor</w:t>
       </w:r>
@@ -2838,16 +2317,14 @@
           <w:color w:val="333333"/>
           <w:sz w:val="21"/>
           <w:szCs w:val="21"/>
-          <w:highlight w:val="yellow"/>
-        </w:rPr>
-      </w:pPr>
-      <w:r>
-        <w:rPr>
-          <w:rFonts w:ascii="Arial" w:eastAsia="Times New Roman" w:hAnsi="Arial" w:cs="Arial"/>
-          <w:color w:val="333333"/>
-          <w:sz w:val="21"/>
-          <w:szCs w:val="21"/>
-          <w:highlight w:val="yellow"/>
+        </w:rPr>
+      </w:pPr>
+      <w:r>
+        <w:rPr>
+          <w:rFonts w:ascii="Arial" w:eastAsia="Times New Roman" w:hAnsi="Arial" w:cs="Arial"/>
+          <w:color w:val="333333"/>
+          <w:sz w:val="21"/>
+          <w:szCs w:val="21"/>
         </w:rPr>
         <w:t>Sorting dropdown</w:t>
       </w:r>
@@ -2857,7 +2334,6 @@
           <w:color w:val="333333"/>
           <w:sz w:val="21"/>
           <w:szCs w:val="21"/>
-          <w:highlight w:val="yellow"/>
         </w:rPr>
         <w:t xml:space="preserve"> -&gt; Using sorting Algorithm!!!!!!!!!!!!!!!</w:t>
       </w:r>
@@ -2875,16 +2351,14 @@
           <w:color w:val="333333"/>
           <w:sz w:val="21"/>
           <w:szCs w:val="21"/>
-          <w:highlight w:val="yellow"/>
-        </w:rPr>
-      </w:pPr>
-      <w:r>
-        <w:rPr>
-          <w:rFonts w:ascii="Arial" w:eastAsia="Times New Roman" w:hAnsi="Arial" w:cs="Arial"/>
-          <w:color w:val="333333"/>
-          <w:sz w:val="21"/>
-          <w:szCs w:val="21"/>
-          <w:highlight w:val="yellow"/>
+        </w:rPr>
+      </w:pPr>
+      <w:r>
+        <w:rPr>
+          <w:rFonts w:ascii="Arial" w:eastAsia="Times New Roman" w:hAnsi="Arial" w:cs="Arial"/>
+          <w:color w:val="333333"/>
+          <w:sz w:val="21"/>
+          <w:szCs w:val="21"/>
         </w:rPr>
         <w:t>Filter by date range</w:t>
       </w:r>
@@ -2902,18 +2376,15 @@
           <w:color w:val="333333"/>
           <w:sz w:val="21"/>
           <w:szCs w:val="21"/>
-          <w:highlight w:val="yellow"/>
-        </w:rPr>
-      </w:pPr>
-      <w:r>
-        <w:rPr>
-          <w:rFonts w:ascii="Arial" w:eastAsia="Times New Roman" w:hAnsi="Arial" w:cs="Arial"/>
-          <w:color w:val="333333"/>
-          <w:sz w:val="21"/>
-          <w:szCs w:val="21"/>
-          <w:highlight w:val="yellow"/>
-        </w:rPr>
-        <w:lastRenderedPageBreak/>
+        </w:rPr>
+      </w:pPr>
+      <w:r>
+        <w:rPr>
+          <w:rFonts w:ascii="Arial" w:eastAsia="Times New Roman" w:hAnsi="Arial" w:cs="Arial"/>
+          <w:color w:val="333333"/>
+          <w:sz w:val="21"/>
+          <w:szCs w:val="21"/>
+        </w:rPr>
         <w:t xml:space="preserve">Search for </w:t>
       </w:r>
       <w:proofErr w:type="spellStart"/>
@@ -2923,7 +2394,6 @@
           <w:color w:val="333333"/>
           <w:sz w:val="21"/>
           <w:szCs w:val="21"/>
-          <w:highlight w:val="yellow"/>
         </w:rPr>
         <w:t>assessee</w:t>
       </w:r>
@@ -2945,7 +2415,6 @@
           <w:color w:val="333333"/>
           <w:sz w:val="21"/>
           <w:szCs w:val="21"/>
-          <w:highlight w:val="yellow"/>
         </w:rPr>
         <w:t>CHECK POTENTIAL SCORE/DONUT COMBINATION</w:t>
       </w:r>
@@ -2961,7 +2430,6 @@
           <w:color w:val="333333"/>
           <w:sz w:val="24"/>
           <w:szCs w:val="24"/>
-          <w:highlight w:val="yellow"/>
         </w:rPr>
       </w:pPr>
       <w:proofErr w:type="spellStart"/>
@@ -2973,7 +2441,6 @@
           <w:color w:val="333333"/>
           <w:sz w:val="24"/>
           <w:szCs w:val="24"/>
-          <w:highlight w:val="yellow"/>
         </w:rPr>
         <w:t>cMetrics</w:t>
       </w:r>
@@ -2986,7 +2453,6 @@
           <w:color w:val="333333"/>
           <w:sz w:val="24"/>
           <w:szCs w:val="24"/>
-          <w:highlight w:val="yellow"/>
         </w:rPr>
         <w:t xml:space="preserve"> Page</w:t>
       </w:r>
@@ -3004,16 +2470,14 @@
           <w:color w:val="333333"/>
           <w:sz w:val="21"/>
           <w:szCs w:val="21"/>
-          <w:highlight w:val="yellow"/>
-        </w:rPr>
-      </w:pPr>
-      <w:r>
-        <w:rPr>
-          <w:rFonts w:ascii="Arial" w:eastAsia="Times New Roman" w:hAnsi="Arial" w:cs="Arial"/>
-          <w:color w:val="333333"/>
-          <w:sz w:val="21"/>
-          <w:szCs w:val="21"/>
-          <w:highlight w:val="yellow"/>
+        </w:rPr>
+      </w:pPr>
+      <w:r>
+        <w:rPr>
+          <w:rFonts w:ascii="Arial" w:eastAsia="Times New Roman" w:hAnsi="Arial" w:cs="Arial"/>
+          <w:color w:val="333333"/>
+          <w:sz w:val="21"/>
+          <w:szCs w:val="21"/>
         </w:rPr>
         <w:t>Select a View</w:t>
       </w:r>
@@ -3031,16 +2495,14 @@
           <w:color w:val="333333"/>
           <w:sz w:val="21"/>
           <w:szCs w:val="21"/>
-          <w:highlight w:val="yellow"/>
-        </w:rPr>
-      </w:pPr>
-      <w:r>
-        <w:rPr>
-          <w:rFonts w:ascii="Arial" w:eastAsia="Times New Roman" w:hAnsi="Arial" w:cs="Arial"/>
-          <w:color w:val="333333"/>
-          <w:sz w:val="21"/>
-          <w:szCs w:val="21"/>
-          <w:highlight w:val="yellow"/>
+        </w:rPr>
+      </w:pPr>
+      <w:r>
+        <w:rPr>
+          <w:rFonts w:ascii="Arial" w:eastAsia="Times New Roman" w:hAnsi="Arial" w:cs="Arial"/>
+          <w:color w:val="333333"/>
+          <w:sz w:val="21"/>
+          <w:szCs w:val="21"/>
         </w:rPr>
         <w:t>Select names to compare, Compare</w:t>
       </w:r>
@@ -3050,7 +2512,6 @@
           <w:color w:val="333333"/>
           <w:sz w:val="21"/>
           <w:szCs w:val="21"/>
-          <w:highlight w:val="yellow"/>
         </w:rPr>
         <w:t>s</w:t>
       </w:r>
@@ -3068,16 +2529,14 @@
           <w:color w:val="333333"/>
           <w:sz w:val="21"/>
           <w:szCs w:val="21"/>
-          <w:highlight w:val="yellow"/>
-        </w:rPr>
-      </w:pPr>
-      <w:r>
-        <w:rPr>
-          <w:rFonts w:ascii="Arial" w:eastAsia="Times New Roman" w:hAnsi="Arial" w:cs="Arial"/>
-          <w:color w:val="333333"/>
-          <w:sz w:val="21"/>
-          <w:szCs w:val="21"/>
-          <w:highlight w:val="yellow"/>
+        </w:rPr>
+      </w:pPr>
+      <w:r>
+        <w:rPr>
+          <w:rFonts w:ascii="Arial" w:eastAsia="Times New Roman" w:hAnsi="Arial" w:cs="Arial"/>
+          <w:color w:val="333333"/>
+          <w:sz w:val="21"/>
+          <w:szCs w:val="21"/>
         </w:rPr>
         <w:t>Clear</w:t>
       </w:r>
@@ -3095,16 +2554,14 @@
           <w:color w:val="333333"/>
           <w:sz w:val="21"/>
           <w:szCs w:val="21"/>
-          <w:highlight w:val="yellow"/>
-        </w:rPr>
-      </w:pPr>
-      <w:r>
-        <w:rPr>
-          <w:rFonts w:ascii="Arial" w:eastAsia="Times New Roman" w:hAnsi="Arial" w:cs="Arial"/>
-          <w:color w:val="333333"/>
-          <w:sz w:val="21"/>
-          <w:szCs w:val="21"/>
-          <w:highlight w:val="yellow"/>
+        </w:rPr>
+      </w:pPr>
+      <w:r>
+        <w:rPr>
+          <w:rFonts w:ascii="Arial" w:eastAsia="Times New Roman" w:hAnsi="Arial" w:cs="Arial"/>
+          <w:color w:val="333333"/>
+          <w:sz w:val="21"/>
+          <w:szCs w:val="21"/>
         </w:rPr>
         <w:t>Create/Edit/Delete a View</w:t>
       </w:r>
@@ -3122,16 +2579,14 @@
           <w:color w:val="333333"/>
           <w:sz w:val="21"/>
           <w:szCs w:val="21"/>
-          <w:highlight w:val="yellow"/>
-        </w:rPr>
-      </w:pPr>
-      <w:r>
-        <w:rPr>
-          <w:rFonts w:ascii="Arial" w:eastAsia="Times New Roman" w:hAnsi="Arial" w:cs="Arial"/>
-          <w:color w:val="333333"/>
-          <w:sz w:val="21"/>
-          <w:szCs w:val="21"/>
-          <w:highlight w:val="yellow"/>
+        </w:rPr>
+      </w:pPr>
+      <w:r>
+        <w:rPr>
+          <w:rFonts w:ascii="Arial" w:eastAsia="Times New Roman" w:hAnsi="Arial" w:cs="Arial"/>
+          <w:color w:val="333333"/>
+          <w:sz w:val="21"/>
+          <w:szCs w:val="21"/>
         </w:rPr>
         <w:t>Test Show Scores</w:t>
       </w:r>
@@ -3149,16 +2604,14 @@
           <w:color w:val="333333"/>
           <w:sz w:val="21"/>
           <w:szCs w:val="21"/>
-          <w:highlight w:val="yellow"/>
-        </w:rPr>
-      </w:pPr>
-      <w:r>
-        <w:rPr>
-          <w:rFonts w:ascii="Arial" w:eastAsia="Times New Roman" w:hAnsi="Arial" w:cs="Arial"/>
-          <w:color w:val="333333"/>
-          <w:sz w:val="21"/>
-          <w:szCs w:val="21"/>
-          <w:highlight w:val="yellow"/>
+        </w:rPr>
+      </w:pPr>
+      <w:r>
+        <w:rPr>
+          <w:rFonts w:ascii="Arial" w:eastAsia="Times New Roman" w:hAnsi="Arial" w:cs="Arial"/>
+          <w:color w:val="333333"/>
+          <w:sz w:val="21"/>
+          <w:szCs w:val="21"/>
         </w:rPr>
         <w:t>Test Snap to grid</w:t>
       </w:r>
@@ -3176,16 +2629,14 @@
           <w:color w:val="333333"/>
           <w:sz w:val="21"/>
           <w:szCs w:val="21"/>
-          <w:highlight w:val="yellow"/>
-        </w:rPr>
-      </w:pPr>
-      <w:r>
-        <w:rPr>
-          <w:rFonts w:ascii="Arial" w:eastAsia="Times New Roman" w:hAnsi="Arial" w:cs="Arial"/>
-          <w:color w:val="333333"/>
-          <w:sz w:val="21"/>
-          <w:szCs w:val="21"/>
-          <w:highlight w:val="yellow"/>
+        </w:rPr>
+      </w:pPr>
+      <w:r>
+        <w:rPr>
+          <w:rFonts w:ascii="Arial" w:eastAsia="Times New Roman" w:hAnsi="Arial" w:cs="Arial"/>
+          <w:color w:val="333333"/>
+          <w:sz w:val="21"/>
+          <w:szCs w:val="21"/>
         </w:rPr>
         <w:t>Filter by Job Title</w:t>
       </w:r>
@@ -3203,16 +2654,14 @@
           <w:color w:val="333333"/>
           <w:sz w:val="21"/>
           <w:szCs w:val="21"/>
-          <w:highlight w:val="yellow"/>
-        </w:rPr>
-      </w:pPr>
-      <w:r>
-        <w:rPr>
-          <w:rFonts w:ascii="Arial" w:eastAsia="Times New Roman" w:hAnsi="Arial" w:cs="Arial"/>
-          <w:color w:val="333333"/>
-          <w:sz w:val="21"/>
-          <w:szCs w:val="21"/>
-          <w:highlight w:val="yellow"/>
+        </w:rPr>
+      </w:pPr>
+      <w:r>
+        <w:rPr>
+          <w:rFonts w:ascii="Arial" w:eastAsia="Times New Roman" w:hAnsi="Arial" w:cs="Arial"/>
+          <w:color w:val="333333"/>
+          <w:sz w:val="21"/>
+          <w:szCs w:val="21"/>
         </w:rPr>
         <w:t>Filter by Name</w:t>
       </w:r>
@@ -3230,16 +2679,14 @@
           <w:color w:val="333333"/>
           <w:sz w:val="21"/>
           <w:szCs w:val="21"/>
-          <w:highlight w:val="yellow"/>
-        </w:rPr>
-      </w:pPr>
-      <w:r>
-        <w:rPr>
-          <w:rFonts w:ascii="Arial" w:eastAsia="Times New Roman" w:hAnsi="Arial" w:cs="Arial"/>
-          <w:color w:val="333333"/>
-          <w:sz w:val="21"/>
-          <w:szCs w:val="21"/>
-          <w:highlight w:val="yellow"/>
+        </w:rPr>
+      </w:pPr>
+      <w:r>
+        <w:rPr>
+          <w:rFonts w:ascii="Arial" w:eastAsia="Times New Roman" w:hAnsi="Arial" w:cs="Arial"/>
+          <w:color w:val="333333"/>
+          <w:sz w:val="21"/>
+          <w:szCs w:val="21"/>
         </w:rPr>
         <w:t>Filter by Tag</w:t>
       </w:r>
@@ -3257,16 +2704,14 @@
           <w:color w:val="333333"/>
           <w:sz w:val="21"/>
           <w:szCs w:val="21"/>
-          <w:highlight w:val="yellow"/>
-        </w:rPr>
-      </w:pPr>
-      <w:r>
-        <w:rPr>
-          <w:rFonts w:ascii="Arial" w:eastAsia="Times New Roman" w:hAnsi="Arial" w:cs="Arial"/>
-          <w:color w:val="333333"/>
-          <w:sz w:val="21"/>
-          <w:szCs w:val="21"/>
-          <w:highlight w:val="yellow"/>
+        </w:rPr>
+      </w:pPr>
+      <w:r>
+        <w:rPr>
+          <w:rFonts w:ascii="Arial" w:eastAsia="Times New Roman" w:hAnsi="Arial" w:cs="Arial"/>
+          <w:color w:val="333333"/>
+          <w:sz w:val="21"/>
+          <w:szCs w:val="21"/>
         </w:rPr>
         <w:t>Sort by column</w:t>
       </w:r>
@@ -3284,17 +2729,16 @@
           <w:color w:val="333333"/>
           <w:sz w:val="21"/>
           <w:szCs w:val="21"/>
-          <w:highlight w:val="yellow"/>
-        </w:rPr>
-      </w:pPr>
-      <w:r>
-        <w:rPr>
-          <w:rFonts w:ascii="Arial" w:eastAsia="Times New Roman" w:hAnsi="Arial" w:cs="Arial"/>
-          <w:color w:val="333333"/>
-          <w:sz w:val="21"/>
-          <w:szCs w:val="21"/>
-          <w:highlight w:val="yellow"/>
-        </w:rPr>
+        </w:rPr>
+      </w:pPr>
+      <w:r>
+        <w:rPr>
+          <w:rFonts w:ascii="Arial" w:eastAsia="Times New Roman" w:hAnsi="Arial" w:cs="Arial"/>
+          <w:color w:val="333333"/>
+          <w:sz w:val="21"/>
+          <w:szCs w:val="21"/>
+        </w:rPr>
+        <w:lastRenderedPageBreak/>
         <w:t>Move a column</w:t>
       </w:r>
     </w:p>
@@ -3311,16 +2755,14 @@
           <w:color w:val="333333"/>
           <w:sz w:val="21"/>
           <w:szCs w:val="21"/>
-          <w:highlight w:val="yellow"/>
-        </w:rPr>
-      </w:pPr>
-      <w:r>
-        <w:rPr>
-          <w:rFonts w:ascii="Arial" w:eastAsia="Times New Roman" w:hAnsi="Arial" w:cs="Arial"/>
-          <w:color w:val="333333"/>
-          <w:sz w:val="21"/>
-          <w:szCs w:val="21"/>
-          <w:highlight w:val="yellow"/>
+        </w:rPr>
+      </w:pPr>
+      <w:r>
+        <w:rPr>
+          <w:rFonts w:ascii="Arial" w:eastAsia="Times New Roman" w:hAnsi="Arial" w:cs="Arial"/>
+          <w:color w:val="333333"/>
+          <w:sz w:val="21"/>
+          <w:szCs w:val="21"/>
         </w:rPr>
         <w:t>Select Date Range</w:t>
       </w:r>
@@ -3338,16 +2780,14 @@
           <w:color w:val="333333"/>
           <w:sz w:val="21"/>
           <w:szCs w:val="21"/>
-          <w:highlight w:val="yellow"/>
-        </w:rPr>
-      </w:pPr>
-      <w:r>
-        <w:rPr>
-          <w:rFonts w:ascii="Arial" w:eastAsia="Times New Roman" w:hAnsi="Arial" w:cs="Arial"/>
-          <w:color w:val="333333"/>
-          <w:sz w:val="21"/>
-          <w:szCs w:val="21"/>
-          <w:highlight w:val="yellow"/>
+        </w:rPr>
+      </w:pPr>
+      <w:r>
+        <w:rPr>
+          <w:rFonts w:ascii="Arial" w:eastAsia="Times New Roman" w:hAnsi="Arial" w:cs="Arial"/>
+          <w:color w:val="333333"/>
+          <w:sz w:val="21"/>
+          <w:szCs w:val="21"/>
         </w:rPr>
         <w:t>Export to PDF</w:t>
       </w:r>
@@ -3365,16 +2805,14 @@
           <w:color w:val="333333"/>
           <w:sz w:val="21"/>
           <w:szCs w:val="21"/>
-          <w:highlight w:val="yellow"/>
-        </w:rPr>
-      </w:pPr>
-      <w:r>
-        <w:rPr>
-          <w:rFonts w:ascii="Arial" w:eastAsia="Times New Roman" w:hAnsi="Arial" w:cs="Arial"/>
-          <w:color w:val="333333"/>
-          <w:sz w:val="21"/>
-          <w:szCs w:val="21"/>
-          <w:highlight w:val="yellow"/>
+        </w:rPr>
+      </w:pPr>
+      <w:r>
+        <w:rPr>
+          <w:rFonts w:ascii="Arial" w:eastAsia="Times New Roman" w:hAnsi="Arial" w:cs="Arial"/>
+          <w:color w:val="333333"/>
+          <w:sz w:val="21"/>
+          <w:szCs w:val="21"/>
         </w:rPr>
         <w:t>Export to CSV</w:t>
       </w:r>
@@ -3390,7 +2828,6 @@
           <w:color w:val="333333"/>
           <w:sz w:val="24"/>
           <w:szCs w:val="24"/>
-          <w:highlight w:val="yellow"/>
         </w:rPr>
       </w:pPr>
       <w:proofErr w:type="spellStart"/>
@@ -3402,7 +2839,6 @@
           <w:color w:val="333333"/>
           <w:sz w:val="24"/>
           <w:szCs w:val="24"/>
-          <w:highlight w:val="yellow"/>
         </w:rPr>
         <w:t>cTalent</w:t>
       </w:r>
@@ -3415,7 +2851,6 @@
           <w:color w:val="333333"/>
           <w:sz w:val="24"/>
           <w:szCs w:val="24"/>
-          <w:highlight w:val="yellow"/>
         </w:rPr>
         <w:t xml:space="preserve"> Page</w:t>
       </w:r>
@@ -3433,16 +2868,14 @@
           <w:color w:val="333333"/>
           <w:sz w:val="21"/>
           <w:szCs w:val="21"/>
-          <w:highlight w:val="yellow"/>
-        </w:rPr>
-      </w:pPr>
-      <w:r>
-        <w:rPr>
-          <w:rFonts w:ascii="Arial" w:eastAsia="Times New Roman" w:hAnsi="Arial" w:cs="Arial"/>
-          <w:color w:val="333333"/>
-          <w:sz w:val="21"/>
-          <w:szCs w:val="21"/>
-          <w:highlight w:val="yellow"/>
+        </w:rPr>
+      </w:pPr>
+      <w:r>
+        <w:rPr>
+          <w:rFonts w:ascii="Arial" w:eastAsia="Times New Roman" w:hAnsi="Arial" w:cs="Arial"/>
+          <w:color w:val="333333"/>
+          <w:sz w:val="21"/>
+          <w:szCs w:val="21"/>
         </w:rPr>
         <w:t>Create/Edit/Delete a View</w:t>
       </w:r>
@@ -3460,16 +2893,14 @@
           <w:color w:val="333333"/>
           <w:sz w:val="21"/>
           <w:szCs w:val="21"/>
-          <w:highlight w:val="yellow"/>
-        </w:rPr>
-      </w:pPr>
-      <w:r>
-        <w:rPr>
-          <w:rFonts w:ascii="Arial" w:eastAsia="Times New Roman" w:hAnsi="Arial" w:cs="Arial"/>
-          <w:color w:val="333333"/>
-          <w:sz w:val="21"/>
-          <w:szCs w:val="21"/>
-          <w:highlight w:val="yellow"/>
+        </w:rPr>
+      </w:pPr>
+      <w:r>
+        <w:rPr>
+          <w:rFonts w:ascii="Arial" w:eastAsia="Times New Roman" w:hAnsi="Arial" w:cs="Arial"/>
+          <w:color w:val="333333"/>
+          <w:sz w:val="21"/>
+          <w:szCs w:val="21"/>
         </w:rPr>
         <w:t>Select a View</w:t>
       </w:r>
@@ -3487,16 +2918,14 @@
           <w:color w:val="333333"/>
           <w:sz w:val="21"/>
           <w:szCs w:val="21"/>
-          <w:highlight w:val="yellow"/>
-        </w:rPr>
-      </w:pPr>
-      <w:r>
-        <w:rPr>
-          <w:rFonts w:ascii="Arial" w:eastAsia="Times New Roman" w:hAnsi="Arial" w:cs="Arial"/>
-          <w:color w:val="333333"/>
-          <w:sz w:val="21"/>
-          <w:szCs w:val="21"/>
-          <w:highlight w:val="yellow"/>
+        </w:rPr>
+      </w:pPr>
+      <w:r>
+        <w:rPr>
+          <w:rFonts w:ascii="Arial" w:eastAsia="Times New Roman" w:hAnsi="Arial" w:cs="Arial"/>
+          <w:color w:val="333333"/>
+          <w:sz w:val="21"/>
+          <w:szCs w:val="21"/>
         </w:rPr>
         <w:t>Test Show Scores</w:t>
       </w:r>
@@ -3514,16 +2943,14 @@
           <w:color w:val="333333"/>
           <w:sz w:val="21"/>
           <w:szCs w:val="21"/>
-          <w:highlight w:val="yellow"/>
-        </w:rPr>
-      </w:pPr>
-      <w:r>
-        <w:rPr>
-          <w:rFonts w:ascii="Arial" w:eastAsia="Times New Roman" w:hAnsi="Arial" w:cs="Arial"/>
-          <w:color w:val="333333"/>
-          <w:sz w:val="21"/>
-          <w:szCs w:val="21"/>
-          <w:highlight w:val="yellow"/>
+        </w:rPr>
+      </w:pPr>
+      <w:r>
+        <w:rPr>
+          <w:rFonts w:ascii="Arial" w:eastAsia="Times New Roman" w:hAnsi="Arial" w:cs="Arial"/>
+          <w:color w:val="333333"/>
+          <w:sz w:val="21"/>
+          <w:szCs w:val="21"/>
         </w:rPr>
         <w:t>Grid</w:t>
       </w:r>
@@ -3533,7 +2960,6 @@
           <w:color w:val="333333"/>
           <w:sz w:val="21"/>
           <w:szCs w:val="21"/>
-          <w:highlight w:val="yellow"/>
         </w:rPr>
         <w:br/>
         <w:t>a. Toggle Show Job Match on and off</w:t>
@@ -3544,7 +2970,6 @@
           <w:color w:val="333333"/>
           <w:sz w:val="21"/>
           <w:szCs w:val="21"/>
-          <w:highlight w:val="yellow"/>
         </w:rPr>
         <w:br/>
         <w:t>b. Toggle Show Behaviors on and off</w:t>
@@ -3555,7 +2980,6 @@
           <w:color w:val="333333"/>
           <w:sz w:val="21"/>
           <w:szCs w:val="21"/>
-          <w:highlight w:val="yellow"/>
         </w:rPr>
         <w:br/>
         <w:t>c. Sort by a column</w:t>
@@ -3566,7 +2990,6 @@
           <w:color w:val="333333"/>
           <w:sz w:val="21"/>
           <w:szCs w:val="21"/>
-          <w:highlight w:val="yellow"/>
         </w:rPr>
         <w:br/>
         <w:t>d. Hover over a competency</w:t>
@@ -3577,7 +3000,6 @@
           <w:color w:val="333333"/>
           <w:sz w:val="21"/>
           <w:szCs w:val="21"/>
-          <w:highlight w:val="yellow"/>
         </w:rPr>
         <w:br/>
         <w:t>e. Hover over a score</w:t>
@@ -3588,7 +3010,6 @@
           <w:color w:val="333333"/>
           <w:sz w:val="21"/>
           <w:szCs w:val="21"/>
-          <w:highlight w:val="yellow"/>
         </w:rPr>
         <w:br/>
         <w:t>f.  Export to PDF</w:t>
@@ -3607,16 +3028,14 @@
           <w:color w:val="333333"/>
           <w:sz w:val="21"/>
           <w:szCs w:val="21"/>
-          <w:highlight w:val="yellow"/>
-        </w:rPr>
-      </w:pPr>
-      <w:r>
-        <w:rPr>
-          <w:rFonts w:ascii="Arial" w:eastAsia="Times New Roman" w:hAnsi="Arial" w:cs="Arial"/>
-          <w:color w:val="333333"/>
-          <w:sz w:val="21"/>
-          <w:szCs w:val="21"/>
-          <w:highlight w:val="yellow"/>
+        </w:rPr>
+      </w:pPr>
+      <w:r>
+        <w:rPr>
+          <w:rFonts w:ascii="Arial" w:eastAsia="Times New Roman" w:hAnsi="Arial" w:cs="Arial"/>
+          <w:color w:val="333333"/>
+          <w:sz w:val="21"/>
+          <w:szCs w:val="21"/>
         </w:rPr>
         <w:t>Group Analysis</w:t>
       </w:r>
@@ -3626,7 +3045,6 @@
           <w:color w:val="333333"/>
           <w:sz w:val="21"/>
           <w:szCs w:val="21"/>
-          <w:highlight w:val="yellow"/>
         </w:rPr>
         <w:br/>
         <w:t>a. Toggle Show Behaviors on and off</w:t>
@@ -3637,7 +3055,6 @@
           <w:color w:val="333333"/>
           <w:sz w:val="21"/>
           <w:szCs w:val="21"/>
-          <w:highlight w:val="yellow"/>
         </w:rPr>
         <w:br/>
         <w:t>b. Toggle Show Job Match on and off</w:t>
@@ -3648,7 +3065,6 @@
           <w:color w:val="333333"/>
           <w:sz w:val="21"/>
           <w:szCs w:val="21"/>
-          <w:highlight w:val="yellow"/>
         </w:rPr>
         <w:br/>
         <w:t>c. Test all combinations of radio buttons</w:t>
@@ -3659,7 +3075,6 @@
           <w:color w:val="333333"/>
           <w:sz w:val="21"/>
           <w:szCs w:val="21"/>
-          <w:highlight w:val="yellow"/>
         </w:rPr>
         <w:br/>
         <w:t>d. Click on a token in the "Search for a Tag or Name" field</w:t>
@@ -3670,7 +3085,6 @@
           <w:color w:val="333333"/>
           <w:sz w:val="21"/>
           <w:szCs w:val="21"/>
-          <w:highlight w:val="yellow"/>
         </w:rPr>
         <w:br/>
         <w:t xml:space="preserve">e. Compare two or more people in the "Compare </w:t>
@@ -3682,7 +3096,6 @@
           <w:color w:val="333333"/>
           <w:sz w:val="21"/>
           <w:szCs w:val="21"/>
-          <w:highlight w:val="yellow"/>
         </w:rPr>
         <w:t>assessees</w:t>
       </w:r>
@@ -3693,7 +3106,6 @@
           <w:color w:val="333333"/>
           <w:sz w:val="21"/>
           <w:szCs w:val="21"/>
-          <w:highlight w:val="yellow"/>
         </w:rPr>
         <w:t xml:space="preserve"> or tagged groups" field</w:t>
       </w:r>
@@ -3711,16 +3123,14 @@
           <w:color w:val="333333"/>
           <w:sz w:val="21"/>
           <w:szCs w:val="21"/>
-          <w:highlight w:val="yellow"/>
-        </w:rPr>
-      </w:pPr>
-      <w:r>
-        <w:rPr>
-          <w:rFonts w:ascii="Arial" w:eastAsia="Times New Roman" w:hAnsi="Arial" w:cs="Arial"/>
-          <w:color w:val="333333"/>
-          <w:sz w:val="21"/>
-          <w:szCs w:val="21"/>
-          <w:highlight w:val="yellow"/>
+        </w:rPr>
+      </w:pPr>
+      <w:r>
+        <w:rPr>
+          <w:rFonts w:ascii="Arial" w:eastAsia="Times New Roman" w:hAnsi="Arial" w:cs="Arial"/>
+          <w:color w:val="333333"/>
+          <w:sz w:val="21"/>
+          <w:szCs w:val="21"/>
         </w:rPr>
         <w:t>Talent Plot</w:t>
       </w:r>
@@ -3730,7 +3140,6 @@
           <w:color w:val="333333"/>
           <w:sz w:val="21"/>
           <w:szCs w:val="21"/>
-          <w:highlight w:val="yellow"/>
         </w:rPr>
         <w:br/>
         <w:t>a. Click on a name to highlight it in the graph</w:t>
@@ -3741,7 +3150,6 @@
           <w:color w:val="333333"/>
           <w:sz w:val="21"/>
           <w:szCs w:val="21"/>
-          <w:highlight w:val="yellow"/>
         </w:rPr>
         <w:br/>
         <w:t>     </w:t>
@@ -3753,7 +3161,6 @@
           <w:color w:val="333333"/>
           <w:sz w:val="21"/>
           <w:szCs w:val="21"/>
-          <w:highlight w:val="yellow"/>
         </w:rPr>
         <w:t>i</w:t>
       </w:r>
@@ -3764,7 +3171,6 @@
           <w:color w:val="333333"/>
           <w:sz w:val="21"/>
           <w:szCs w:val="21"/>
-          <w:highlight w:val="yellow"/>
         </w:rPr>
         <w:t>. Click the name again to undo</w:t>
       </w:r>
@@ -3774,7 +3180,6 @@
           <w:color w:val="333333"/>
           <w:sz w:val="21"/>
           <w:szCs w:val="21"/>
-          <w:highlight w:val="yellow"/>
         </w:rPr>
         <w:br/>
         <w:t>b. Toggle Show Names on and off</w:t>
@@ -3785,7 +3190,6 @@
           <w:color w:val="333333"/>
           <w:sz w:val="21"/>
           <w:szCs w:val="21"/>
-          <w:highlight w:val="yellow"/>
         </w:rPr>
         <w:br/>
         <w:t xml:space="preserve">c. Hover over a dot to see </w:t>
@@ -3797,7 +3201,6 @@
           <w:color w:val="333333"/>
           <w:sz w:val="21"/>
           <w:szCs w:val="21"/>
-          <w:highlight w:val="yellow"/>
         </w:rPr>
         <w:t>assessee</w:t>
       </w:r>
@@ -3808,7 +3211,6 @@
           <w:color w:val="333333"/>
           <w:sz w:val="21"/>
           <w:szCs w:val="21"/>
-          <w:highlight w:val="yellow"/>
         </w:rPr>
         <w:t xml:space="preserve"> name</w:t>
       </w:r>
@@ -3818,7 +3220,6 @@
           <w:color w:val="333333"/>
           <w:sz w:val="21"/>
           <w:szCs w:val="21"/>
-          <w:highlight w:val="yellow"/>
         </w:rPr>
         <w:br/>
         <w:t>d. Export to PDF</w:t>
@@ -3835,7 +3236,6 @@
           <w:color w:val="333333"/>
           <w:sz w:val="24"/>
           <w:szCs w:val="24"/>
-          <w:highlight w:val="yellow"/>
         </w:rPr>
       </w:pPr>
       <w:r>
@@ -3846,7 +3246,6 @@
           <w:color w:val="333333"/>
           <w:sz w:val="24"/>
           <w:szCs w:val="24"/>
-          <w:highlight w:val="yellow"/>
         </w:rPr>
         <w:t>My Account</w:t>
       </w:r>
@@ -3868,16 +3267,14 @@
           <w:color w:val="333333"/>
           <w:sz w:val="21"/>
           <w:szCs w:val="21"/>
-          <w:highlight w:val="yellow"/>
-        </w:rPr>
-      </w:pPr>
-      <w:r>
-        <w:rPr>
-          <w:rFonts w:ascii="Arial" w:eastAsia="Times New Roman" w:hAnsi="Arial" w:cs="Arial"/>
-          <w:color w:val="333333"/>
-          <w:sz w:val="21"/>
-          <w:szCs w:val="21"/>
-          <w:highlight w:val="yellow"/>
+        </w:rPr>
+      </w:pPr>
+      <w:r>
+        <w:rPr>
+          <w:rFonts w:ascii="Arial" w:eastAsia="Times New Roman" w:hAnsi="Arial" w:cs="Arial"/>
+          <w:color w:val="333333"/>
+          <w:sz w:val="21"/>
+          <w:szCs w:val="21"/>
         </w:rPr>
         <w:t>Change a Notification Option, make sure the change is written to Pivotal</w:t>
       </w:r>
@@ -3893,7 +3290,6 @@
           <w:color w:val="333333"/>
           <w:sz w:val="24"/>
           <w:szCs w:val="24"/>
-          <w:highlight w:val="yellow"/>
         </w:rPr>
       </w:pPr>
       <w:r>
@@ -3904,9 +3300,7 @@
           <w:color w:val="333333"/>
           <w:sz w:val="24"/>
           <w:szCs w:val="24"/>
-          <w:highlight w:val="yellow"/>
-        </w:rPr>
-        <w:lastRenderedPageBreak/>
+        </w:rPr>
         <w:t>Settings</w:t>
       </w:r>
     </w:p>
@@ -3923,16 +3317,14 @@
           <w:color w:val="333333"/>
           <w:sz w:val="21"/>
           <w:szCs w:val="21"/>
-          <w:highlight w:val="yellow"/>
-        </w:rPr>
-      </w:pPr>
-      <w:r>
-        <w:rPr>
-          <w:rFonts w:ascii="Arial" w:eastAsia="Times New Roman" w:hAnsi="Arial" w:cs="Arial"/>
-          <w:color w:val="333333"/>
-          <w:sz w:val="21"/>
-          <w:szCs w:val="21"/>
-          <w:highlight w:val="yellow"/>
+        </w:rPr>
+      </w:pPr>
+      <w:r>
+        <w:rPr>
+          <w:rFonts w:ascii="Arial" w:eastAsia="Times New Roman" w:hAnsi="Arial" w:cs="Arial"/>
+          <w:color w:val="333333"/>
+          <w:sz w:val="21"/>
+          <w:szCs w:val="21"/>
         </w:rPr>
         <w:t> Change permissions in Pivotal Caliper Portal/Analytics tab then make sure the changes applied to Portal</w:t>
       </w:r>
@@ -3950,16 +3342,14 @@
           <w:color w:val="333333"/>
           <w:sz w:val="21"/>
           <w:szCs w:val="21"/>
-          <w:highlight w:val="yellow"/>
-        </w:rPr>
-      </w:pPr>
-      <w:r>
-        <w:rPr>
-          <w:rFonts w:ascii="Arial" w:eastAsia="Times New Roman" w:hAnsi="Arial" w:cs="Arial"/>
-          <w:color w:val="333333"/>
-          <w:sz w:val="21"/>
-          <w:szCs w:val="21"/>
-          <w:highlight w:val="yellow"/>
+        </w:rPr>
+      </w:pPr>
+      <w:r>
+        <w:rPr>
+          <w:rFonts w:ascii="Arial" w:eastAsia="Times New Roman" w:hAnsi="Arial" w:cs="Arial"/>
+          <w:color w:val="333333"/>
+          <w:sz w:val="21"/>
+          <w:szCs w:val="21"/>
         </w:rPr>
         <w:t>Tags</w:t>
       </w:r>
@@ -3980,16 +3370,14 @@
           <w:color w:val="333333"/>
           <w:sz w:val="21"/>
           <w:szCs w:val="21"/>
-          <w:highlight w:val="yellow"/>
-        </w:rPr>
-      </w:pPr>
-      <w:r>
-        <w:rPr>
-          <w:rFonts w:ascii="Arial" w:eastAsia="Times New Roman" w:hAnsi="Arial" w:cs="Arial"/>
-          <w:color w:val="333333"/>
-          <w:sz w:val="21"/>
-          <w:szCs w:val="21"/>
-          <w:highlight w:val="yellow"/>
+        </w:rPr>
+      </w:pPr>
+      <w:r>
+        <w:rPr>
+          <w:rFonts w:ascii="Arial" w:eastAsia="Times New Roman" w:hAnsi="Arial" w:cs="Arial"/>
+          <w:color w:val="333333"/>
+          <w:sz w:val="21"/>
+          <w:szCs w:val="21"/>
         </w:rPr>
         <w:t>New Tag</w:t>
       </w:r>
@@ -4010,16 +3398,14 @@
           <w:color w:val="333333"/>
           <w:sz w:val="21"/>
           <w:szCs w:val="21"/>
-          <w:highlight w:val="yellow"/>
-        </w:rPr>
-      </w:pPr>
-      <w:r>
-        <w:rPr>
-          <w:rFonts w:ascii="Arial" w:eastAsia="Times New Roman" w:hAnsi="Arial" w:cs="Arial"/>
-          <w:color w:val="333333"/>
-          <w:sz w:val="21"/>
-          <w:szCs w:val="21"/>
-          <w:highlight w:val="yellow"/>
+        </w:rPr>
+      </w:pPr>
+      <w:r>
+        <w:rPr>
+          <w:rFonts w:ascii="Arial" w:eastAsia="Times New Roman" w:hAnsi="Arial" w:cs="Arial"/>
+          <w:color w:val="333333"/>
+          <w:sz w:val="21"/>
+          <w:szCs w:val="21"/>
         </w:rPr>
         <w:t>Sort by a column</w:t>
       </w:r>
@@ -4040,16 +3426,14 @@
           <w:color w:val="333333"/>
           <w:sz w:val="21"/>
           <w:szCs w:val="21"/>
-          <w:highlight w:val="yellow"/>
-        </w:rPr>
-      </w:pPr>
-      <w:r>
-        <w:rPr>
-          <w:rFonts w:ascii="Arial" w:eastAsia="Times New Roman" w:hAnsi="Arial" w:cs="Arial"/>
-          <w:color w:val="333333"/>
-          <w:sz w:val="21"/>
-          <w:szCs w:val="21"/>
-          <w:highlight w:val="yellow"/>
+        </w:rPr>
+      </w:pPr>
+      <w:r>
+        <w:rPr>
+          <w:rFonts w:ascii="Arial" w:eastAsia="Times New Roman" w:hAnsi="Arial" w:cs="Arial"/>
+          <w:color w:val="333333"/>
+          <w:sz w:val="21"/>
+          <w:szCs w:val="21"/>
         </w:rPr>
         <w:t>Create/Delete/Edit New Tag</w:t>
       </w:r>
@@ -4067,16 +3451,14 @@
           <w:color w:val="333333"/>
           <w:sz w:val="21"/>
           <w:szCs w:val="21"/>
-          <w:highlight w:val="yellow"/>
-        </w:rPr>
-      </w:pPr>
-      <w:r>
-        <w:rPr>
-          <w:rFonts w:ascii="Arial" w:eastAsia="Times New Roman" w:hAnsi="Arial" w:cs="Arial"/>
-          <w:color w:val="333333"/>
-          <w:sz w:val="21"/>
-          <w:szCs w:val="21"/>
-          <w:highlight w:val="yellow"/>
+        </w:rPr>
+      </w:pPr>
+      <w:r>
+        <w:rPr>
+          <w:rFonts w:ascii="Arial" w:eastAsia="Times New Roman" w:hAnsi="Arial" w:cs="Arial"/>
+          <w:color w:val="333333"/>
+          <w:sz w:val="21"/>
+          <w:szCs w:val="21"/>
         </w:rPr>
         <w:t>Search</w:t>
       </w:r>
@@ -4094,16 +3476,14 @@
           <w:color w:val="333333"/>
           <w:sz w:val="21"/>
           <w:szCs w:val="21"/>
-          <w:highlight w:val="yellow"/>
-        </w:rPr>
-      </w:pPr>
-      <w:r>
-        <w:rPr>
-          <w:rFonts w:ascii="Arial" w:eastAsia="Times New Roman" w:hAnsi="Arial" w:cs="Arial"/>
-          <w:color w:val="333333"/>
-          <w:sz w:val="21"/>
-          <w:szCs w:val="21"/>
-          <w:highlight w:val="yellow"/>
+        </w:rPr>
+      </w:pPr>
+      <w:r>
+        <w:rPr>
+          <w:rFonts w:ascii="Arial" w:eastAsia="Times New Roman" w:hAnsi="Arial" w:cs="Arial"/>
+          <w:color w:val="333333"/>
+          <w:sz w:val="21"/>
+          <w:szCs w:val="21"/>
         </w:rPr>
         <w:t>Views</w:t>
       </w:r>
@@ -4121,16 +3501,14 @@
           <w:color w:val="333333"/>
           <w:sz w:val="21"/>
           <w:szCs w:val="21"/>
-          <w:highlight w:val="yellow"/>
-        </w:rPr>
-      </w:pPr>
-      <w:r>
-        <w:rPr>
-          <w:rFonts w:ascii="Arial" w:eastAsia="Times New Roman" w:hAnsi="Arial" w:cs="Arial"/>
-          <w:color w:val="333333"/>
-          <w:sz w:val="21"/>
-          <w:szCs w:val="21"/>
-          <w:highlight w:val="yellow"/>
+        </w:rPr>
+      </w:pPr>
+      <w:r>
+        <w:rPr>
+          <w:rFonts w:ascii="Arial" w:eastAsia="Times New Roman" w:hAnsi="Arial" w:cs="Arial"/>
+          <w:color w:val="333333"/>
+          <w:sz w:val="21"/>
+          <w:szCs w:val="21"/>
         </w:rPr>
         <w:t>Edit/Delete new views</w:t>
       </w:r>
@@ -4148,16 +3526,14 @@
           <w:color w:val="333333"/>
           <w:sz w:val="21"/>
           <w:szCs w:val="21"/>
-          <w:highlight w:val="yellow"/>
-        </w:rPr>
-      </w:pPr>
-      <w:r>
-        <w:rPr>
-          <w:rFonts w:ascii="Arial" w:eastAsia="Times New Roman" w:hAnsi="Arial" w:cs="Arial"/>
-          <w:color w:val="333333"/>
-          <w:sz w:val="21"/>
-          <w:szCs w:val="21"/>
-          <w:highlight w:val="yellow"/>
+        </w:rPr>
+      </w:pPr>
+      <w:r>
+        <w:rPr>
+          <w:rFonts w:ascii="Arial" w:eastAsia="Times New Roman" w:hAnsi="Arial" w:cs="Arial"/>
+          <w:color w:val="333333"/>
+          <w:sz w:val="21"/>
+          <w:szCs w:val="21"/>
         </w:rPr>
         <w:t>Search</w:t>
       </w:r>
@@ -4175,16 +3551,14 @@
           <w:color w:val="333333"/>
           <w:sz w:val="21"/>
           <w:szCs w:val="21"/>
-          <w:highlight w:val="yellow"/>
-        </w:rPr>
-      </w:pPr>
-      <w:r>
-        <w:rPr>
-          <w:rFonts w:ascii="Arial" w:eastAsia="Times New Roman" w:hAnsi="Arial" w:cs="Arial"/>
-          <w:color w:val="333333"/>
-          <w:sz w:val="21"/>
-          <w:szCs w:val="21"/>
-          <w:highlight w:val="yellow"/>
+        </w:rPr>
+      </w:pPr>
+      <w:r>
+        <w:rPr>
+          <w:rFonts w:ascii="Arial" w:eastAsia="Times New Roman" w:hAnsi="Arial" w:cs="Arial"/>
+          <w:color w:val="333333"/>
+          <w:sz w:val="21"/>
+          <w:szCs w:val="21"/>
         </w:rPr>
         <w:t>Users</w:t>
       </w:r>
@@ -4202,16 +3576,14 @@
           <w:color w:val="333333"/>
           <w:sz w:val="21"/>
           <w:szCs w:val="21"/>
-          <w:highlight w:val="yellow"/>
-        </w:rPr>
-      </w:pPr>
-      <w:r>
-        <w:rPr>
-          <w:rFonts w:ascii="Arial" w:eastAsia="Times New Roman" w:hAnsi="Arial" w:cs="Arial"/>
-          <w:color w:val="333333"/>
-          <w:sz w:val="21"/>
-          <w:szCs w:val="21"/>
-          <w:highlight w:val="yellow"/>
+        </w:rPr>
+      </w:pPr>
+      <w:r>
+        <w:rPr>
+          <w:rFonts w:ascii="Arial" w:eastAsia="Times New Roman" w:hAnsi="Arial" w:cs="Arial"/>
+          <w:color w:val="333333"/>
+          <w:sz w:val="21"/>
+          <w:szCs w:val="21"/>
         </w:rPr>
         <w:t>New user</w:t>
       </w:r>
@@ -4229,16 +3601,14 @@
           <w:color w:val="333333"/>
           <w:sz w:val="21"/>
           <w:szCs w:val="21"/>
-          <w:highlight w:val="yellow"/>
-        </w:rPr>
-      </w:pPr>
-      <w:r>
-        <w:rPr>
-          <w:rFonts w:ascii="Arial" w:eastAsia="Times New Roman" w:hAnsi="Arial" w:cs="Arial"/>
-          <w:color w:val="333333"/>
-          <w:sz w:val="21"/>
-          <w:szCs w:val="21"/>
-          <w:highlight w:val="yellow"/>
+        </w:rPr>
+      </w:pPr>
+      <w:r>
+        <w:rPr>
+          <w:rFonts w:ascii="Arial" w:eastAsia="Times New Roman" w:hAnsi="Arial" w:cs="Arial"/>
+          <w:color w:val="333333"/>
+          <w:sz w:val="21"/>
+          <w:szCs w:val="21"/>
         </w:rPr>
         <w:t>Edit access option</w:t>
       </w:r>
@@ -4256,16 +3626,14 @@
           <w:color w:val="333333"/>
           <w:sz w:val="21"/>
           <w:szCs w:val="21"/>
-          <w:highlight w:val="yellow"/>
-        </w:rPr>
-      </w:pPr>
-      <w:r>
-        <w:rPr>
-          <w:rFonts w:ascii="Arial" w:eastAsia="Times New Roman" w:hAnsi="Arial" w:cs="Arial"/>
-          <w:color w:val="333333"/>
-          <w:sz w:val="21"/>
-          <w:szCs w:val="21"/>
-          <w:highlight w:val="yellow"/>
+        </w:rPr>
+      </w:pPr>
+      <w:r>
+        <w:rPr>
+          <w:rFonts w:ascii="Arial" w:eastAsia="Times New Roman" w:hAnsi="Arial" w:cs="Arial"/>
+          <w:color w:val="333333"/>
+          <w:sz w:val="21"/>
+          <w:szCs w:val="21"/>
         </w:rPr>
         <w:t>Reset password</w:t>
       </w:r>
@@ -4283,19 +3651,16 @@
           <w:color w:val="333333"/>
           <w:sz w:val="21"/>
           <w:szCs w:val="21"/>
-          <w:highlight w:val="yellow"/>
-        </w:rPr>
-      </w:pPr>
-      <w:bookmarkStart w:id="0" w:name="_GoBack"/>
-      <w:bookmarkEnd w:id="0"/>
-      <w:r>
-        <w:rPr>
-          <w:rFonts w:ascii="Arial" w:eastAsia="Times New Roman" w:hAnsi="Arial" w:cs="Arial"/>
-          <w:color w:val="333333"/>
-          <w:sz w:val="21"/>
-          <w:szCs w:val="21"/>
-          <w:highlight w:val="yellow"/>
-        </w:rPr>
+        </w:rPr>
+      </w:pPr>
+      <w:r>
+        <w:rPr>
+          <w:rFonts w:ascii="Arial" w:eastAsia="Times New Roman" w:hAnsi="Arial" w:cs="Arial"/>
+          <w:color w:val="333333"/>
+          <w:sz w:val="21"/>
+          <w:szCs w:val="21"/>
+        </w:rPr>
+        <w:lastRenderedPageBreak/>
         <w:t>Sorting dropdown</w:t>
       </w:r>
     </w:p>
@@ -4312,16 +3677,14 @@
           <w:color w:val="333333"/>
           <w:sz w:val="21"/>
           <w:szCs w:val="21"/>
-          <w:highlight w:val="yellow"/>
-        </w:rPr>
-      </w:pPr>
-      <w:r>
-        <w:rPr>
-          <w:rFonts w:ascii="Arial" w:eastAsia="Times New Roman" w:hAnsi="Arial" w:cs="Arial"/>
-          <w:color w:val="333333"/>
-          <w:sz w:val="21"/>
-          <w:szCs w:val="21"/>
-          <w:highlight w:val="yellow"/>
+        </w:rPr>
+      </w:pPr>
+      <w:r>
+        <w:rPr>
+          <w:rFonts w:ascii="Arial" w:eastAsia="Times New Roman" w:hAnsi="Arial" w:cs="Arial"/>
+          <w:color w:val="333333"/>
+          <w:sz w:val="21"/>
+          <w:szCs w:val="21"/>
         </w:rPr>
         <w:t>Search</w:t>
       </w:r>
@@ -4331,7 +3694,6 @@
           <w:color w:val="333333"/>
           <w:sz w:val="21"/>
           <w:szCs w:val="21"/>
-          <w:highlight w:val="yellow"/>
         </w:rPr>
         <w:t>: Not able to search by Last Name</w:t>
       </w:r>
@@ -4349,16 +3711,14 @@
           <w:color w:val="333333"/>
           <w:sz w:val="21"/>
           <w:szCs w:val="21"/>
-          <w:highlight w:val="yellow"/>
-        </w:rPr>
-      </w:pPr>
-      <w:r>
-        <w:rPr>
-          <w:rFonts w:ascii="Arial" w:eastAsia="Times New Roman" w:hAnsi="Arial" w:cs="Arial"/>
-          <w:color w:val="333333"/>
-          <w:sz w:val="21"/>
-          <w:szCs w:val="21"/>
-          <w:highlight w:val="yellow"/>
+        </w:rPr>
+      </w:pPr>
+      <w:r>
+        <w:rPr>
+          <w:rFonts w:ascii="Arial" w:eastAsia="Times New Roman" w:hAnsi="Arial" w:cs="Arial"/>
+          <w:color w:val="333333"/>
+          <w:sz w:val="21"/>
+          <w:szCs w:val="21"/>
         </w:rPr>
         <w:t>Job Title</w:t>
       </w:r>
@@ -4376,16 +3736,14 @@
           <w:color w:val="333333"/>
           <w:sz w:val="21"/>
           <w:szCs w:val="21"/>
-          <w:highlight w:val="yellow"/>
-        </w:rPr>
-      </w:pPr>
-      <w:r>
-        <w:rPr>
-          <w:rFonts w:ascii="Arial" w:eastAsia="Times New Roman" w:hAnsi="Arial" w:cs="Arial"/>
-          <w:color w:val="333333"/>
-          <w:sz w:val="21"/>
-          <w:szCs w:val="21"/>
-          <w:highlight w:val="yellow"/>
+        </w:rPr>
+      </w:pPr>
+      <w:r>
+        <w:rPr>
+          <w:rFonts w:ascii="Arial" w:eastAsia="Times New Roman" w:hAnsi="Arial" w:cs="Arial"/>
+          <w:color w:val="333333"/>
+          <w:sz w:val="21"/>
+          <w:szCs w:val="21"/>
         </w:rPr>
         <w:t>New job title</w:t>
       </w:r>
@@ -4403,16 +3761,14 @@
           <w:color w:val="333333"/>
           <w:sz w:val="21"/>
           <w:szCs w:val="21"/>
-          <w:highlight w:val="yellow"/>
-        </w:rPr>
-      </w:pPr>
-      <w:r>
-        <w:rPr>
-          <w:rFonts w:ascii="Arial" w:eastAsia="Times New Roman" w:hAnsi="Arial" w:cs="Arial"/>
-          <w:color w:val="333333"/>
-          <w:sz w:val="21"/>
-          <w:szCs w:val="21"/>
-          <w:highlight w:val="yellow"/>
+        </w:rPr>
+      </w:pPr>
+      <w:r>
+        <w:rPr>
+          <w:rFonts w:ascii="Arial" w:eastAsia="Times New Roman" w:hAnsi="Arial" w:cs="Arial"/>
+          <w:color w:val="333333"/>
+          <w:sz w:val="21"/>
+          <w:szCs w:val="21"/>
         </w:rPr>
         <w:t>Sorting dropdown</w:t>
       </w:r>
@@ -4430,16 +3786,14 @@
           <w:color w:val="333333"/>
           <w:sz w:val="21"/>
           <w:szCs w:val="21"/>
-          <w:highlight w:val="yellow"/>
-        </w:rPr>
-      </w:pPr>
-      <w:r>
-        <w:rPr>
-          <w:rFonts w:ascii="Arial" w:eastAsia="Times New Roman" w:hAnsi="Arial" w:cs="Arial"/>
-          <w:color w:val="333333"/>
-          <w:sz w:val="21"/>
-          <w:szCs w:val="21"/>
-          <w:highlight w:val="yellow"/>
+        </w:rPr>
+      </w:pPr>
+      <w:r>
+        <w:rPr>
+          <w:rFonts w:ascii="Arial" w:eastAsia="Times New Roman" w:hAnsi="Arial" w:cs="Arial"/>
+          <w:color w:val="333333"/>
+          <w:sz w:val="21"/>
+          <w:szCs w:val="21"/>
         </w:rPr>
         <w:t>Search</w:t>
       </w:r>
@@ -4455,7 +3809,6 @@
           <w:color w:val="333333"/>
           <w:sz w:val="24"/>
           <w:szCs w:val="24"/>
-          <w:highlight w:val="yellow"/>
         </w:rPr>
       </w:pPr>
       <w:proofErr w:type="spellStart"/>
@@ -4467,7 +3820,6 @@
           <w:color w:val="333333"/>
           <w:sz w:val="24"/>
           <w:szCs w:val="24"/>
-          <w:highlight w:val="yellow"/>
         </w:rPr>
         <w:t>Misc</w:t>
       </w:r>
@@ -4486,16 +3838,14 @@
           <w:color w:val="333333"/>
           <w:sz w:val="21"/>
           <w:szCs w:val="21"/>
-          <w:highlight w:val="yellow"/>
-        </w:rPr>
-      </w:pPr>
-      <w:r>
-        <w:rPr>
-          <w:rFonts w:ascii="Arial" w:eastAsia="Times New Roman" w:hAnsi="Arial" w:cs="Arial"/>
-          <w:color w:val="333333"/>
-          <w:sz w:val="21"/>
-          <w:szCs w:val="21"/>
-          <w:highlight w:val="yellow"/>
+        </w:rPr>
+      </w:pPr>
+      <w:r>
+        <w:rPr>
+          <w:rFonts w:ascii="Arial" w:eastAsia="Times New Roman" w:hAnsi="Arial" w:cs="Arial"/>
+          <w:color w:val="333333"/>
+          <w:sz w:val="21"/>
+          <w:szCs w:val="21"/>
         </w:rPr>
         <w:t>Send a test Leave Feedback email</w:t>
       </w:r>
@@ -4513,16 +3863,14 @@
           <w:color w:val="333333"/>
           <w:sz w:val="21"/>
           <w:szCs w:val="21"/>
-          <w:highlight w:val="yellow"/>
-        </w:rPr>
-      </w:pPr>
-      <w:r>
-        <w:rPr>
-          <w:rFonts w:ascii="Arial" w:eastAsia="Times New Roman" w:hAnsi="Arial" w:cs="Arial"/>
-          <w:color w:val="333333"/>
-          <w:sz w:val="21"/>
-          <w:szCs w:val="21"/>
-          <w:highlight w:val="yellow"/>
+        </w:rPr>
+      </w:pPr>
+      <w:r>
+        <w:rPr>
+          <w:rFonts w:ascii="Arial" w:eastAsia="Times New Roman" w:hAnsi="Arial" w:cs="Arial"/>
+          <w:color w:val="333333"/>
+          <w:sz w:val="21"/>
+          <w:szCs w:val="21"/>
         </w:rPr>
         <w:t>Test the Support link in the footer</w:t>
       </w:r>
@@ -4540,16 +3888,14 @@
           <w:color w:val="333333"/>
           <w:sz w:val="21"/>
           <w:szCs w:val="21"/>
-          <w:highlight w:val="yellow"/>
-        </w:rPr>
-      </w:pPr>
-      <w:r>
-        <w:rPr>
-          <w:rFonts w:ascii="Arial" w:eastAsia="Times New Roman" w:hAnsi="Arial" w:cs="Arial"/>
-          <w:color w:val="333333"/>
-          <w:sz w:val="21"/>
-          <w:szCs w:val="21"/>
-          <w:highlight w:val="yellow"/>
+        </w:rPr>
+      </w:pPr>
+      <w:r>
+        <w:rPr>
+          <w:rFonts w:ascii="Arial" w:eastAsia="Times New Roman" w:hAnsi="Arial" w:cs="Arial"/>
+          <w:color w:val="333333"/>
+          <w:sz w:val="21"/>
+          <w:szCs w:val="21"/>
         </w:rPr>
         <w:t>Test Help in the header</w:t>
       </w:r>
@@ -4651,7 +3997,7 @@
 </file>
 
 <file path=word/numbering.xml><?xml version="1.0" encoding="utf-8"?>
-<w:numbering xmlns:wpc="http://schemas.microsoft.com/office/word/2010/wordprocessingCanvas" xmlns:mo="http://schemas.microsoft.com/office/mac/office/2008/main" xmlns:mc="http://schemas.openxmlformats.org/markup-compatibility/2006" xmlns:mv="urn:schemas-microsoft-com:mac:vml" xmlns:o="urn:schemas-microsoft-com:office:office" xmlns:r="http://schemas.openxmlformats.org/officeDocument/2006/relationships" xmlns:m="http://schemas.openxmlformats.org/officeDocument/2006/math" xmlns:v="urn:schemas-microsoft-com:vml" xmlns:wp14="http://schemas.microsoft.com/office/word/2010/wordprocessingDrawing" xmlns:wp="http://schemas.openxmlformats.org/drawingml/2006/wordprocessingDrawing" xmlns:w10="urn:schemas-microsoft-com:office:word" xmlns:w="http://schemas.openxmlformats.org/wordprocessingml/2006/main" xmlns:w14="http://schemas.microsoft.com/office/word/2010/wordml" xmlns:w15="http://schemas.microsoft.com/office/word/2012/wordml" xmlns:wpg="http://schemas.microsoft.com/office/word/2010/wordprocessingGroup" xmlns:wpi="http://schemas.microsoft.com/office/word/2010/wordprocessingInk" xmlns:wne="http://schemas.microsoft.com/office/word/2006/wordml" xmlns:wps="http://schemas.microsoft.com/office/word/2010/wordprocessingShape" mc:Ignorable="w14 w15 wp14">
+<w:numbering xmlns:wpc="http://schemas.microsoft.com/office/word/2010/wordprocessingCanvas" xmlns:mc="http://schemas.openxmlformats.org/markup-compatibility/2006" xmlns:o="urn:schemas-microsoft-com:office:office" xmlns:r="http://schemas.openxmlformats.org/officeDocument/2006/relationships" xmlns:m="http://schemas.openxmlformats.org/officeDocument/2006/math" xmlns:v="urn:schemas-microsoft-com:vml" xmlns:wp14="http://schemas.microsoft.com/office/word/2010/wordprocessingDrawing" xmlns:wp="http://schemas.openxmlformats.org/drawingml/2006/wordprocessingDrawing" xmlns:w10="urn:schemas-microsoft-com:office:word" xmlns:w="http://schemas.openxmlformats.org/wordprocessingml/2006/main" xmlns:w14="http://schemas.microsoft.com/office/word/2010/wordml" xmlns:wpg="http://schemas.microsoft.com/office/word/2010/wordprocessingGroup" xmlns:wpi="http://schemas.microsoft.com/office/word/2010/wordprocessingInk" xmlns:wne="http://schemas.microsoft.com/office/word/2006/wordml" xmlns:wps="http://schemas.microsoft.com/office/word/2010/wordprocessingShape" mc:Ignorable="w14 wp14">
   <w:abstractNum w:abstractNumId="0">
     <w:nsid w:val="196613B7"/>
     <w:multiLevelType w:val="multilevel"/>
@@ -5926,7 +5272,7 @@
 </file>
 
 <file path=word/styles.xml><?xml version="1.0" encoding="utf-8"?>
-<w:styles xmlns:mc="http://schemas.openxmlformats.org/markup-compatibility/2006" xmlns:r="http://schemas.openxmlformats.org/officeDocument/2006/relationships" xmlns:w="http://schemas.openxmlformats.org/wordprocessingml/2006/main" xmlns:w14="http://schemas.microsoft.com/office/word/2010/wordml" xmlns:w15="http://schemas.microsoft.com/office/word/2012/wordml" mc:Ignorable="w14 w15">
+<w:styles xmlns:mc="http://schemas.openxmlformats.org/markup-compatibility/2006" xmlns:r="http://schemas.openxmlformats.org/officeDocument/2006/relationships" xmlns:w="http://schemas.openxmlformats.org/wordprocessingml/2006/main" xmlns:w14="http://schemas.microsoft.com/office/word/2010/wordml" mc:Ignorable="w14">
   <w:docDefaults>
     <w:rPrDefault>
       <w:rPr>
@@ -5942,387 +5288,357 @@
       </w:pPr>
     </w:pPrDefault>
   </w:docDefaults>
-  <w:latentStyles w:defLockedState="0" w:defUIPriority="99" w:defSemiHidden="0" w:defUnhideWhenUsed="0" w:defQFormat="0" w:count="380">
-    <w:lsdException w:name="Normal" w:uiPriority="0" w:qFormat="1"/>
-    <w:lsdException w:name="heading 1" w:uiPriority="9" w:qFormat="1"/>
-    <w:lsdException w:name="heading 2" w:semiHidden="1" w:uiPriority="9" w:unhideWhenUsed="1" w:qFormat="1"/>
-    <w:lsdException w:name="heading 3" w:semiHidden="1" w:uiPriority="9" w:unhideWhenUsed="1" w:qFormat="1"/>
-    <w:lsdException w:name="heading 4" w:semiHidden="1" w:uiPriority="9" w:unhideWhenUsed="1" w:qFormat="1"/>
-    <w:lsdException w:name="heading 5" w:semiHidden="1" w:uiPriority="9" w:unhideWhenUsed="1" w:qFormat="1"/>
-    <w:lsdException w:name="heading 6" w:semiHidden="1" w:uiPriority="9" w:unhideWhenUsed="1" w:qFormat="1"/>
-    <w:lsdException w:name="heading 7" w:semiHidden="1" w:uiPriority="9" w:unhideWhenUsed="1" w:qFormat="1"/>
-    <w:lsdException w:name="heading 8" w:semiHidden="1" w:uiPriority="9" w:unhideWhenUsed="1" w:qFormat="1"/>
-    <w:lsdException w:name="heading 9" w:semiHidden="1" w:uiPriority="9" w:unhideWhenUsed="1" w:qFormat="1"/>
-    <w:lsdException w:name="index 1" w:semiHidden="1" w:unhideWhenUsed="1"/>
-    <w:lsdException w:name="index 2" w:semiHidden="1" w:unhideWhenUsed="1"/>
-    <w:lsdException w:name="index 3" w:semiHidden="1" w:unhideWhenUsed="1"/>
-    <w:lsdException w:name="index 4" w:semiHidden="1" w:unhideWhenUsed="1"/>
-    <w:lsdException w:name="index 5" w:semiHidden="1" w:unhideWhenUsed="1"/>
-    <w:lsdException w:name="index 6" w:semiHidden="1" w:unhideWhenUsed="1"/>
-    <w:lsdException w:name="index 7" w:semiHidden="1" w:unhideWhenUsed="1"/>
-    <w:lsdException w:name="index 8" w:semiHidden="1" w:unhideWhenUsed="1"/>
-    <w:lsdException w:name="index 9" w:semiHidden="1" w:unhideWhenUsed="1"/>
-    <w:lsdException w:name="toc 1" w:semiHidden="1" w:uiPriority="39" w:unhideWhenUsed="1"/>
-    <w:lsdException w:name="toc 2" w:semiHidden="1" w:uiPriority="39" w:unhideWhenUsed="1"/>
-    <w:lsdException w:name="toc 3" w:semiHidden="1" w:uiPriority="39" w:unhideWhenUsed="1"/>
-    <w:lsdException w:name="toc 4" w:semiHidden="1" w:uiPriority="39" w:unhideWhenUsed="1"/>
-    <w:lsdException w:name="toc 5" w:semiHidden="1" w:uiPriority="39" w:unhideWhenUsed="1"/>
-    <w:lsdException w:name="toc 6" w:semiHidden="1" w:uiPriority="39" w:unhideWhenUsed="1"/>
-    <w:lsdException w:name="toc 7" w:semiHidden="1" w:uiPriority="39" w:unhideWhenUsed="1"/>
-    <w:lsdException w:name="toc 8" w:semiHidden="1" w:uiPriority="39" w:unhideWhenUsed="1"/>
-    <w:lsdException w:name="toc 9" w:semiHidden="1" w:uiPriority="39" w:unhideWhenUsed="1"/>
-    <w:lsdException w:name="Normal Indent" w:semiHidden="1" w:unhideWhenUsed="1"/>
-    <w:lsdException w:name="footnote text" w:semiHidden="1" w:unhideWhenUsed="1"/>
-    <w:lsdException w:name="annotation text" w:semiHidden="1" w:unhideWhenUsed="1"/>
-    <w:lsdException w:name="header" w:semiHidden="1" w:unhideWhenUsed="1"/>
-    <w:lsdException w:name="footer" w:semiHidden="1" w:unhideWhenUsed="1"/>
-    <w:lsdException w:name="index heading" w:semiHidden="1" w:unhideWhenUsed="1"/>
-    <w:lsdException w:name="caption" w:semiHidden="1" w:uiPriority="35" w:unhideWhenUsed="1" w:qFormat="1"/>
-    <w:lsdException w:name="table of figures" w:semiHidden="1" w:unhideWhenUsed="1"/>
-    <w:lsdException w:name="envelope address" w:semiHidden="1" w:unhideWhenUsed="1"/>
-    <w:lsdException w:name="envelope return" w:semiHidden="1" w:unhideWhenUsed="1"/>
-    <w:lsdException w:name="footnote reference" w:semiHidden="1" w:unhideWhenUsed="1"/>
-    <w:lsdException w:name="annotation reference" w:semiHidden="1" w:unhideWhenUsed="1"/>
-    <w:lsdException w:name="line number" w:semiHidden="1" w:unhideWhenUsed="1"/>
-    <w:lsdException w:name="page number" w:semiHidden="1" w:unhideWhenUsed="1"/>
-    <w:lsdException w:name="endnote reference" w:semiHidden="1" w:unhideWhenUsed="1"/>
-    <w:lsdException w:name="endnote text" w:semiHidden="1" w:unhideWhenUsed="1"/>
-    <w:lsdException w:name="table of authorities" w:semiHidden="1" w:unhideWhenUsed="1"/>
-    <w:lsdException w:name="macro" w:semiHidden="1" w:unhideWhenUsed="1"/>
-    <w:lsdException w:name="toa heading" w:semiHidden="1" w:unhideWhenUsed="1"/>
-    <w:lsdException w:name="List" w:semiHidden="1" w:unhideWhenUsed="1"/>
-    <w:lsdException w:name="List Bullet" w:semiHidden="1" w:unhideWhenUsed="1"/>
-    <w:lsdException w:name="List Number" w:semiHidden="1" w:unhideWhenUsed="1"/>
-    <w:lsdException w:name="List 2" w:semiHidden="1" w:unhideWhenUsed="1"/>
-    <w:lsdException w:name="List 3" w:semiHidden="1" w:unhideWhenUsed="1"/>
-    <w:lsdException w:name="List 4" w:semiHidden="1" w:unhideWhenUsed="1"/>
-    <w:lsdException w:name="List 5" w:semiHidden="1" w:unhideWhenUsed="1"/>
-    <w:lsdException w:name="List Bullet 2" w:semiHidden="1" w:unhideWhenUsed="1"/>
-    <w:lsdException w:name="List Bullet 3" w:semiHidden="1" w:unhideWhenUsed="1"/>
-    <w:lsdException w:name="List Bullet 4" w:semiHidden="1" w:unhideWhenUsed="1"/>
-    <w:lsdException w:name="List Bullet 5" w:semiHidden="1" w:unhideWhenUsed="1"/>
-    <w:lsdException w:name="List Number 2" w:semiHidden="1" w:unhideWhenUsed="1"/>
-    <w:lsdException w:name="List Number 3" w:semiHidden="1" w:unhideWhenUsed="1"/>
-    <w:lsdException w:name="List Number 4" w:semiHidden="1" w:unhideWhenUsed="1"/>
-    <w:lsdException w:name="List Number 5" w:semiHidden="1" w:unhideWhenUsed="1"/>
-    <w:lsdException w:name="Title" w:uiPriority="10" w:qFormat="1"/>
-    <w:lsdException w:name="Closing" w:semiHidden="1" w:unhideWhenUsed="1"/>
-    <w:lsdException w:name="Signature" w:semiHidden="1" w:unhideWhenUsed="1"/>
-    <w:lsdException w:name="Default Paragraph Font" w:semiHidden="1" w:uiPriority="1" w:unhideWhenUsed="1"/>
-    <w:lsdException w:name="Body Text" w:semiHidden="1" w:unhideWhenUsed="1"/>
-    <w:lsdException w:name="Body Text Indent" w:semiHidden="1" w:unhideWhenUsed="1"/>
-    <w:lsdException w:name="List Continue" w:semiHidden="1" w:unhideWhenUsed="1"/>
-    <w:lsdException w:name="List Continue 2" w:semiHidden="1" w:unhideWhenUsed="1"/>
-    <w:lsdException w:name="List Continue 3" w:semiHidden="1" w:unhideWhenUsed="1"/>
-    <w:lsdException w:name="List Continue 4" w:semiHidden="1" w:unhideWhenUsed="1"/>
-    <w:lsdException w:name="List Continue 5" w:semiHidden="1" w:unhideWhenUsed="1"/>
-    <w:lsdException w:name="Message Header" w:semiHidden="1" w:unhideWhenUsed="1"/>
-    <w:lsdException w:name="Subtitle" w:uiPriority="11" w:qFormat="1"/>
-    <w:lsdException w:name="Salutation" w:semiHidden="1" w:unhideWhenUsed="1"/>
-    <w:lsdException w:name="Date" w:semiHidden="1" w:unhideWhenUsed="1"/>
-    <w:lsdException w:name="Body Text First Indent" w:semiHidden="1" w:unhideWhenUsed="1"/>
-    <w:lsdException w:name="Body Text First Indent 2" w:semiHidden="1" w:unhideWhenUsed="1"/>
-    <w:lsdException w:name="Note Heading" w:semiHidden="1" w:unhideWhenUsed="1"/>
-    <w:lsdException w:name="Body Text 2" w:semiHidden="1" w:unhideWhenUsed="1"/>
-    <w:lsdException w:name="Body Text 3" w:semiHidden="1" w:unhideWhenUsed="1"/>
-    <w:lsdException w:name="Body Text Indent 2" w:semiHidden="1" w:unhideWhenUsed="1"/>
-    <w:lsdException w:name="Body Text Indent 3" w:semiHidden="1" w:unhideWhenUsed="1"/>
-    <w:lsdException w:name="Block Text" w:semiHidden="1" w:unhideWhenUsed="1"/>
-    <w:lsdException w:name="Hyperlink" w:semiHidden="1" w:unhideWhenUsed="1"/>
-    <w:lsdException w:name="FollowedHyperlink" w:semiHidden="1" w:unhideWhenUsed="1"/>
-    <w:lsdException w:name="Strong" w:uiPriority="22" w:qFormat="1"/>
-    <w:lsdException w:name="Emphasis" w:uiPriority="20" w:qFormat="1"/>
-    <w:lsdException w:name="Document Map" w:semiHidden="1" w:unhideWhenUsed="1"/>
-    <w:lsdException w:name="Plain Text" w:semiHidden="1" w:unhideWhenUsed="1"/>
-    <w:lsdException w:name="E-mail Signature" w:semiHidden="1" w:unhideWhenUsed="1"/>
-    <w:lsdException w:name="HTML Top of Form" w:semiHidden="1" w:unhideWhenUsed="1"/>
-    <w:lsdException w:name="HTML Bottom of Form" w:semiHidden="1" w:unhideWhenUsed="1"/>
-    <w:lsdException w:name="Normal (Web)" w:semiHidden="1" w:unhideWhenUsed="1"/>
-    <w:lsdException w:name="HTML Acronym" w:semiHidden="1" w:unhideWhenUsed="1"/>
-    <w:lsdException w:name="HTML Address" w:semiHidden="1" w:unhideWhenUsed="1"/>
-    <w:lsdException w:name="HTML Cite" w:semiHidden="1" w:unhideWhenUsed="1"/>
-    <w:lsdException w:name="HTML Code" w:semiHidden="1" w:unhideWhenUsed="1"/>
-    <w:lsdException w:name="HTML Definition" w:semiHidden="1" w:unhideWhenUsed="1"/>
-    <w:lsdException w:name="HTML Keyboard" w:semiHidden="1" w:unhideWhenUsed="1"/>
-    <w:lsdException w:name="HTML Preformatted" w:semiHidden="1" w:unhideWhenUsed="1"/>
-    <w:lsdException w:name="HTML Sample" w:semiHidden="1" w:unhideWhenUsed="1"/>
-    <w:lsdException w:name="HTML Typewriter" w:semiHidden="1" w:unhideWhenUsed="1"/>
-    <w:lsdException w:name="HTML Variable" w:semiHidden="1" w:unhideWhenUsed="1"/>
-    <w:lsdException w:name="Normal Table" w:semiHidden="1" w:unhideWhenUsed="1"/>
-    <w:lsdException w:name="annotation subject" w:semiHidden="1" w:unhideWhenUsed="1"/>
-    <w:lsdException w:name="No List" w:semiHidden="1" w:unhideWhenUsed="1"/>
-    <w:lsdException w:name="Outline List 1" w:semiHidden="1" w:unhideWhenUsed="1"/>
-    <w:lsdException w:name="Outline List 2" w:semiHidden="1" w:unhideWhenUsed="1"/>
-    <w:lsdException w:name="Outline List 3" w:semiHidden="1" w:unhideWhenUsed="1"/>
-    <w:lsdException w:name="Table Simple 1" w:semiHidden="1" w:unhideWhenUsed="1"/>
-    <w:lsdException w:name="Table Simple 2" w:semiHidden="1" w:unhideWhenUsed="1"/>
-    <w:lsdException w:name="Table Simple 3" w:semiHidden="1" w:unhideWhenUsed="1"/>
-    <w:lsdException w:name="Table Classic 1" w:semiHidden="1" w:unhideWhenUsed="1"/>
-    <w:lsdException w:name="Table Classic 2" w:semiHidden="1" w:unhideWhenUsed="1"/>
-    <w:lsdException w:name="Table Classic 3" w:semiHidden="1" w:unhideWhenUsed="1"/>
-    <w:lsdException w:name="Table Classic 4" w:semiHidden="1" w:unhideWhenUsed="1"/>
-    <w:lsdException w:name="Table Colorful 1" w:semiHidden="1" w:unhideWhenUsed="1"/>
-    <w:lsdException w:name="Table Colorful 2" w:semiHidden="1" w:unhideWhenUsed="1"/>
-    <w:lsdException w:name="Table Colorful 3" w:semiHidden="1" w:unhideWhenUsed="1"/>
-    <w:lsdException w:name="Table Columns 1" w:semiHidden="1" w:unhideWhenUsed="1"/>
-    <w:lsdException w:name="Table Columns 2" w:semiHidden="1" w:unhideWhenUsed="1"/>
-    <w:lsdException w:name="Table Columns 3" w:semiHidden="1" w:unhideWhenUsed="1"/>
-    <w:lsdException w:name="Table Columns 4" w:semiHidden="1" w:unhideWhenUsed="1"/>
-    <w:lsdException w:name="Table Columns 5" w:semiHidden="1" w:unhideWhenUsed="1"/>
-    <w:lsdException w:name="Table Grid 1" w:semiHidden="1" w:unhideWhenUsed="1"/>
-    <w:lsdException w:name="Table Grid 2" w:semiHidden="1" w:unhideWhenUsed="1"/>
-    <w:lsdException w:name="Table Grid 3" w:semiHidden="1" w:unhideWhenUsed="1"/>
-    <w:lsdException w:name="Table Grid 4" w:semiHidden="1" w:unhideWhenUsed="1"/>
-    <w:lsdException w:name="Table Grid 5" w:semiHidden="1" w:unhideWhenUsed="1"/>
-    <w:lsdException w:name="Table Grid 6" w:semiHidden="1" w:unhideWhenUsed="1"/>
-    <w:lsdException w:name="Table Grid 7" w:semiHidden="1" w:unhideWhenUsed="1"/>
-    <w:lsdException w:name="Table Grid 8" w:semiHidden="1" w:unhideWhenUsed="1"/>
-    <w:lsdException w:name="Table List 1" w:semiHidden="1" w:unhideWhenUsed="1"/>
-    <w:lsdException w:name="Table List 2" w:semiHidden="1" w:unhideWhenUsed="1"/>
-    <w:lsdException w:name="Table List 3" w:semiHidden="1" w:unhideWhenUsed="1"/>
-    <w:lsdException w:name="Table List 4" w:semiHidden="1" w:unhideWhenUsed="1"/>
-    <w:lsdException w:name="Table List 5" w:semiHidden="1" w:unhideWhenUsed="1"/>
-    <w:lsdException w:name="Table List 6" w:semiHidden="1" w:unhideWhenUsed="1"/>
-    <w:lsdException w:name="Table List 7" w:semiHidden="1" w:unhideWhenUsed="1"/>
-    <w:lsdException w:name="Table List 8" w:semiHidden="1" w:unhideWhenUsed="1"/>
-    <w:lsdException w:name="Table 3D effects 1" w:semiHidden="1" w:unhideWhenUsed="1"/>
-    <w:lsdException w:name="Table 3D effects 2" w:semiHidden="1" w:unhideWhenUsed="1"/>
-    <w:lsdException w:name="Table 3D effects 3" w:semiHidden="1" w:unhideWhenUsed="1"/>
-    <w:lsdException w:name="Table Contemporary" w:semiHidden="1" w:unhideWhenUsed="1"/>
-    <w:lsdException w:name="Table Elegant" w:semiHidden="1" w:unhideWhenUsed="1"/>
-    <w:lsdException w:name="Table Professional" w:semiHidden="1" w:unhideWhenUsed="1"/>
-    <w:lsdException w:name="Table Subtle 1" w:semiHidden="1" w:unhideWhenUsed="1"/>
-    <w:lsdException w:name="Table Subtle 2" w:semiHidden="1" w:unhideWhenUsed="1"/>
-    <w:lsdException w:name="Table Web 1" w:semiHidden="1" w:unhideWhenUsed="1"/>
-    <w:lsdException w:name="Table Web 2" w:semiHidden="1" w:unhideWhenUsed="1"/>
-    <w:lsdException w:name="Table Web 3" w:semiHidden="1" w:unhideWhenUsed="1"/>
-    <w:lsdException w:name="Balloon Text" w:semiHidden="1" w:unhideWhenUsed="1"/>
-    <w:lsdException w:name="Table Grid" w:uiPriority="59"/>
-    <w:lsdException w:name="Table Theme" w:semiHidden="1" w:unhideWhenUsed="1"/>
-    <w:lsdException w:name="Note Level 1" w:semiHidden="1" w:unhideWhenUsed="1"/>
-    <w:lsdException w:name="Note Level 2" w:semiHidden="1" w:unhideWhenUsed="1"/>
-    <w:lsdException w:name="Note Level 3" w:semiHidden="1" w:unhideWhenUsed="1"/>
-    <w:lsdException w:name="Note Level 4" w:semiHidden="1" w:unhideWhenUsed="1"/>
-    <w:lsdException w:name="Note Level 5" w:semiHidden="1" w:unhideWhenUsed="1"/>
-    <w:lsdException w:name="Note Level 6" w:semiHidden="1" w:unhideWhenUsed="1"/>
-    <w:lsdException w:name="Note Level 7" w:semiHidden="1" w:unhideWhenUsed="1"/>
-    <w:lsdException w:name="Note Level 8" w:semiHidden="1" w:unhideWhenUsed="1"/>
-    <w:lsdException w:name="Note Level 9" w:semiHidden="1" w:unhideWhenUsed="1"/>
-    <w:lsdException w:name="Placeholder Text" w:semiHidden="1"/>
-    <w:lsdException w:name="No Spacing" w:uiPriority="1" w:qFormat="1"/>
-    <w:lsdException w:name="Light Shading" w:uiPriority="60"/>
-    <w:lsdException w:name="Light List" w:uiPriority="61"/>
-    <w:lsdException w:name="Light Grid" w:uiPriority="62"/>
-    <w:lsdException w:name="Medium Shading 1" w:uiPriority="63"/>
-    <w:lsdException w:name="Medium Shading 2" w:uiPriority="64"/>
-    <w:lsdException w:name="Medium List 1" w:uiPriority="65"/>
-    <w:lsdException w:name="Medium List 2" w:uiPriority="66"/>
-    <w:lsdException w:name="Medium Grid 1" w:uiPriority="67"/>
-    <w:lsdException w:name="Medium Grid 2" w:uiPriority="68"/>
-    <w:lsdException w:name="Medium Grid 3" w:uiPriority="69"/>
-    <w:lsdException w:name="Dark List" w:uiPriority="70"/>
-    <w:lsdException w:name="Colorful Shading" w:uiPriority="71"/>
-    <w:lsdException w:name="Colorful List" w:uiPriority="72"/>
-    <w:lsdException w:name="Colorful Grid" w:uiPriority="73"/>
-    <w:lsdException w:name="Light Shading Accent 1" w:uiPriority="60"/>
-    <w:lsdException w:name="Light List Accent 1" w:uiPriority="61"/>
-    <w:lsdException w:name="Light Grid Accent 1" w:uiPriority="62"/>
-    <w:lsdException w:name="Medium Shading 1 Accent 1" w:uiPriority="63"/>
-    <w:lsdException w:name="Medium Shading 2 Accent 1" w:uiPriority="64"/>
-    <w:lsdException w:name="Medium List 1 Accent 1" w:uiPriority="65"/>
-    <w:lsdException w:name="Revision" w:semiHidden="1"/>
-    <w:lsdException w:name="List Paragraph" w:uiPriority="34" w:qFormat="1"/>
-    <w:lsdException w:name="Quote" w:uiPriority="29" w:qFormat="1"/>
-    <w:lsdException w:name="Intense Quote" w:uiPriority="30" w:qFormat="1"/>
-    <w:lsdException w:name="Medium List 2 Accent 1" w:uiPriority="66"/>
-    <w:lsdException w:name="Medium Grid 1 Accent 1" w:uiPriority="67"/>
-    <w:lsdException w:name="Medium Grid 2 Accent 1" w:uiPriority="68"/>
-    <w:lsdException w:name="Medium Grid 3 Accent 1" w:uiPriority="69"/>
-    <w:lsdException w:name="Dark List Accent 1" w:uiPriority="70"/>
-    <w:lsdException w:name="Colorful Shading Accent 1" w:uiPriority="71"/>
-    <w:lsdException w:name="Colorful List Accent 1" w:uiPriority="72"/>
-    <w:lsdException w:name="Colorful Grid Accent 1" w:uiPriority="73"/>
-    <w:lsdException w:name="Light Shading Accent 2" w:uiPriority="60"/>
-    <w:lsdException w:name="Light List Accent 2" w:uiPriority="61"/>
-    <w:lsdException w:name="Light Grid Accent 2" w:uiPriority="62"/>
-    <w:lsdException w:name="Medium Shading 1 Accent 2" w:uiPriority="63"/>
-    <w:lsdException w:name="Medium Shading 2 Accent 2" w:uiPriority="64"/>
-    <w:lsdException w:name="Medium List 1 Accent 2" w:uiPriority="65"/>
-    <w:lsdException w:name="Medium List 2 Accent 2" w:uiPriority="66"/>
-    <w:lsdException w:name="Medium Grid 1 Accent 2" w:uiPriority="67"/>
-    <w:lsdException w:name="Medium Grid 2 Accent 2" w:uiPriority="68"/>
-    <w:lsdException w:name="Medium Grid 3 Accent 2" w:uiPriority="69"/>
-    <w:lsdException w:name="Dark List Accent 2" w:uiPriority="70"/>
-    <w:lsdException w:name="Colorful Shading Accent 2" w:uiPriority="71"/>
-    <w:lsdException w:name="Colorful List Accent 2" w:uiPriority="72"/>
-    <w:lsdException w:name="Colorful Grid Accent 2" w:uiPriority="73"/>
-    <w:lsdException w:name="Light Shading Accent 3" w:uiPriority="60"/>
-    <w:lsdException w:name="Light List Accent 3" w:uiPriority="61"/>
-    <w:lsdException w:name="Light Grid Accent 3" w:uiPriority="62"/>
-    <w:lsdException w:name="Medium Shading 1 Accent 3" w:uiPriority="63"/>
-    <w:lsdException w:name="Medium Shading 2 Accent 3" w:uiPriority="64"/>
-    <w:lsdException w:name="Medium List 1 Accent 3" w:uiPriority="65"/>
-    <w:lsdException w:name="Medium List 2 Accent 3" w:uiPriority="66"/>
-    <w:lsdException w:name="Medium Grid 1 Accent 3" w:uiPriority="67"/>
-    <w:lsdException w:name="Medium Grid 2 Accent 3" w:uiPriority="68"/>
-    <w:lsdException w:name="Medium Grid 3 Accent 3" w:uiPriority="69"/>
-    <w:lsdException w:name="Dark List Accent 3" w:uiPriority="70"/>
-    <w:lsdException w:name="Colorful Shading Accent 3" w:uiPriority="71"/>
-    <w:lsdException w:name="Colorful List Accent 3" w:uiPriority="72"/>
-    <w:lsdException w:name="Colorful Grid Accent 3" w:uiPriority="73"/>
-    <w:lsdException w:name="Light Shading Accent 4" w:uiPriority="60"/>
-    <w:lsdException w:name="Light List Accent 4" w:uiPriority="61"/>
-    <w:lsdException w:name="Light Grid Accent 4" w:uiPriority="62"/>
-    <w:lsdException w:name="Medium Shading 1 Accent 4" w:uiPriority="63"/>
-    <w:lsdException w:name="Medium Shading 2 Accent 4" w:uiPriority="64"/>
-    <w:lsdException w:name="Medium List 1 Accent 4" w:uiPriority="65"/>
-    <w:lsdException w:name="Medium List 2 Accent 4" w:uiPriority="66"/>
-    <w:lsdException w:name="Medium Grid 1 Accent 4" w:uiPriority="67"/>
-    <w:lsdException w:name="Medium Grid 2 Accent 4" w:uiPriority="68"/>
-    <w:lsdException w:name="Medium Grid 3 Accent 4" w:uiPriority="69"/>
-    <w:lsdException w:name="Dark List Accent 4" w:uiPriority="70"/>
-    <w:lsdException w:name="Colorful Shading Accent 4" w:uiPriority="71"/>
-    <w:lsdException w:name="Colorful List Accent 4" w:uiPriority="72"/>
-    <w:lsdException w:name="Colorful Grid Accent 4" w:uiPriority="73"/>
-    <w:lsdException w:name="Light Shading Accent 5" w:uiPriority="60"/>
-    <w:lsdException w:name="Light List Accent 5" w:uiPriority="61"/>
-    <w:lsdException w:name="Light Grid Accent 5" w:uiPriority="62"/>
-    <w:lsdException w:name="Medium Shading 1 Accent 5" w:uiPriority="63"/>
-    <w:lsdException w:name="Medium Shading 2 Accent 5" w:uiPriority="64"/>
-    <w:lsdException w:name="Medium List 1 Accent 5" w:uiPriority="65"/>
-    <w:lsdException w:name="Medium List 2 Accent 5" w:uiPriority="66"/>
-    <w:lsdException w:name="Medium Grid 1 Accent 5" w:uiPriority="67"/>
-    <w:lsdException w:name="Medium Grid 2 Accent 5" w:uiPriority="68"/>
-    <w:lsdException w:name="Medium Grid 3 Accent 5" w:uiPriority="69"/>
-    <w:lsdException w:name="Dark List Accent 5" w:uiPriority="70"/>
-    <w:lsdException w:name="Colorful Shading Accent 5" w:uiPriority="71"/>
-    <w:lsdException w:name="Colorful List Accent 5" w:uiPriority="72"/>
-    <w:lsdException w:name="Colorful Grid Accent 5" w:uiPriority="73"/>
-    <w:lsdException w:name="Light Shading Accent 6" w:uiPriority="60"/>
-    <w:lsdException w:name="Light List Accent 6" w:uiPriority="61"/>
-    <w:lsdException w:name="Light Grid Accent 6" w:uiPriority="62"/>
-    <w:lsdException w:name="Medium Shading 1 Accent 6" w:uiPriority="63"/>
-    <w:lsdException w:name="Medium Shading 2 Accent 6" w:uiPriority="64"/>
-    <w:lsdException w:name="Medium List 1 Accent 6" w:uiPriority="65"/>
-    <w:lsdException w:name="Medium List 2 Accent 6" w:uiPriority="66"/>
-    <w:lsdException w:name="Medium Grid 1 Accent 6" w:uiPriority="67"/>
-    <w:lsdException w:name="Medium Grid 2 Accent 6" w:uiPriority="68"/>
-    <w:lsdException w:name="Medium Grid 3 Accent 6" w:uiPriority="69"/>
-    <w:lsdException w:name="Dark List Accent 6" w:uiPriority="70"/>
-    <w:lsdException w:name="Colorful Shading Accent 6" w:uiPriority="71"/>
-    <w:lsdException w:name="Colorful List Accent 6" w:uiPriority="72"/>
-    <w:lsdException w:name="Colorful Grid Accent 6" w:uiPriority="73"/>
-    <w:lsdException w:name="Subtle Emphasis" w:uiPriority="19" w:qFormat="1"/>
-    <w:lsdException w:name="Intense Emphasis" w:uiPriority="21" w:qFormat="1"/>
-    <w:lsdException w:name="Subtle Reference" w:uiPriority="31" w:qFormat="1"/>
-    <w:lsdException w:name="Intense Reference" w:uiPriority="32" w:qFormat="1"/>
-    <w:lsdException w:name="Book Title" w:uiPriority="33" w:qFormat="1"/>
-    <w:lsdException w:name="Bibliography" w:semiHidden="1" w:uiPriority="37" w:unhideWhenUsed="1"/>
-    <w:lsdException w:name="TOC Heading" w:semiHidden="1" w:uiPriority="39" w:unhideWhenUsed="1" w:qFormat="1"/>
-    <w:lsdException w:name="Plain Table 1" w:uiPriority="41"/>
-    <w:lsdException w:name="Plain Table 2" w:uiPriority="42"/>
-    <w:lsdException w:name="Plain Table 3" w:uiPriority="43"/>
-    <w:lsdException w:name="Plain Table 4" w:uiPriority="44"/>
-    <w:lsdException w:name="Plain Table 5" w:uiPriority="45"/>
-    <w:lsdException w:name="Grid Table Light" w:uiPriority="40"/>
-    <w:lsdException w:name="Grid Table 1 Light" w:uiPriority="46"/>
-    <w:lsdException w:name="Grid Table 2" w:uiPriority="47"/>
-    <w:lsdException w:name="Grid Table 3" w:uiPriority="48"/>
-    <w:lsdException w:name="Grid Table 4" w:uiPriority="49"/>
-    <w:lsdException w:name="Grid Table 5 Dark" w:uiPriority="50"/>
-    <w:lsdException w:name="Grid Table 6 Colorful" w:uiPriority="51"/>
-    <w:lsdException w:name="Grid Table 7 Colorful" w:uiPriority="52"/>
-    <w:lsdException w:name="Grid Table 1 Light Accent 1" w:uiPriority="46"/>
-    <w:lsdException w:name="Grid Table 2 Accent 1" w:uiPriority="47"/>
-    <w:lsdException w:name="Grid Table 3 Accent 1" w:uiPriority="48"/>
-    <w:lsdException w:name="Grid Table 4 Accent 1" w:uiPriority="49"/>
-    <w:lsdException w:name="Grid Table 5 Dark Accent 1" w:uiPriority="50"/>
-    <w:lsdException w:name="Grid Table 6 Colorful Accent 1" w:uiPriority="51"/>
-    <w:lsdException w:name="Grid Table 7 Colorful Accent 1" w:uiPriority="52"/>
-    <w:lsdException w:name="Grid Table 1 Light Accent 2" w:uiPriority="46"/>
-    <w:lsdException w:name="Grid Table 2 Accent 2" w:uiPriority="47"/>
-    <w:lsdException w:name="Grid Table 3 Accent 2" w:uiPriority="48"/>
-    <w:lsdException w:name="Grid Table 4 Accent 2" w:uiPriority="49"/>
-    <w:lsdException w:name="Grid Table 5 Dark Accent 2" w:uiPriority="50"/>
-    <w:lsdException w:name="Grid Table 6 Colorful Accent 2" w:uiPriority="51"/>
-    <w:lsdException w:name="Grid Table 7 Colorful Accent 2" w:uiPriority="52"/>
-    <w:lsdException w:name="Grid Table 1 Light Accent 3" w:uiPriority="46"/>
-    <w:lsdException w:name="Grid Table 2 Accent 3" w:uiPriority="47"/>
-    <w:lsdException w:name="Grid Table 3 Accent 3" w:uiPriority="48"/>
-    <w:lsdException w:name="Grid Table 4 Accent 3" w:uiPriority="49"/>
-    <w:lsdException w:name="Grid Table 5 Dark Accent 3" w:uiPriority="50"/>
-    <w:lsdException w:name="Grid Table 6 Colorful Accent 3" w:uiPriority="51"/>
-    <w:lsdException w:name="Grid Table 7 Colorful Accent 3" w:uiPriority="52"/>
-    <w:lsdException w:name="Grid Table 1 Light Accent 4" w:uiPriority="46"/>
-    <w:lsdException w:name="Grid Table 2 Accent 4" w:uiPriority="47"/>
-    <w:lsdException w:name="Grid Table 3 Accent 4" w:uiPriority="48"/>
-    <w:lsdException w:name="Grid Table 4 Accent 4" w:uiPriority="49"/>
-    <w:lsdException w:name="Grid Table 5 Dark Accent 4" w:uiPriority="50"/>
-    <w:lsdException w:name="Grid Table 6 Colorful Accent 4" w:uiPriority="51"/>
-    <w:lsdException w:name="Grid Table 7 Colorful Accent 4" w:uiPriority="52"/>
-    <w:lsdException w:name="Grid Table 1 Light Accent 5" w:uiPriority="46"/>
-    <w:lsdException w:name="Grid Table 2 Accent 5" w:uiPriority="47"/>
-    <w:lsdException w:name="Grid Table 3 Accent 5" w:uiPriority="48"/>
-    <w:lsdException w:name="Grid Table 4 Accent 5" w:uiPriority="49"/>
-    <w:lsdException w:name="Grid Table 5 Dark Accent 5" w:uiPriority="50"/>
-    <w:lsdException w:name="Grid Table 6 Colorful Accent 5" w:uiPriority="51"/>
-    <w:lsdException w:name="Grid Table 7 Colorful Accent 5" w:uiPriority="52"/>
-    <w:lsdException w:name="Grid Table 1 Light Accent 6" w:uiPriority="46"/>
-    <w:lsdException w:name="Grid Table 2 Accent 6" w:uiPriority="47"/>
-    <w:lsdException w:name="Grid Table 3 Accent 6" w:uiPriority="48"/>
-    <w:lsdException w:name="Grid Table 4 Accent 6" w:uiPriority="49"/>
-    <w:lsdException w:name="Grid Table 5 Dark Accent 6" w:uiPriority="50"/>
-    <w:lsdException w:name="Grid Table 6 Colorful Accent 6" w:uiPriority="51"/>
-    <w:lsdException w:name="Grid Table 7 Colorful Accent 6" w:uiPriority="52"/>
-    <w:lsdException w:name="List Table 1 Light" w:uiPriority="46"/>
-    <w:lsdException w:name="List Table 2" w:uiPriority="47"/>
-    <w:lsdException w:name="List Table 3" w:uiPriority="48"/>
-    <w:lsdException w:name="List Table 4" w:uiPriority="49"/>
-    <w:lsdException w:name="List Table 5 Dark" w:uiPriority="50"/>
-    <w:lsdException w:name="List Table 6 Colorful" w:uiPriority="51"/>
-    <w:lsdException w:name="List Table 7 Colorful" w:uiPriority="52"/>
-    <w:lsdException w:name="List Table 1 Light Accent 1" w:uiPriority="46"/>
-    <w:lsdException w:name="List Table 2 Accent 1" w:uiPriority="47"/>
-    <w:lsdException w:name="List Table 3 Accent 1" w:uiPriority="48"/>
-    <w:lsdException w:name="List Table 4 Accent 1" w:uiPriority="49"/>
-    <w:lsdException w:name="List Table 5 Dark Accent 1" w:uiPriority="50"/>
-    <w:lsdException w:name="List Table 6 Colorful Accent 1" w:uiPriority="51"/>
-    <w:lsdException w:name="List Table 7 Colorful Accent 1" w:uiPriority="52"/>
-    <w:lsdException w:name="List Table 1 Light Accent 2" w:uiPriority="46"/>
-    <w:lsdException w:name="List Table 2 Accent 2" w:uiPriority="47"/>
-    <w:lsdException w:name="List Table 3 Accent 2" w:uiPriority="48"/>
-    <w:lsdException w:name="List Table 4 Accent 2" w:uiPriority="49"/>
-    <w:lsdException w:name="List Table 5 Dark Accent 2" w:uiPriority="50"/>
-    <w:lsdException w:name="List Table 6 Colorful Accent 2" w:uiPriority="51"/>
-    <w:lsdException w:name="List Table 7 Colorful Accent 2" w:uiPriority="52"/>
-    <w:lsdException w:name="List Table 1 Light Accent 3" w:uiPriority="46"/>
-    <w:lsdException w:name="List Table 2 Accent 3" w:uiPriority="47"/>
-    <w:lsdException w:name="List Table 3 Accent 3" w:uiPriority="48"/>
-    <w:lsdException w:name="List Table 4 Accent 3" w:uiPriority="49"/>
-    <w:lsdException w:name="List Table 5 Dark Accent 3" w:uiPriority="50"/>
-    <w:lsdException w:name="List Table 6 Colorful Accent 3" w:uiPriority="51"/>
-    <w:lsdException w:name="List Table 7 Colorful Accent 3" w:uiPriority="52"/>
-    <w:lsdException w:name="List Table 1 Light Accent 4" w:uiPriority="46"/>
-    <w:lsdException w:name="List Table 2 Accent 4" w:uiPriority="47"/>
-    <w:lsdException w:name="List Table 3 Accent 4" w:uiPriority="48"/>
-    <w:lsdException w:name="List Table 4 Accent 4" w:uiPriority="49"/>
-    <w:lsdException w:name="List Table 5 Dark Accent 4" w:uiPriority="50"/>
-    <w:lsdException w:name="List Table 6 Colorful Accent 4" w:uiPriority="51"/>
-    <w:lsdException w:name="List Table 7 Colorful Accent 4" w:uiPriority="52"/>
-    <w:lsdException w:name="List Table 1 Light Accent 5" w:uiPriority="46"/>
-    <w:lsdException w:name="List Table 2 Accent 5" w:uiPriority="47"/>
-    <w:lsdException w:name="List Table 3 Accent 5" w:uiPriority="48"/>
-    <w:lsdException w:name="List Table 4 Accent 5" w:uiPriority="49"/>
-    <w:lsdException w:name="List Table 5 Dark Accent 5" w:uiPriority="50"/>
-    <w:lsdException w:name="List Table 6 Colorful Accent 5" w:uiPriority="51"/>
-    <w:lsdException w:name="List Table 7 Colorful Accent 5" w:uiPriority="52"/>
-    <w:lsdException w:name="List Table 1 Light Accent 6" w:uiPriority="46"/>
-    <w:lsdException w:name="List Table 2 Accent 6" w:uiPriority="47"/>
-    <w:lsdException w:name="List Table 3 Accent 6" w:uiPriority="48"/>
-    <w:lsdException w:name="List Table 4 Accent 6" w:uiPriority="49"/>
-    <w:lsdException w:name="List Table 5 Dark Accent 6" w:uiPriority="50"/>
-    <w:lsdException w:name="List Table 6 Colorful Accent 6" w:uiPriority="51"/>
-    <w:lsdException w:name="List Table 7 Colorful Accent 6" w:uiPriority="52"/>
+  <w:latentStyles w:defLockedState="0" w:defUIPriority="99" w:defSemiHidden="1" w:defUnhideWhenUsed="1" w:defQFormat="0" w:count="267">
+    <w:lsdException w:name="Normal" w:semiHidden="0" w:uiPriority="0" w:unhideWhenUsed="0" w:qFormat="1"/>
+    <w:lsdException w:name="heading 1" w:semiHidden="0" w:uiPriority="9" w:unhideWhenUsed="0" w:qFormat="1"/>
+    <w:lsdException w:name="heading 2" w:uiPriority="9" w:qFormat="1"/>
+    <w:lsdException w:name="heading 3" w:uiPriority="9" w:qFormat="1"/>
+    <w:lsdException w:name="heading 4" w:uiPriority="9" w:qFormat="1"/>
+    <w:lsdException w:name="heading 5" w:uiPriority="9" w:qFormat="1"/>
+    <w:lsdException w:name="heading 6" w:uiPriority="9" w:qFormat="1"/>
+    <w:lsdException w:name="heading 7" w:uiPriority="9" w:qFormat="1"/>
+    <w:lsdException w:name="heading 8" w:uiPriority="9" w:qFormat="1"/>
+    <w:lsdException w:name="heading 9" w:uiPriority="9" w:qFormat="1"/>
+    <w:lsdException w:name="toc 1" w:uiPriority="39"/>
+    <w:lsdException w:name="toc 2" w:uiPriority="39"/>
+    <w:lsdException w:name="toc 3" w:uiPriority="39"/>
+    <w:lsdException w:name="toc 4" w:uiPriority="39"/>
+    <w:lsdException w:name="toc 5" w:uiPriority="39"/>
+    <w:lsdException w:name="toc 6" w:uiPriority="39"/>
+    <w:lsdException w:name="toc 7" w:uiPriority="39"/>
+    <w:lsdException w:name="toc 8" w:uiPriority="39"/>
+    <w:lsdException w:name="toc 9" w:uiPriority="39"/>
+    <w:lsdException w:name="caption" w:uiPriority="35" w:qFormat="1"/>
+    <w:lsdException w:name="Title" w:semiHidden="0" w:uiPriority="10" w:unhideWhenUsed="0" w:qFormat="1"/>
+    <w:lsdException w:name="Default Paragraph Font" w:uiPriority="1"/>
+    <w:lsdException w:name="Subtitle" w:semiHidden="0" w:uiPriority="11" w:unhideWhenUsed="0" w:qFormat="1"/>
+    <w:lsdException w:name="Strong" w:semiHidden="0" w:uiPriority="22" w:unhideWhenUsed="0" w:qFormat="1"/>
+    <w:lsdException w:name="Emphasis" w:semiHidden="0" w:uiPriority="20" w:unhideWhenUsed="0" w:qFormat="1"/>
+    <w:lsdException w:name="Table Grid" w:semiHidden="0" w:uiPriority="59" w:unhideWhenUsed="0"/>
+    <w:lsdException w:name="Placeholder Text" w:unhideWhenUsed="0"/>
+    <w:lsdException w:name="No Spacing" w:semiHidden="0" w:uiPriority="1" w:unhideWhenUsed="0" w:qFormat="1"/>
+    <w:lsdException w:name="Light Shading" w:semiHidden="0" w:uiPriority="60" w:unhideWhenUsed="0"/>
+    <w:lsdException w:name="Light List" w:semiHidden="0" w:uiPriority="61" w:unhideWhenUsed="0"/>
+    <w:lsdException w:name="Light Grid" w:semiHidden="0" w:uiPriority="62" w:unhideWhenUsed="0"/>
+    <w:lsdException w:name="Medium Shading 1" w:semiHidden="0" w:uiPriority="63" w:unhideWhenUsed="0"/>
+    <w:lsdException w:name="Medium Shading 2" w:semiHidden="0" w:uiPriority="64" w:unhideWhenUsed="0"/>
+    <w:lsdException w:name="Medium List 1" w:semiHidden="0" w:uiPriority="65" w:unhideWhenUsed="0"/>
+    <w:lsdException w:name="Medium List 2" w:semiHidden="0" w:uiPriority="66" w:unhideWhenUsed="0"/>
+    <w:lsdException w:name="Medium Grid 1" w:semiHidden="0" w:uiPriority="67" w:unhideWhenUsed="0"/>
+    <w:lsdException w:name="Medium Grid 2" w:semiHidden="0" w:uiPriority="68" w:unhideWhenUsed="0"/>
+    <w:lsdException w:name="Medium Grid 3" w:semiHidden="0" w:uiPriority="69" w:unhideWhenUsed="0"/>
+    <w:lsdException w:name="Dark List" w:semiHidden="0" w:uiPriority="70" w:unhideWhenUsed="0"/>
+    <w:lsdException w:name="Colorful Shading" w:semiHidden="0" w:uiPriority="71" w:unhideWhenUsed="0"/>
+    <w:lsdException w:name="Colorful List" w:semiHidden="0" w:uiPriority="72" w:unhideWhenUsed="0"/>
+    <w:lsdException w:name="Colorful Grid" w:semiHidden="0" w:uiPriority="73" w:unhideWhenUsed="0"/>
+    <w:lsdException w:name="Light Shading Accent 1" w:semiHidden="0" w:uiPriority="60" w:unhideWhenUsed="0"/>
+    <w:lsdException w:name="Light List Accent 1" w:semiHidden="0" w:uiPriority="61" w:unhideWhenUsed="0"/>
+    <w:lsdException w:name="Light Grid Accent 1" w:semiHidden="0" w:uiPriority="62" w:unhideWhenUsed="0"/>
+    <w:lsdException w:name="Medium Shading 1 Accent 1" w:semiHidden="0" w:uiPriority="63" w:unhideWhenUsed="0"/>
+    <w:lsdException w:name="Medium Shading 2 Accent 1" w:semiHidden="0" w:uiPriority="64" w:unhideWhenUsed="0"/>
+    <w:lsdException w:name="Medium List 1 Accent 1" w:semiHidden="0" w:uiPriority="65" w:unhideWhenUsed="0"/>
+    <w:lsdException w:name="Revision" w:unhideWhenUsed="0"/>
+    <w:lsdException w:name="List Paragraph" w:semiHidden="0" w:uiPriority="34" w:unhideWhenUsed="0" w:qFormat="1"/>
+    <w:lsdException w:name="Quote" w:semiHidden="0" w:uiPriority="29" w:unhideWhenUsed="0" w:qFormat="1"/>
+    <w:lsdException w:name="Intense Quote" w:semiHidden="0" w:uiPriority="30" w:unhideWhenUsed="0" w:qFormat="1"/>
+    <w:lsdException w:name="Medium List 2 Accent 1" w:semiHidden="0" w:uiPriority="66" w:unhideWhenUsed="0"/>
+    <w:lsdException w:name="Medium Grid 1 Accent 1" w:semiHidden="0" w:uiPriority="67" w:unhideWhenUsed="0"/>
+    <w:lsdException w:name="Medium Grid 2 Accent 1" w:semiHidden="0" w:uiPriority="68" w:unhideWhenUsed="0"/>
+    <w:lsdException w:name="Medium Grid 3 Accent 1" w:semiHidden="0" w:uiPriority="69" w:unhideWhenUsed="0"/>
+    <w:lsdException w:name="Dark List Accent 1" w:semiHidden="0" w:uiPriority="70" w:unhideWhenUsed="0"/>
+    <w:lsdException w:name="Colorful Shading Accent 1" w:semiHidden="0" w:uiPriority="71" w:unhideWhenUsed="0"/>
+    <w:lsdException w:name="Colorful List Accent 1" w:semiHidden="0" w:uiPriority="72" w:unhideWhenUsed="0"/>
+    <w:lsdException w:name="Colorful Grid Accent 1" w:semiHidden="0" w:uiPriority="73" w:unhideWhenUsed="0"/>
+    <w:lsdException w:name="Light Shading Accent 2" w:semiHidden="0" w:uiPriority="60" w:unhideWhenUsed="0"/>
+    <w:lsdException w:name="Light List Accent 2" w:semiHidden="0" w:uiPriority="61" w:unhideWhenUsed="0"/>
+    <w:lsdException w:name="Light Grid Accent 2" w:semiHidden="0" w:uiPriority="62" w:unhideWhenUsed="0"/>
+    <w:lsdException w:name="Medium Shading 1 Accent 2" w:semiHidden="0" w:uiPriority="63" w:unhideWhenUsed="0"/>
+    <w:lsdException w:name="Medium Shading 2 Accent 2" w:semiHidden="0" w:uiPriority="64" w:unhideWhenUsed="0"/>
+    <w:lsdException w:name="Medium List 1 Accent 2" w:semiHidden="0" w:uiPriority="65" w:unhideWhenUsed="0"/>
+    <w:lsdException w:name="Medium List 2 Accent 2" w:semiHidden="0" w:uiPriority="66" w:unhideWhenUsed="0"/>
+    <w:lsdException w:name="Medium Grid 1 Accent 2" w:semiHidden="0" w:uiPriority="67" w:unhideWhenUsed="0"/>
+    <w:lsdException w:name="Medium Grid 2 Accent 2" w:semiHidden="0" w:uiPriority="68" w:unhideWhenUsed="0"/>
+    <w:lsdException w:name="Medium Grid 3 Accent 2" w:semiHidden="0" w:uiPriority="69" w:unhideWhenUsed="0"/>
+    <w:lsdException w:name="Dark List Accent 2" w:semiHidden="0" w:uiPriority="70" w:unhideWhenUsed="0"/>
+    <w:lsdException w:name="Colorful Shading Accent 2" w:semiHidden="0" w:uiPriority="71" w:unhideWhenUsed="0"/>
+    <w:lsdException w:name="Colorful List Accent 2" w:semiHidden="0" w:uiPriority="72" w:unhideWhenUsed="0"/>
+    <w:lsdException w:name="Colorful Grid Accent 2" w:semiHidden="0" w:uiPriority="73" w:unhideWhenUsed="0"/>
+    <w:lsdException w:name="Light Shading Accent 3" w:semiHidden="0" w:uiPriority="60" w:unhideWhenUsed="0"/>
+    <w:lsdException w:name="Light List Accent 3" w:semiHidden="0" w:uiPriority="61" w:unhideWhenUsed="0"/>
+    <w:lsdException w:name="Light Grid Accent 3" w:semiHidden="0" w:uiPriority="62" w:unhideWhenUsed="0"/>
+    <w:lsdException w:name="Medium Shading 1 Accent 3" w:semiHidden="0" w:uiPriority="63" w:unhideWhenUsed="0"/>
+    <w:lsdException w:name="Medium Shading 2 Accent 3" w:semiHidden="0" w:uiPriority="64" w:unhideWhenUsed="0"/>
+    <w:lsdException w:name="Medium List 1 Accent 3" w:semiHidden="0" w:uiPriority="65" w:unhideWhenUsed="0"/>
+    <w:lsdException w:name="Medium List 2 Accent 3" w:semiHidden="0" w:uiPriority="66" w:unhideWhenUsed="0"/>
+    <w:lsdException w:name="Medium Grid 1 Accent 3" w:semiHidden="0" w:uiPriority="67" w:unhideWhenUsed="0"/>
+    <w:lsdException w:name="Medium Grid 2 Accent 3" w:semiHidden="0" w:uiPriority="68" w:unhideWhenUsed="0"/>
+    <w:lsdException w:name="Medium Grid 3 Accent 3" w:semiHidden="0" w:uiPriority="69" w:unhideWhenUsed="0"/>
+    <w:lsdException w:name="Dark List Accent 3" w:semiHidden="0" w:uiPriority="70" w:unhideWhenUsed="0"/>
+    <w:lsdException w:name="Colorful Shading Accent 3" w:semiHidden="0" w:uiPriority="71" w:unhideWhenUsed="0"/>
+    <w:lsdException w:name="Colorful List Accent 3" w:semiHidden="0" w:uiPriority="72" w:unhideWhenUsed="0"/>
+    <w:lsdException w:name="Colorful Grid Accent 3" w:semiHidden="0" w:uiPriority="73" w:unhideWhenUsed="0"/>
+    <w:lsdException w:name="Light Shading Accent 4" w:semiHidden="0" w:uiPriority="60" w:unhideWhenUsed="0"/>
+    <w:lsdException w:name="Light List Accent 4" w:semiHidden="0" w:uiPriority="61" w:unhideWhenUsed="0"/>
+    <w:lsdException w:name="Light Grid Accent 4" w:semiHidden="0" w:uiPriority="62" w:unhideWhenUsed="0"/>
+    <w:lsdException w:name="Medium Shading 1 Accent 4" w:semiHidden="0" w:uiPriority="63" w:unhideWhenUsed="0"/>
+    <w:lsdException w:name="Medium Shading 2 Accent 4" w:semiHidden="0" w:uiPriority="64" w:unhideWhenUsed="0"/>
+    <w:lsdException w:name="Medium List 1 Accent 4" w:semiHidden="0" w:uiPriority="65" w:unhideWhenUsed="0"/>
+    <w:lsdException w:name="Medium List 2 Accent 4" w:semiHidden="0" w:uiPriority="66" w:unhideWhenUsed="0"/>
+    <w:lsdException w:name="Medium Grid 1 Accent 4" w:semiHidden="0" w:uiPriority="67" w:unhideWhenUsed="0"/>
+    <w:lsdException w:name="Medium Grid 2 Accent 4" w:semiHidden="0" w:uiPriority="68" w:unhideWhenUsed="0"/>
+    <w:lsdException w:name="Medium Grid 3 Accent 4" w:semiHidden="0" w:uiPriority="69" w:unhideWhenUsed="0"/>
+    <w:lsdException w:name="Dark List Accent 4" w:semiHidden="0" w:uiPriority="70" w:unhideWhenUsed="0"/>
+    <w:lsdException w:name="Colorful Shading Accent 4" w:semiHidden="0" w:uiPriority="71" w:unhideWhenUsed="0"/>
+    <w:lsdException w:name="Colorful List Accent 4" w:semiHidden="0" w:uiPriority="72" w:unhideWhenUsed="0"/>
+    <w:lsdException w:name="Colorful Grid Accent 4" w:semiHidden="0" w:uiPriority="73" w:unhideWhenUsed="0"/>
+    <w:lsdException w:name="Light Shading Accent 5" w:semiHidden="0" w:uiPriority="60" w:unhideWhenUsed="0"/>
+    <w:lsdException w:name="Light List Accent 5" w:semiHidden="0" w:uiPriority="61" w:unhideWhenUsed="0"/>
+    <w:lsdException w:name="Light Grid Accent 5" w:semiHidden="0" w:uiPriority="62" w:unhideWhenUsed="0"/>
+    <w:lsdException w:name="Medium Shading 1 Accent 5" w:semiHidden="0" w:uiPriority="63" w:unhideWhenUsed="0"/>
+    <w:lsdException w:name="Medium Shading 2 Accent 5" w:semiHidden="0" w:uiPriority="64" w:unhideWhenUsed="0"/>
+    <w:lsdException w:name="Medium List 1 Accent 5" w:semiHidden="0" w:uiPriority="65" w:unhideWhenUsed="0"/>
+    <w:lsdException w:name="Medium List 2 Accent 5" w:semiHidden="0" w:uiPriority="66" w:unhideWhenUsed="0"/>
+    <w:lsdException w:name="Medium Grid 1 Accent 5" w:semiHidden="0" w:uiPriority="67" w:unhideWhenUsed="0"/>
+    <w:lsdException w:name="Medium Grid 2 Accent 5" w:semiHidden="0" w:uiPriority="68" w:unhideWhenUsed="0"/>
+    <w:lsdException w:name="Medium Grid 3 Accent 5" w:semiHidden="0" w:uiPriority="69" w:unhideWhenUsed="0"/>
+    <w:lsdException w:name="Dark List Accent 5" w:semiHidden="0" w:uiPriority="70" w:unhideWhenUsed="0"/>
+    <w:lsdException w:name="Colorful Shading Accent 5" w:semiHidden="0" w:uiPriority="71" w:unhideWhenUsed="0"/>
+    <w:lsdException w:name="Colorful List Accent 5" w:semiHidden="0" w:uiPriority="72" w:unhideWhenUsed="0"/>
+    <w:lsdException w:name="Colorful Grid Accent 5" w:semiHidden="0" w:uiPriority="73" w:unhideWhenUsed="0"/>
+    <w:lsdException w:name="Light Shading Accent 6" w:semiHidden="0" w:uiPriority="60" w:unhideWhenUsed="0"/>
+    <w:lsdException w:name="Light List Accent 6" w:semiHidden="0" w:uiPriority="61" w:unhideWhenUsed="0"/>
+    <w:lsdException w:name="Light Grid Accent 6" w:semiHidden="0" w:uiPriority="62" w:unhideWhenUsed="0"/>
+    <w:lsdException w:name="Medium Shading 1 Accent 6" w:semiHidden="0" w:uiPriority="63" w:unhideWhenUsed="0"/>
+    <w:lsdException w:name="Medium Shading 2 Accent 6" w:semiHidden="0" w:uiPriority="64" w:unhideWhenUsed="0"/>
+    <w:lsdException w:name="Medium List 1 Accent 6" w:semiHidden="0" w:uiPriority="65" w:unhideWhenUsed="0"/>
+    <w:lsdException w:name="Medium List 2 Accent 6" w:semiHidden="0" w:uiPriority="66" w:unhideWhenUsed="0"/>
+    <w:lsdException w:name="Medium Grid 1 Accent 6" w:semiHidden="0" w:uiPriority="67" w:unhideWhenUsed="0"/>
+    <w:lsdException w:name="Medium Grid 2 Accent 6" w:semiHidden="0" w:uiPriority="68" w:unhideWhenUsed="0"/>
+    <w:lsdException w:name="Medium Grid 3 Accent 6" w:semiHidden="0" w:uiPriority="69" w:unhideWhenUsed="0"/>
+    <w:lsdException w:name="Dark List Accent 6" w:semiHidden="0" w:uiPriority="70" w:unhideWhenUsed="0"/>
+    <w:lsdException w:name="Colorful Shading Accent 6" w:semiHidden="0" w:uiPriority="71" w:unhideWhenUsed="0"/>
+    <w:lsdException w:name="Colorful List Accent 6" w:semiHidden="0" w:uiPriority="72" w:unhideWhenUsed="0"/>
+    <w:lsdException w:name="Colorful Grid Accent 6" w:semiHidden="0" w:uiPriority="73" w:unhideWhenUsed="0"/>
+    <w:lsdException w:name="Subtle Emphasis" w:semiHidden="0" w:uiPriority="19" w:unhideWhenUsed="0" w:qFormat="1"/>
+    <w:lsdException w:name="Intense Emphasis" w:semiHidden="0" w:uiPriority="21" w:unhideWhenUsed="0" w:qFormat="1"/>
+    <w:lsdException w:name="Subtle Reference" w:semiHidden="0" w:uiPriority="31" w:unhideWhenUsed="0" w:qFormat="1"/>
+    <w:lsdException w:name="Intense Reference" w:semiHidden="0" w:uiPriority="32" w:unhideWhenUsed="0" w:qFormat="1"/>
+    <w:lsdException w:name="Book Title" w:semiHidden="0" w:uiPriority="33" w:unhideWhenUsed="0" w:qFormat="1"/>
+    <w:lsdException w:name="Bibliography" w:uiPriority="37"/>
+    <w:lsdException w:name="TOC Heading" w:uiPriority="39" w:qFormat="1"/>
+  </w:latentStyles>
+  <w:style w:type="paragraph" w:default="1" w:styleId="Normal">
+    <w:name w:val="Normal"/>
+    <w:qFormat/>
+    <w:rsid w:val="00FD7A1C"/>
+  </w:style>
+  <w:style w:type="character" w:default="1" w:styleId="DefaultParagraphFont">
+    <w:name w:val="Default Paragraph Font"/>
+    <w:uiPriority w:val="1"/>
+    <w:semiHidden/>
+    <w:unhideWhenUsed/>
+  </w:style>
+  <w:style w:type="table" w:default="1" w:styleId="TableNormal">
+    <w:name w:val="Normal Table"/>
+    <w:uiPriority w:val="99"/>
+    <w:semiHidden/>
+    <w:unhideWhenUsed/>
+    <w:tblPr>
+      <w:tblInd w:w="0" w:type="dxa"/>
+      <w:tblCellMar>
+        <w:top w:w="0" w:type="dxa"/>
+        <w:left w:w="108" w:type="dxa"/>
+        <w:bottom w:w="0" w:type="dxa"/>
+        <w:right w:w="108" w:type="dxa"/>
+      </w:tblCellMar>
+    </w:tblPr>
+  </w:style>
+  <w:style w:type="numbering" w:default="1" w:styleId="NoList">
+    <w:name w:val="No List"/>
+    <w:uiPriority w:val="99"/>
+    <w:semiHidden/>
+    <w:unhideWhenUsed/>
+  </w:style>
+  <w:style w:type="paragraph" w:styleId="ListParagraph">
+    <w:name w:val="List Paragraph"/>
+    <w:basedOn w:val="Normal"/>
+    <w:uiPriority w:val="34"/>
+    <w:qFormat/>
+    <w:rsid w:val="00FD7A1C"/>
+    <w:pPr>
+      <w:ind w:left="720"/>
+      <w:contextualSpacing/>
+    </w:pPr>
+  </w:style>
+  <w:style w:type="character" w:styleId="Hyperlink">
+    <w:name w:val="Hyperlink"/>
+    <w:basedOn w:val="DefaultParagraphFont"/>
+    <w:uiPriority w:val="99"/>
+    <w:unhideWhenUsed/>
+    <w:rsid w:val="009557BB"/>
+    <w:rPr>
+      <w:color w:val="0000FF" w:themeColor="hyperlink"/>
+      <w:u w:val="single"/>
+    </w:rPr>
+  </w:style>
+</w:styles>
+</file>
+
+<file path=word/stylesWithEffects.xml><?xml version="1.0" encoding="utf-8"?>
+<w:styles xmlns:wpc="http://schemas.microsoft.com/office/word/2010/wordprocessingCanvas" xmlns:mc="http://schemas.openxmlformats.org/markup-compatibility/2006" xmlns:o="urn:schemas-microsoft-com:office:office" xmlns:r="http://schemas.openxmlformats.org/officeDocument/2006/relationships" xmlns:m="http://schemas.openxmlformats.org/officeDocument/2006/math" xmlns:v="urn:schemas-microsoft-com:vml" xmlns:wp14="http://schemas.microsoft.com/office/word/2010/wordprocessingDrawing" xmlns:wp="http://schemas.openxmlformats.org/drawingml/2006/wordprocessingDrawing" xmlns:w10="urn:schemas-microsoft-com:office:word" xmlns:w="http://schemas.openxmlformats.org/wordprocessingml/2006/main" xmlns:w14="http://schemas.microsoft.com/office/word/2010/wordml" xmlns:wpg="http://schemas.microsoft.com/office/word/2010/wordprocessingGroup" xmlns:wpi="http://schemas.microsoft.com/office/word/2010/wordprocessingInk" xmlns:wne="http://schemas.microsoft.com/office/word/2006/wordml" xmlns:wps="http://schemas.microsoft.com/office/word/2010/wordprocessingShape" mc:Ignorable="w14 wp14">
+  <w:docDefaults>
+    <w:rPrDefault>
+      <w:rPr>
+        <w:rFonts w:asciiTheme="minorHAnsi" w:eastAsiaTheme="minorEastAsia" w:hAnsiTheme="minorHAnsi" w:cstheme="minorBidi"/>
+        <w:sz w:val="22"/>
+        <w:szCs w:val="22"/>
+        <w:lang w:val="en-US" w:eastAsia="ko-KR" w:bidi="ar-SA"/>
+      </w:rPr>
+    </w:rPrDefault>
+    <w:pPrDefault>
+      <w:pPr>
+        <w:spacing w:after="200" w:line="276" w:lineRule="auto"/>
+      </w:pPr>
+    </w:pPrDefault>
+  </w:docDefaults>
+  <w:latentStyles w:defLockedState="0" w:defUIPriority="99" w:defSemiHidden="1" w:defUnhideWhenUsed="1" w:defQFormat="0" w:count="267">
+    <w:lsdException w:name="Normal" w:semiHidden="0" w:uiPriority="0" w:unhideWhenUsed="0" w:qFormat="1"/>
+    <w:lsdException w:name="heading 1" w:semiHidden="0" w:uiPriority="9" w:unhideWhenUsed="0" w:qFormat="1"/>
+    <w:lsdException w:name="heading 2" w:uiPriority="9" w:qFormat="1"/>
+    <w:lsdException w:name="heading 3" w:uiPriority="9" w:qFormat="1"/>
+    <w:lsdException w:name="heading 4" w:uiPriority="9" w:qFormat="1"/>
+    <w:lsdException w:name="heading 5" w:uiPriority="9" w:qFormat="1"/>
+    <w:lsdException w:name="heading 6" w:uiPriority="9" w:qFormat="1"/>
+    <w:lsdException w:name="heading 7" w:uiPriority="9" w:qFormat="1"/>
+    <w:lsdException w:name="heading 8" w:uiPriority="9" w:qFormat="1"/>
+    <w:lsdException w:name="heading 9" w:uiPriority="9" w:qFormat="1"/>
+    <w:lsdException w:name="toc 1" w:uiPriority="39"/>
+    <w:lsdException w:name="toc 2" w:uiPriority="39"/>
+    <w:lsdException w:name="toc 3" w:uiPriority="39"/>
+    <w:lsdException w:name="toc 4" w:uiPriority="39"/>
+    <w:lsdException w:name="toc 5" w:uiPriority="39"/>
+    <w:lsdException w:name="toc 6" w:uiPriority="39"/>
+    <w:lsdException w:name="toc 7" w:uiPriority="39"/>
+    <w:lsdException w:name="toc 8" w:uiPriority="39"/>
+    <w:lsdException w:name="toc 9" w:uiPriority="39"/>
+    <w:lsdException w:name="caption" w:uiPriority="35" w:qFormat="1"/>
+    <w:lsdException w:name="Title" w:semiHidden="0" w:uiPriority="10" w:unhideWhenUsed="0" w:qFormat="1"/>
+    <w:lsdException w:name="Default Paragraph Font" w:uiPriority="1"/>
+    <w:lsdException w:name="Subtitle" w:semiHidden="0" w:uiPriority="11" w:unhideWhenUsed="0" w:qFormat="1"/>
+    <w:lsdException w:name="Strong" w:semiHidden="0" w:uiPriority="22" w:unhideWhenUsed="0" w:qFormat="1"/>
+    <w:lsdException w:name="Emphasis" w:semiHidden="0" w:uiPriority="20" w:unhideWhenUsed="0" w:qFormat="1"/>
+    <w:lsdException w:name="Table Grid" w:semiHidden="0" w:uiPriority="59" w:unhideWhenUsed="0"/>
+    <w:lsdException w:name="Placeholder Text" w:unhideWhenUsed="0"/>
+    <w:lsdException w:name="No Spacing" w:semiHidden="0" w:uiPriority="1" w:unhideWhenUsed="0" w:qFormat="1"/>
+    <w:lsdException w:name="Light Shading" w:semiHidden="0" w:uiPriority="60" w:unhideWhenUsed="0"/>
+    <w:lsdException w:name="Light List" w:semiHidden="0" w:uiPriority="61" w:unhideWhenUsed="0"/>
+    <w:lsdException w:name="Light Grid" w:semiHidden="0" w:uiPriority="62" w:unhideWhenUsed="0"/>
+    <w:lsdException w:name="Medium Shading 1" w:semiHidden="0" w:uiPriority="63" w:unhideWhenUsed="0"/>
+    <w:lsdException w:name="Medium Shading 2" w:semiHidden="0" w:uiPriority="64" w:unhideWhenUsed="0"/>
+    <w:lsdException w:name="Medium List 1" w:semiHidden="0" w:uiPriority="65" w:unhideWhenUsed="0"/>
+    <w:lsdException w:name="Medium List 2" w:semiHidden="0" w:uiPriority="66" w:unhideWhenUsed="0"/>
+    <w:lsdException w:name="Medium Grid 1" w:semiHidden="0" w:uiPriority="67" w:unhideWhenUsed="0"/>
+    <w:lsdException w:name="Medium Grid 2" w:semiHidden="0" w:uiPriority="68" w:unhideWhenUsed="0"/>
+    <w:lsdException w:name="Medium Grid 3" w:semiHidden="0" w:uiPriority="69" w:unhideWhenUsed="0"/>
+    <w:lsdException w:name="Dark List" w:semiHidden="0" w:uiPriority="70" w:unhideWhenUsed="0"/>
+    <w:lsdException w:name="Colorful Shading" w:semiHidden="0" w:uiPriority="71" w:unhideWhenUsed="0"/>
+    <w:lsdException w:name="Colorful List" w:semiHidden="0" w:uiPriority="72" w:unhideWhenUsed="0"/>
+    <w:lsdException w:name="Colorful Grid" w:semiHidden="0" w:uiPriority="73" w:unhideWhenUsed="0"/>
+    <w:lsdException w:name="Light Shading Accent 1" w:semiHidden="0" w:uiPriority="60" w:unhideWhenUsed="0"/>
+    <w:lsdException w:name="Light List Accent 1" w:semiHidden="0" w:uiPriority="61" w:unhideWhenUsed="0"/>
+    <w:lsdException w:name="Light Grid Accent 1" w:semiHidden="0" w:uiPriority="62" w:unhideWhenUsed="0"/>
+    <w:lsdException w:name="Medium Shading 1 Accent 1" w:semiHidden="0" w:uiPriority="63" w:unhideWhenUsed="0"/>
+    <w:lsdException w:name="Medium Shading 2 Accent 1" w:semiHidden="0" w:uiPriority="64" w:unhideWhenUsed="0"/>
+    <w:lsdException w:name="Medium List 1 Accent 1" w:semiHidden="0" w:uiPriority="65" w:unhideWhenUsed="0"/>
+    <w:lsdException w:name="Revision" w:unhideWhenUsed="0"/>
+    <w:lsdException w:name="List Paragraph" w:semiHidden="0" w:uiPriority="34" w:unhideWhenUsed="0" w:qFormat="1"/>
+    <w:lsdException w:name="Quote" w:semiHidden="0" w:uiPriority="29" w:unhideWhenUsed="0" w:qFormat="1"/>
+    <w:lsdException w:name="Intense Quote" w:semiHidden="0" w:uiPriority="30" w:unhideWhenUsed="0" w:qFormat="1"/>
+    <w:lsdException w:name="Medium List 2 Accent 1" w:semiHidden="0" w:uiPriority="66" w:unhideWhenUsed="0"/>
+    <w:lsdException w:name="Medium Grid 1 Accent 1" w:semiHidden="0" w:uiPriority="67" w:unhideWhenUsed="0"/>
+    <w:lsdException w:name="Medium Grid 2 Accent 1" w:semiHidden="0" w:uiPriority="68" w:unhideWhenUsed="0"/>
+    <w:lsdException w:name="Medium Grid 3 Accent 1" w:semiHidden="0" w:uiPriority="69" w:unhideWhenUsed="0"/>
+    <w:lsdException w:name="Dark List Accent 1" w:semiHidden="0" w:uiPriority="70" w:unhideWhenUsed="0"/>
+    <w:lsdException w:name="Colorful Shading Accent 1" w:semiHidden="0" w:uiPriority="71" w:unhideWhenUsed="0"/>
+    <w:lsdException w:name="Colorful List Accent 1" w:semiHidden="0" w:uiPriority="72" w:unhideWhenUsed="0"/>
+    <w:lsdException w:name="Colorful Grid Accent 1" w:semiHidden="0" w:uiPriority="73" w:unhideWhenUsed="0"/>
+    <w:lsdException w:name="Light Shading Accent 2" w:semiHidden="0" w:uiPriority="60" w:unhideWhenUsed="0"/>
+    <w:lsdException w:name="Light List Accent 2" w:semiHidden="0" w:uiPriority="61" w:unhideWhenUsed="0"/>
+    <w:lsdException w:name="Light Grid Accent 2" w:semiHidden="0" w:uiPriority="62" w:unhideWhenUsed="0"/>
+    <w:lsdException w:name="Medium Shading 1 Accent 2" w:semiHidden="0" w:uiPriority="63" w:unhideWhenUsed="0"/>
+    <w:lsdException w:name="Medium Shading 2 Accent 2" w:semiHidden="0" w:uiPriority="64" w:unhideWhenUsed="0"/>
+    <w:lsdException w:name="Medium List 1 Accent 2" w:semiHidden="0" w:uiPriority="65" w:unhideWhenUsed="0"/>
+    <w:lsdException w:name="Medium List 2 Accent 2" w:semiHidden="0" w:uiPriority="66" w:unhideWhenUsed="0"/>
+    <w:lsdException w:name="Medium Grid 1 Accent 2" w:semiHidden="0" w:uiPriority="67" w:unhideWhenUsed="0"/>
+    <w:lsdException w:name="Medium Grid 2 Accent 2" w:semiHidden="0" w:uiPriority="68" w:unhideWhenUsed="0"/>
+    <w:lsdException w:name="Medium Grid 3 Accent 2" w:semiHidden="0" w:uiPriority="69" w:unhideWhenUsed="0"/>
+    <w:lsdException w:name="Dark List Accent 2" w:semiHidden="0" w:uiPriority="70" w:unhideWhenUsed="0"/>
+    <w:lsdException w:name="Colorful Shading Accent 2" w:semiHidden="0" w:uiPriority="71" w:unhideWhenUsed="0"/>
+    <w:lsdException w:name="Colorful List Accent 2" w:semiHidden="0" w:uiPriority="72" w:unhideWhenUsed="0"/>
+    <w:lsdException w:name="Colorful Grid Accent 2" w:semiHidden="0" w:uiPriority="73" w:unhideWhenUsed="0"/>
+    <w:lsdException w:name="Light Shading Accent 3" w:semiHidden="0" w:uiPriority="60" w:unhideWhenUsed="0"/>
+    <w:lsdException w:name="Light List Accent 3" w:semiHidden="0" w:uiPriority="61" w:unhideWhenUsed="0"/>
+    <w:lsdException w:name="Light Grid Accent 3" w:semiHidden="0" w:uiPriority="62" w:unhideWhenUsed="0"/>
+    <w:lsdException w:name="Medium Shading 1 Accent 3" w:semiHidden="0" w:uiPriority="63" w:unhideWhenUsed="0"/>
+    <w:lsdException w:name="Medium Shading 2 Accent 3" w:semiHidden="0" w:uiPriority="64" w:unhideWhenUsed="0"/>
+    <w:lsdException w:name="Medium List 1 Accent 3" w:semiHidden="0" w:uiPriority="65" w:unhideWhenUsed="0"/>
+    <w:lsdException w:name="Medium List 2 Accent 3" w:semiHidden="0" w:uiPriority="66" w:unhideWhenUsed="0"/>
+    <w:lsdException w:name="Medium Grid 1 Accent 3" w:semiHidden="0" w:uiPriority="67" w:unhideWhenUsed="0"/>
+    <w:lsdException w:name="Medium Grid 2 Accent 3" w:semiHidden="0" w:uiPriority="68" w:unhideWhenUsed="0"/>
+    <w:lsdException w:name="Medium Grid 3 Accent 3" w:semiHidden="0" w:uiPriority="69" w:unhideWhenUsed="0"/>
+    <w:lsdException w:name="Dark List Accent 3" w:semiHidden="0" w:uiPriority="70" w:unhideWhenUsed="0"/>
+    <w:lsdException w:name="Colorful Shading Accent 3" w:semiHidden="0" w:uiPriority="71" w:unhideWhenUsed="0"/>
+    <w:lsdException w:name="Colorful List Accent 3" w:semiHidden="0" w:uiPriority="72" w:unhideWhenUsed="0"/>
+    <w:lsdException w:name="Colorful Grid Accent 3" w:semiHidden="0" w:uiPriority="73" w:unhideWhenUsed="0"/>
+    <w:lsdException w:name="Light Shading Accent 4" w:semiHidden="0" w:uiPriority="60" w:unhideWhenUsed="0"/>
+    <w:lsdException w:name="Light List Accent 4" w:semiHidden="0" w:uiPriority="61" w:unhideWhenUsed="0"/>
+    <w:lsdException w:name="Light Grid Accent 4" w:semiHidden="0" w:uiPriority="62" w:unhideWhenUsed="0"/>
+    <w:lsdException w:name="Medium Shading 1 Accent 4" w:semiHidden="0" w:uiPriority="63" w:unhideWhenUsed="0"/>
+    <w:lsdException w:name="Medium Shading 2 Accent 4" w:semiHidden="0" w:uiPriority="64" w:unhideWhenUsed="0"/>
+    <w:lsdException w:name="Medium List 1 Accent 4" w:semiHidden="0" w:uiPriority="65" w:unhideWhenUsed="0"/>
+    <w:lsdException w:name="Medium List 2 Accent 4" w:semiHidden="0" w:uiPriority="66" w:unhideWhenUsed="0"/>
+    <w:lsdException w:name="Medium Grid 1 Accent 4" w:semiHidden="0" w:uiPriority="67" w:unhideWhenUsed="0"/>
+    <w:lsdException w:name="Medium Grid 2 Accent 4" w:semiHidden="0" w:uiPriority="68" w:unhideWhenUsed="0"/>
+    <w:lsdException w:name="Medium Grid 3 Accent 4" w:semiHidden="0" w:uiPriority="69" w:unhideWhenUsed="0"/>
+    <w:lsdException w:name="Dark List Accent 4" w:semiHidden="0" w:uiPriority="70" w:unhideWhenUsed="0"/>
+    <w:lsdException w:name="Colorful Shading Accent 4" w:semiHidden="0" w:uiPriority="71" w:unhideWhenUsed="0"/>
+    <w:lsdException w:name="Colorful List Accent 4" w:semiHidden="0" w:uiPriority="72" w:unhideWhenUsed="0"/>
+    <w:lsdException w:name="Colorful Grid Accent 4" w:semiHidden="0" w:uiPriority="73" w:unhideWhenUsed="0"/>
+    <w:lsdException w:name="Light Shading Accent 5" w:semiHidden="0" w:uiPriority="60" w:unhideWhenUsed="0"/>
+    <w:lsdException w:name="Light List Accent 5" w:semiHidden="0" w:uiPriority="61" w:unhideWhenUsed="0"/>
+    <w:lsdException w:name="Light Grid Accent 5" w:semiHidden="0" w:uiPriority="62" w:unhideWhenUsed="0"/>
+    <w:lsdException w:name="Medium Shading 1 Accent 5" w:semiHidden="0" w:uiPriority="63" w:unhideWhenUsed="0"/>
+    <w:lsdException w:name="Medium Shading 2 Accent 5" w:semiHidden="0" w:uiPriority="64" w:unhideWhenUsed="0"/>
+    <w:lsdException w:name="Medium List 1 Accent 5" w:semiHidden="0" w:uiPriority="65" w:unhideWhenUsed="0"/>
+    <w:lsdException w:name="Medium List 2 Accent 5" w:semiHidden="0" w:uiPriority="66" w:unhideWhenUsed="0"/>
+    <w:lsdException w:name="Medium Grid 1 Accent 5" w:semiHidden="0" w:uiPriority="67" w:unhideWhenUsed="0"/>
+    <w:lsdException w:name="Medium Grid 2 Accent 5" w:semiHidden="0" w:uiPriority="68" w:unhideWhenUsed="0"/>
+    <w:lsdException w:name="Medium Grid 3 Accent 5" w:semiHidden="0" w:uiPriority="69" w:unhideWhenUsed="0"/>
+    <w:lsdException w:name="Dark List Accent 5" w:semiHidden="0" w:uiPriority="70" w:unhideWhenUsed="0"/>
+    <w:lsdException w:name="Colorful Shading Accent 5" w:semiHidden="0" w:uiPriority="71" w:unhideWhenUsed="0"/>
+    <w:lsdException w:name="Colorful List Accent 5" w:semiHidden="0" w:uiPriority="72" w:unhideWhenUsed="0"/>
+    <w:lsdException w:name="Colorful Grid Accent 5" w:semiHidden="0" w:uiPriority="73" w:unhideWhenUsed="0"/>
+    <w:lsdException w:name="Light Shading Accent 6" w:semiHidden="0" w:uiPriority="60" w:unhideWhenUsed="0"/>
+    <w:lsdException w:name="Light List Accent 6" w:semiHidden="0" w:uiPriority="61" w:unhideWhenUsed="0"/>
+    <w:lsdException w:name="Light Grid Accent 6" w:semiHidden="0" w:uiPriority="62" w:unhideWhenUsed="0"/>
+    <w:lsdException w:name="Medium Shading 1 Accent 6" w:semiHidden="0" w:uiPriority="63" w:unhideWhenUsed="0"/>
+    <w:lsdException w:name="Medium Shading 2 Accent 6" w:semiHidden="0" w:uiPriority="64" w:unhideWhenUsed="0"/>
+    <w:lsdException w:name="Medium List 1 Accent 6" w:semiHidden="0" w:uiPriority="65" w:unhideWhenUsed="0"/>
+    <w:lsdException w:name="Medium List 2 Accent 6" w:semiHidden="0" w:uiPriority="66" w:unhideWhenUsed="0"/>
+    <w:lsdException w:name="Medium Grid 1 Accent 6" w:semiHidden="0" w:uiPriority="67" w:unhideWhenUsed="0"/>
+    <w:lsdException w:name="Medium Grid 2 Accent 6" w:semiHidden="0" w:uiPriority="68" w:unhideWhenUsed="0"/>
+    <w:lsdException w:name="Medium Grid 3 Accent 6" w:semiHidden="0" w:uiPriority="69" w:unhideWhenUsed="0"/>
+    <w:lsdException w:name="Dark List Accent 6" w:semiHidden="0" w:uiPriority="70" w:unhideWhenUsed="0"/>
+    <w:lsdException w:name="Colorful Shading Accent 6" w:semiHidden="0" w:uiPriority="71" w:unhideWhenUsed="0"/>
+    <w:lsdException w:name="Colorful List Accent 6" w:semiHidden="0" w:uiPriority="72" w:unhideWhenUsed="0"/>
+    <w:lsdException w:name="Colorful Grid Accent 6" w:semiHidden="0" w:uiPriority="73" w:unhideWhenUsed="0"/>
+    <w:lsdException w:name="Subtle Emphasis" w:semiHidden="0" w:uiPriority="19" w:unhideWhenUsed="0" w:qFormat="1"/>
+    <w:lsdException w:name="Intense Emphasis" w:semiHidden="0" w:uiPriority="21" w:unhideWhenUsed="0" w:qFormat="1"/>
+    <w:lsdException w:name="Subtle Reference" w:semiHidden="0" w:uiPriority="31" w:unhideWhenUsed="0" w:qFormat="1"/>
+    <w:lsdException w:name="Intense Reference" w:semiHidden="0" w:uiPriority="32" w:unhideWhenUsed="0" w:qFormat="1"/>
+    <w:lsdException w:name="Book Title" w:semiHidden="0" w:uiPriority="33" w:unhideWhenUsed="0" w:qFormat="1"/>
+    <w:lsdException w:name="Bibliography" w:uiPriority="37"/>
+    <w:lsdException w:name="TOC Heading" w:uiPriority="39" w:qFormat="1"/>
   </w:latentStyles>
   <w:style w:type="paragraph" w:default="1" w:styleId="Normal">
     <w:name w:val="Normal"/>

</xml_diff>

<commit_message>
Done with Password Recovery. Need to finish the problem with Password Unlock. There is errro saying 'No connection could bbe made because the target machine actively refused it'[WinError 10061]. Its line 88 from test_resend_password_unlock.py
</commit_message>
<xml_diff>
--- a/SmokeTesting_ThingsToDo.docx
+++ b/SmokeTesting_ThingsToDo.docx
@@ -384,16 +384,14 @@
         </w:rPr>
         <w:t xml:space="preserve">Switch to a </w:t>
       </w:r>
-      <w:proofErr w:type="spellStart"/>
-      <w:r>
-        <w:rPr>
-          <w:rFonts w:ascii="Arial" w:eastAsia="Times New Roman" w:hAnsi="Arial" w:cs="Arial"/>
-          <w:sz w:val="21"/>
-          <w:szCs w:val="21"/>
-        </w:rPr>
-        <w:t>diffferent</w:t>
-      </w:r>
-      <w:proofErr w:type="spellEnd"/>
+      <w:r>
+        <w:rPr>
+          <w:rFonts w:ascii="Arial" w:eastAsia="Times New Roman" w:hAnsi="Arial" w:cs="Arial"/>
+          <w:sz w:val="21"/>
+          <w:szCs w:val="21"/>
+        </w:rPr>
+        <w:t>different</w:t>
+      </w:r>
       <w:r>
         <w:rPr>
           <w:rFonts w:ascii="Arial" w:eastAsia="Times New Roman" w:hAnsi="Arial" w:cs="Arial"/>
@@ -477,6 +475,8 @@
         </w:rPr>
         <w:t>Does Order a Report button work</w:t>
       </w:r>
+      <w:bookmarkStart w:id="0" w:name="_GoBack"/>
+      <w:bookmarkEnd w:id="0"/>
     </w:p>
     <w:p>
       <w:pPr>
@@ -1984,8 +1984,6 @@
         <w:br/>
         <w:t> • Numeric rec code (coded as 11-20) with an n/10 donut</w:t>
       </w:r>
-      <w:bookmarkStart w:id="0" w:name="_GoBack"/>
-      <w:bookmarkEnd w:id="0"/>
       <w:r>
         <w:rPr>
           <w:rFonts w:ascii="Arial" w:eastAsia="Times New Roman" w:hAnsi="Arial" w:cs="Arial"/>

</xml_diff>